<commit_message>
aji:menambahkan penjelasan Model_invoice.php dan Model_kategori.php
</commit_message>
<xml_diff>
--- a/screenshot/Screenshot_Program_Kelompok Jungler.docx
+++ b/screenshot/Screenshot_Program_Kelompok Jungler.docx
@@ -1552,7 +1552,7 @@
                     <pic:cNvPicPr/>
                   </pic:nvPicPr>
                   <pic:blipFill>
-                    <a:blip r:embed="rId4"/>
+                    <a:blip r:embed="rId5"/>
                     <a:stretch>
                       <a:fillRect/>
                     </a:stretch>
@@ -1686,9 +1686,212 @@
         <w:rPr>
           <w:rFonts w:ascii="Times New Roman" w:eastAsia="Calibri" w:hAnsi="Times New Roman" w:cs="Times New Roman"/>
         </w:rPr>
-        <w:t>tambah_</w:t>
-      </w:r>
-      <w:proofErr w:type="gramStart"/>
+        <w:t>tambah_barang</w:t>
+      </w:r>
+      <w:proofErr w:type="spellEnd"/>
+      <w:r>
+        <w:rPr>
+          <w:rFonts w:ascii="Times New Roman" w:eastAsia="Calibri" w:hAnsi="Times New Roman" w:cs="Times New Roman"/>
+        </w:rPr>
+        <w:t xml:space="preserve">(), read </w:t>
+      </w:r>
+      <w:proofErr w:type="spellStart"/>
+      <w:r>
+        <w:rPr>
+          <w:rFonts w:ascii="Times New Roman" w:eastAsia="Calibri" w:hAnsi="Times New Roman" w:cs="Times New Roman"/>
+        </w:rPr>
+        <w:t>itu</w:t>
+      </w:r>
+      <w:proofErr w:type="spellEnd"/>
+      <w:r>
+        <w:rPr>
+          <w:rFonts w:ascii="Times New Roman" w:eastAsia="Calibri" w:hAnsi="Times New Roman" w:cs="Times New Roman"/>
+        </w:rPr>
+        <w:t xml:space="preserve"> </w:t>
+      </w:r>
+      <w:proofErr w:type="spellStart"/>
+      <w:r>
+        <w:rPr>
+          <w:rFonts w:ascii="Times New Roman" w:eastAsia="Calibri" w:hAnsi="Times New Roman" w:cs="Times New Roman"/>
+        </w:rPr>
+        <w:t>tampil_data</w:t>
+      </w:r>
+      <w:proofErr w:type="spellEnd"/>
+      <w:r>
+        <w:rPr>
+          <w:rFonts w:ascii="Times New Roman" w:eastAsia="Calibri" w:hAnsi="Times New Roman" w:cs="Times New Roman"/>
+        </w:rPr>
+        <w:t xml:space="preserve">(), update </w:t>
+      </w:r>
+      <w:proofErr w:type="spellStart"/>
+      <w:r>
+        <w:rPr>
+          <w:rFonts w:ascii="Times New Roman" w:eastAsia="Calibri" w:hAnsi="Times New Roman" w:cs="Times New Roman"/>
+        </w:rPr>
+        <w:t>itu</w:t>
+      </w:r>
+      <w:proofErr w:type="spellEnd"/>
+      <w:r>
+        <w:rPr>
+          <w:rFonts w:ascii="Times New Roman" w:eastAsia="Calibri" w:hAnsi="Times New Roman" w:cs="Times New Roman"/>
+        </w:rPr>
+        <w:t xml:space="preserve"> </w:t>
+      </w:r>
+      <w:proofErr w:type="spellStart"/>
+      <w:r>
+        <w:rPr>
+          <w:rFonts w:ascii="Times New Roman" w:eastAsia="Calibri" w:hAnsi="Times New Roman" w:cs="Times New Roman"/>
+        </w:rPr>
+        <w:t>edit_barang</w:t>
+      </w:r>
+      <w:proofErr w:type="spellEnd"/>
+      <w:r>
+        <w:rPr>
+          <w:rFonts w:ascii="Times New Roman" w:eastAsia="Calibri" w:hAnsi="Times New Roman" w:cs="Times New Roman"/>
+        </w:rPr>
+        <w:t xml:space="preserve">(), </w:t>
+      </w:r>
+      <w:proofErr w:type="spellStart"/>
+      <w:r>
+        <w:rPr>
+          <w:rFonts w:ascii="Times New Roman" w:eastAsia="Calibri" w:hAnsi="Times New Roman" w:cs="Times New Roman"/>
+        </w:rPr>
+        <w:t>lalu</w:t>
+      </w:r>
+      <w:proofErr w:type="spellEnd"/>
+      <w:r>
+        <w:rPr>
+          <w:rFonts w:ascii="Times New Roman" w:eastAsia="Calibri" w:hAnsi="Times New Roman" w:cs="Times New Roman"/>
+        </w:rPr>
+        <w:t xml:space="preserve"> yang </w:t>
+      </w:r>
+      <w:proofErr w:type="spellStart"/>
+      <w:r>
+        <w:rPr>
+          <w:rFonts w:ascii="Times New Roman" w:eastAsia="Calibri" w:hAnsi="Times New Roman" w:cs="Times New Roman"/>
+        </w:rPr>
+        <w:t>terakhir</w:t>
+      </w:r>
+      <w:proofErr w:type="spellEnd"/>
+      <w:r>
+        <w:rPr>
+          <w:rFonts w:ascii="Times New Roman" w:eastAsia="Calibri" w:hAnsi="Times New Roman" w:cs="Times New Roman"/>
+        </w:rPr>
+        <w:t xml:space="preserve"> delete </w:t>
+      </w:r>
+      <w:proofErr w:type="spellStart"/>
+      <w:r>
+        <w:rPr>
+          <w:rFonts w:ascii="Times New Roman" w:eastAsia="Calibri" w:hAnsi="Times New Roman" w:cs="Times New Roman"/>
+        </w:rPr>
+        <w:t>ada</w:t>
+      </w:r>
+      <w:proofErr w:type="spellEnd"/>
+      <w:r>
+        <w:rPr>
+          <w:rFonts w:ascii="Times New Roman" w:eastAsia="Calibri" w:hAnsi="Times New Roman" w:cs="Times New Roman"/>
+        </w:rPr>
+        <w:t xml:space="preserve"> </w:t>
+      </w:r>
+      <w:proofErr w:type="spellStart"/>
+      <w:r>
+        <w:rPr>
+          <w:rFonts w:ascii="Times New Roman" w:eastAsia="Calibri" w:hAnsi="Times New Roman" w:cs="Times New Roman"/>
+        </w:rPr>
+        <w:t>hapus_data</w:t>
+      </w:r>
+      <w:proofErr w:type="spellEnd"/>
+      <w:r>
+        <w:rPr>
+          <w:rFonts w:ascii="Times New Roman" w:eastAsia="Calibri" w:hAnsi="Times New Roman" w:cs="Times New Roman"/>
+        </w:rPr>
+        <w:t xml:space="preserve">(). </w:t>
+      </w:r>
+      <w:proofErr w:type="spellStart"/>
+      <w:r>
+        <w:rPr>
+          <w:rFonts w:ascii="Times New Roman" w:eastAsia="Calibri" w:hAnsi="Times New Roman" w:cs="Times New Roman"/>
+        </w:rPr>
+        <w:t>Selain</w:t>
+      </w:r>
+      <w:proofErr w:type="spellEnd"/>
+      <w:r>
+        <w:rPr>
+          <w:rFonts w:ascii="Times New Roman" w:eastAsia="Calibri" w:hAnsi="Times New Roman" w:cs="Times New Roman"/>
+        </w:rPr>
+        <w:t xml:space="preserve"> crud </w:t>
+      </w:r>
+      <w:proofErr w:type="spellStart"/>
+      <w:r>
+        <w:rPr>
+          <w:rFonts w:ascii="Times New Roman" w:eastAsia="Calibri" w:hAnsi="Times New Roman" w:cs="Times New Roman"/>
+        </w:rPr>
+        <w:t>ada</w:t>
+      </w:r>
+      <w:proofErr w:type="spellEnd"/>
+      <w:r>
+        <w:rPr>
+          <w:rFonts w:ascii="Times New Roman" w:eastAsia="Calibri" w:hAnsi="Times New Roman" w:cs="Times New Roman"/>
+        </w:rPr>
+        <w:t xml:space="preserve"> </w:t>
+      </w:r>
+      <w:proofErr w:type="spellStart"/>
+      <w:r>
+        <w:rPr>
+          <w:rFonts w:ascii="Times New Roman" w:eastAsia="Calibri" w:hAnsi="Times New Roman" w:cs="Times New Roman"/>
+        </w:rPr>
+        <w:t>beberapa</w:t>
+      </w:r>
+      <w:proofErr w:type="spellEnd"/>
+      <w:r>
+        <w:rPr>
+          <w:rFonts w:ascii="Times New Roman" w:eastAsia="Calibri" w:hAnsi="Times New Roman" w:cs="Times New Roman"/>
+        </w:rPr>
+        <w:t xml:space="preserve"> </w:t>
+      </w:r>
+      <w:proofErr w:type="spellStart"/>
+      <w:r>
+        <w:rPr>
+          <w:rFonts w:ascii="Times New Roman" w:eastAsia="Calibri" w:hAnsi="Times New Roman" w:cs="Times New Roman"/>
+        </w:rPr>
+        <w:t>fungsi</w:t>
+      </w:r>
+      <w:proofErr w:type="spellEnd"/>
+      <w:r>
+        <w:rPr>
+          <w:rFonts w:ascii="Times New Roman" w:eastAsia="Calibri" w:hAnsi="Times New Roman" w:cs="Times New Roman"/>
+        </w:rPr>
+        <w:t xml:space="preserve"> </w:t>
+      </w:r>
+      <w:proofErr w:type="spellStart"/>
+      <w:r>
+        <w:rPr>
+          <w:rFonts w:ascii="Times New Roman" w:eastAsia="Calibri" w:hAnsi="Times New Roman" w:cs="Times New Roman"/>
+        </w:rPr>
+        <w:t>tambahan</w:t>
+      </w:r>
+      <w:proofErr w:type="spellEnd"/>
+      <w:r>
+        <w:rPr>
+          <w:rFonts w:ascii="Times New Roman" w:eastAsia="Calibri" w:hAnsi="Times New Roman" w:cs="Times New Roman"/>
+        </w:rPr>
+        <w:t xml:space="preserve"> </w:t>
+      </w:r>
+      <w:proofErr w:type="spellStart"/>
+      <w:r>
+        <w:rPr>
+          <w:rFonts w:ascii="Times New Roman" w:eastAsia="Calibri" w:hAnsi="Times New Roman" w:cs="Times New Roman"/>
+        </w:rPr>
+        <w:t>yaitu</w:t>
+      </w:r>
+      <w:proofErr w:type="spellEnd"/>
+      <w:r>
+        <w:rPr>
+          <w:rFonts w:ascii="Times New Roman" w:eastAsia="Calibri" w:hAnsi="Times New Roman" w:cs="Times New Roman"/>
+        </w:rPr>
+        <w:t xml:space="preserve"> find </w:t>
+      </w:r>
+      <w:proofErr w:type="spellStart"/>
       <w:r>
         <w:rPr>
           <w:rFonts w:ascii="Times New Roman" w:eastAsia="Calibri" w:hAnsi="Times New Roman" w:cs="Times New Roman"/>
@@ -1700,70 +1903,35 @@
         <w:rPr>
           <w:rFonts w:ascii="Times New Roman" w:eastAsia="Calibri" w:hAnsi="Times New Roman" w:cs="Times New Roman"/>
         </w:rPr>
-        <w:t>(</w:t>
-      </w:r>
-      <w:proofErr w:type="gramEnd"/>
-      <w:r>
-        <w:rPr>
-          <w:rFonts w:ascii="Times New Roman" w:eastAsia="Calibri" w:hAnsi="Times New Roman" w:cs="Times New Roman"/>
-        </w:rPr>
-        <w:t xml:space="preserve">), read </w:t>
-      </w:r>
-      <w:proofErr w:type="spellStart"/>
-      <w:r>
-        <w:rPr>
-          <w:rFonts w:ascii="Times New Roman" w:eastAsia="Calibri" w:hAnsi="Times New Roman" w:cs="Times New Roman"/>
-        </w:rPr>
-        <w:t>itu</w:t>
-      </w:r>
-      <w:proofErr w:type="spellEnd"/>
-      <w:r>
-        <w:rPr>
-          <w:rFonts w:ascii="Times New Roman" w:eastAsia="Calibri" w:hAnsi="Times New Roman" w:cs="Times New Roman"/>
-        </w:rPr>
-        <w:t xml:space="preserve"> </w:t>
-      </w:r>
-      <w:proofErr w:type="spellStart"/>
-      <w:r>
-        <w:rPr>
-          <w:rFonts w:ascii="Times New Roman" w:eastAsia="Calibri" w:hAnsi="Times New Roman" w:cs="Times New Roman"/>
-        </w:rPr>
-        <w:t>tampil_data</w:t>
-      </w:r>
-      <w:proofErr w:type="spellEnd"/>
-      <w:r>
-        <w:rPr>
-          <w:rFonts w:ascii="Times New Roman" w:eastAsia="Calibri" w:hAnsi="Times New Roman" w:cs="Times New Roman"/>
-        </w:rPr>
-        <w:t xml:space="preserve">(), update </w:t>
-      </w:r>
-      <w:proofErr w:type="spellStart"/>
-      <w:r>
-        <w:rPr>
-          <w:rFonts w:ascii="Times New Roman" w:eastAsia="Calibri" w:hAnsi="Times New Roman" w:cs="Times New Roman"/>
-        </w:rPr>
-        <w:t>itu</w:t>
-      </w:r>
-      <w:proofErr w:type="spellEnd"/>
-      <w:r>
-        <w:rPr>
-          <w:rFonts w:ascii="Times New Roman" w:eastAsia="Calibri" w:hAnsi="Times New Roman" w:cs="Times New Roman"/>
-        </w:rPr>
-        <w:t xml:space="preserve"> </w:t>
-      </w:r>
-      <w:proofErr w:type="spellStart"/>
-      <w:r>
-        <w:rPr>
-          <w:rFonts w:ascii="Times New Roman" w:eastAsia="Calibri" w:hAnsi="Times New Roman" w:cs="Times New Roman"/>
-        </w:rPr>
-        <w:t>edit_barang</w:t>
-      </w:r>
-      <w:proofErr w:type="spellEnd"/>
-      <w:r>
-        <w:rPr>
-          <w:rFonts w:ascii="Times New Roman" w:eastAsia="Calibri" w:hAnsi="Times New Roman" w:cs="Times New Roman"/>
-        </w:rPr>
-        <w:t xml:space="preserve">(), </w:t>
+        <w:t xml:space="preserve"> </w:t>
+      </w:r>
+      <w:proofErr w:type="spellStart"/>
+      <w:r>
+        <w:rPr>
+          <w:rFonts w:ascii="Times New Roman" w:eastAsia="Calibri" w:hAnsi="Times New Roman" w:cs="Times New Roman"/>
+        </w:rPr>
+        <w:t>berdasarkan</w:t>
+      </w:r>
+      <w:proofErr w:type="spellEnd"/>
+      <w:r>
+        <w:rPr>
+          <w:rFonts w:ascii="Times New Roman" w:eastAsia="Calibri" w:hAnsi="Times New Roman" w:cs="Times New Roman"/>
+        </w:rPr>
+        <w:t xml:space="preserve"> </w:t>
+      </w:r>
+      <w:proofErr w:type="spellStart"/>
+      <w:r>
+        <w:rPr>
+          <w:rFonts w:ascii="Times New Roman" w:eastAsia="Calibri" w:hAnsi="Times New Roman" w:cs="Times New Roman"/>
+        </w:rPr>
+        <w:t>idnya</w:t>
+      </w:r>
+      <w:proofErr w:type="spellEnd"/>
+      <w:r>
+        <w:rPr>
+          <w:rFonts w:ascii="Times New Roman" w:eastAsia="Calibri" w:hAnsi="Times New Roman" w:cs="Times New Roman"/>
+        </w:rPr>
+        <w:t xml:space="preserve"> find($id) </w:t>
       </w:r>
       <w:proofErr w:type="spellStart"/>
       <w:r>
@@ -1777,21 +1945,7 @@
         <w:rPr>
           <w:rFonts w:ascii="Times New Roman" w:eastAsia="Calibri" w:hAnsi="Times New Roman" w:cs="Times New Roman"/>
         </w:rPr>
-        <w:t xml:space="preserve"> yang </w:t>
-      </w:r>
-      <w:proofErr w:type="spellStart"/>
-      <w:r>
-        <w:rPr>
-          <w:rFonts w:ascii="Times New Roman" w:eastAsia="Calibri" w:hAnsi="Times New Roman" w:cs="Times New Roman"/>
-        </w:rPr>
-        <w:t>terakhir</w:t>
-      </w:r>
-      <w:proofErr w:type="spellEnd"/>
-      <w:r>
-        <w:rPr>
-          <w:rFonts w:ascii="Times New Roman" w:eastAsia="Calibri" w:hAnsi="Times New Roman" w:cs="Times New Roman"/>
-        </w:rPr>
-        <w:t xml:space="preserve"> delete </w:t>
+        <w:t xml:space="preserve"> </w:t>
       </w:r>
       <w:proofErr w:type="spellStart"/>
       <w:r>
@@ -1805,105 +1959,7 @@
         <w:rPr>
           <w:rFonts w:ascii="Times New Roman" w:eastAsia="Calibri" w:hAnsi="Times New Roman" w:cs="Times New Roman"/>
         </w:rPr>
-        <w:t xml:space="preserve"> </w:t>
-      </w:r>
-      <w:proofErr w:type="spellStart"/>
-      <w:r>
-        <w:rPr>
-          <w:rFonts w:ascii="Times New Roman" w:eastAsia="Calibri" w:hAnsi="Times New Roman" w:cs="Times New Roman"/>
-        </w:rPr>
-        <w:t>hapus_data</w:t>
-      </w:r>
-      <w:proofErr w:type="spellEnd"/>
-      <w:r>
-        <w:rPr>
-          <w:rFonts w:ascii="Times New Roman" w:eastAsia="Calibri" w:hAnsi="Times New Roman" w:cs="Times New Roman"/>
-        </w:rPr>
-        <w:t xml:space="preserve">(). </w:t>
-      </w:r>
-      <w:proofErr w:type="spellStart"/>
-      <w:r>
-        <w:rPr>
-          <w:rFonts w:ascii="Times New Roman" w:eastAsia="Calibri" w:hAnsi="Times New Roman" w:cs="Times New Roman"/>
-        </w:rPr>
-        <w:t>Selain</w:t>
-      </w:r>
-      <w:proofErr w:type="spellEnd"/>
-      <w:r>
-        <w:rPr>
-          <w:rFonts w:ascii="Times New Roman" w:eastAsia="Calibri" w:hAnsi="Times New Roman" w:cs="Times New Roman"/>
-        </w:rPr>
-        <w:t xml:space="preserve"> crud </w:t>
-      </w:r>
-      <w:proofErr w:type="spellStart"/>
-      <w:r>
-        <w:rPr>
-          <w:rFonts w:ascii="Times New Roman" w:eastAsia="Calibri" w:hAnsi="Times New Roman" w:cs="Times New Roman"/>
-        </w:rPr>
-        <w:t>ada</w:t>
-      </w:r>
-      <w:proofErr w:type="spellEnd"/>
-      <w:r>
-        <w:rPr>
-          <w:rFonts w:ascii="Times New Roman" w:eastAsia="Calibri" w:hAnsi="Times New Roman" w:cs="Times New Roman"/>
-        </w:rPr>
-        <w:t xml:space="preserve"> </w:t>
-      </w:r>
-      <w:proofErr w:type="spellStart"/>
-      <w:r>
-        <w:rPr>
-          <w:rFonts w:ascii="Times New Roman" w:eastAsia="Calibri" w:hAnsi="Times New Roman" w:cs="Times New Roman"/>
-        </w:rPr>
-        <w:t>beberapa</w:t>
-      </w:r>
-      <w:proofErr w:type="spellEnd"/>
-      <w:r>
-        <w:rPr>
-          <w:rFonts w:ascii="Times New Roman" w:eastAsia="Calibri" w:hAnsi="Times New Roman" w:cs="Times New Roman"/>
-        </w:rPr>
-        <w:t xml:space="preserve"> </w:t>
-      </w:r>
-      <w:proofErr w:type="spellStart"/>
-      <w:r>
-        <w:rPr>
-          <w:rFonts w:ascii="Times New Roman" w:eastAsia="Calibri" w:hAnsi="Times New Roman" w:cs="Times New Roman"/>
-        </w:rPr>
-        <w:t>fungsi</w:t>
-      </w:r>
-      <w:proofErr w:type="spellEnd"/>
-      <w:r>
-        <w:rPr>
-          <w:rFonts w:ascii="Times New Roman" w:eastAsia="Calibri" w:hAnsi="Times New Roman" w:cs="Times New Roman"/>
-        </w:rPr>
-        <w:t xml:space="preserve"> </w:t>
-      </w:r>
-      <w:proofErr w:type="spellStart"/>
-      <w:r>
-        <w:rPr>
-          <w:rFonts w:ascii="Times New Roman" w:eastAsia="Calibri" w:hAnsi="Times New Roman" w:cs="Times New Roman"/>
-        </w:rPr>
-        <w:t>tambahan</w:t>
-      </w:r>
-      <w:proofErr w:type="spellEnd"/>
-      <w:r>
-        <w:rPr>
-          <w:rFonts w:ascii="Times New Roman" w:eastAsia="Calibri" w:hAnsi="Times New Roman" w:cs="Times New Roman"/>
-        </w:rPr>
-        <w:t xml:space="preserve"> </w:t>
-      </w:r>
-      <w:proofErr w:type="spellStart"/>
-      <w:r>
-        <w:rPr>
-          <w:rFonts w:ascii="Times New Roman" w:eastAsia="Calibri" w:hAnsi="Times New Roman" w:cs="Times New Roman"/>
-        </w:rPr>
-        <w:t>yaitu</w:t>
-      </w:r>
-      <w:proofErr w:type="spellEnd"/>
-      <w:r>
-        <w:rPr>
-          <w:rFonts w:ascii="Times New Roman" w:eastAsia="Calibri" w:hAnsi="Times New Roman" w:cs="Times New Roman"/>
-        </w:rPr>
-        <w:t xml:space="preserve"> find </w:t>
+        <w:t xml:space="preserve"> juga detail </w:t>
       </w:r>
       <w:proofErr w:type="spellStart"/>
       <w:r>
@@ -1924,98 +1980,14 @@
         <w:rPr>
           <w:rFonts w:ascii="Times New Roman" w:eastAsia="Calibri" w:hAnsi="Times New Roman" w:cs="Times New Roman"/>
         </w:rPr>
-        <w:t>berdasarkan</w:t>
-      </w:r>
-      <w:proofErr w:type="spellEnd"/>
-      <w:r>
-        <w:rPr>
-          <w:rFonts w:ascii="Times New Roman" w:eastAsia="Calibri" w:hAnsi="Times New Roman" w:cs="Times New Roman"/>
-        </w:rPr>
-        <w:t xml:space="preserve"> </w:t>
-      </w:r>
-      <w:proofErr w:type="spellStart"/>
-      <w:r>
-        <w:rPr>
-          <w:rFonts w:ascii="Times New Roman" w:eastAsia="Calibri" w:hAnsi="Times New Roman" w:cs="Times New Roman"/>
-        </w:rPr>
-        <w:t>idnya</w:t>
-      </w:r>
-      <w:proofErr w:type="spellEnd"/>
-      <w:r>
-        <w:rPr>
-          <w:rFonts w:ascii="Times New Roman" w:eastAsia="Calibri" w:hAnsi="Times New Roman" w:cs="Times New Roman"/>
-        </w:rPr>
-        <w:t xml:space="preserve"> find($id) </w:t>
-      </w:r>
-      <w:proofErr w:type="spellStart"/>
-      <w:r>
-        <w:rPr>
-          <w:rFonts w:ascii="Times New Roman" w:eastAsia="Calibri" w:hAnsi="Times New Roman" w:cs="Times New Roman"/>
-        </w:rPr>
-        <w:t>lalu</w:t>
-      </w:r>
-      <w:proofErr w:type="spellEnd"/>
-      <w:r>
-        <w:rPr>
-          <w:rFonts w:ascii="Times New Roman" w:eastAsia="Calibri" w:hAnsi="Times New Roman" w:cs="Times New Roman"/>
-        </w:rPr>
-        <w:t xml:space="preserve"> </w:t>
-      </w:r>
-      <w:proofErr w:type="spellStart"/>
-      <w:r>
-        <w:rPr>
-          <w:rFonts w:ascii="Times New Roman" w:eastAsia="Calibri" w:hAnsi="Times New Roman" w:cs="Times New Roman"/>
-        </w:rPr>
-        <w:t>ada</w:t>
-      </w:r>
-      <w:proofErr w:type="spellEnd"/>
-      <w:r>
-        <w:rPr>
-          <w:rFonts w:ascii="Times New Roman" w:eastAsia="Calibri" w:hAnsi="Times New Roman" w:cs="Times New Roman"/>
-        </w:rPr>
-        <w:t xml:space="preserve"> juga detail </w:t>
-      </w:r>
-      <w:proofErr w:type="spellStart"/>
-      <w:r>
-        <w:rPr>
-          <w:rFonts w:ascii="Times New Roman" w:eastAsia="Calibri" w:hAnsi="Times New Roman" w:cs="Times New Roman"/>
-        </w:rPr>
-        <w:t>barang</w:t>
-      </w:r>
-      <w:proofErr w:type="spellEnd"/>
-      <w:r>
-        <w:rPr>
-          <w:rFonts w:ascii="Times New Roman" w:eastAsia="Calibri" w:hAnsi="Times New Roman" w:cs="Times New Roman"/>
-        </w:rPr>
-        <w:t xml:space="preserve"> </w:t>
-      </w:r>
-      <w:proofErr w:type="spellStart"/>
-      <w:r>
-        <w:rPr>
-          <w:rFonts w:ascii="Times New Roman" w:eastAsia="Calibri" w:hAnsi="Times New Roman" w:cs="Times New Roman"/>
-        </w:rPr>
-        <w:t>detail_</w:t>
-      </w:r>
-      <w:proofErr w:type="gramStart"/>
-      <w:r>
-        <w:rPr>
-          <w:rFonts w:ascii="Times New Roman" w:eastAsia="Calibri" w:hAnsi="Times New Roman" w:cs="Times New Roman"/>
-        </w:rPr>
-        <w:t>brg</w:t>
-      </w:r>
-      <w:proofErr w:type="spellEnd"/>
-      <w:r>
-        <w:rPr>
-          <w:rFonts w:ascii="Times New Roman" w:eastAsia="Calibri" w:hAnsi="Times New Roman" w:cs="Times New Roman"/>
-        </w:rPr>
-        <w:t>(</w:t>
-      </w:r>
-      <w:proofErr w:type="gramEnd"/>
-      <w:r>
-        <w:rPr>
-          <w:rFonts w:ascii="Times New Roman" w:eastAsia="Calibri" w:hAnsi="Times New Roman" w:cs="Times New Roman"/>
-        </w:rPr>
-        <w:t>).</w:t>
+        <w:t>detail_brg</w:t>
+      </w:r>
+      <w:proofErr w:type="spellEnd"/>
+      <w:r>
+        <w:rPr>
+          <w:rFonts w:ascii="Times New Roman" w:eastAsia="Calibri" w:hAnsi="Times New Roman" w:cs="Times New Roman"/>
+        </w:rPr>
+        <w:t>().</w:t>
       </w:r>
     </w:p>
     <w:p>
@@ -3296,7 +3268,7 @@
                     </pic:cNvPicPr>
                   </pic:nvPicPr>
                   <pic:blipFill>
-                    <a:blip r:embed="rId5">
+                    <a:blip r:embed="rId6">
                       <a:extLst>
                         <a:ext uri="{28A0092B-C50C-407E-A947-70E740481C1C}">
                           <a14:useLocalDpi xmlns:a14="http://schemas.microsoft.com/office/drawing/2010/main" val="0"/>
@@ -3330,11 +3302,2222 @@
     </w:p>
     <w:p>
       <w:pPr>
+        <w:spacing w:line="256" w:lineRule="auto"/>
+        <w:rPr>
+          <w:rFonts w:ascii="Times New Roman" w:eastAsia="Calibri" w:hAnsi="Times New Roman" w:cs="Times New Roman"/>
+        </w:rPr>
+      </w:pPr>
+    </w:p>
+    <w:p>
+      <w:pPr>
+        <w:spacing w:line="256" w:lineRule="auto"/>
+        <w:rPr>
+          <w:rFonts w:ascii="Times New Roman" w:eastAsia="Calibri" w:hAnsi="Times New Roman" w:cs="Times New Roman"/>
+        </w:rPr>
+      </w:pPr>
+      <w:proofErr w:type="spellStart"/>
+      <w:r>
+        <w:rPr>
+          <w:rFonts w:ascii="Times New Roman" w:eastAsia="Calibri" w:hAnsi="Times New Roman" w:cs="Times New Roman"/>
+        </w:rPr>
+        <w:lastRenderedPageBreak/>
+        <w:t>Model_invoice.php</w:t>
+      </w:r>
+      <w:proofErr w:type="spellEnd"/>
+    </w:p>
+    <w:p>
+      <w:pPr>
+        <w:spacing w:line="256" w:lineRule="auto"/>
+        <w:rPr>
+          <w:rFonts w:ascii="Times New Roman" w:eastAsia="Calibri" w:hAnsi="Times New Roman" w:cs="Times New Roman"/>
+        </w:rPr>
+      </w:pPr>
+      <w:r>
+        <w:rPr>
+          <w:rFonts w:ascii="Times New Roman" w:eastAsia="Calibri" w:hAnsi="Times New Roman" w:cs="Times New Roman"/>
+        </w:rPr>
+        <w:t xml:space="preserve">Pada model </w:t>
+      </w:r>
+      <w:proofErr w:type="spellStart"/>
+      <w:r>
+        <w:rPr>
+          <w:rFonts w:ascii="Times New Roman" w:eastAsia="Calibri" w:hAnsi="Times New Roman" w:cs="Times New Roman"/>
+        </w:rPr>
+        <w:t>ini</w:t>
+      </w:r>
+      <w:proofErr w:type="spellEnd"/>
+      <w:r>
+        <w:rPr>
+          <w:rFonts w:ascii="Times New Roman" w:eastAsia="Calibri" w:hAnsi="Times New Roman" w:cs="Times New Roman"/>
+        </w:rPr>
+        <w:t xml:space="preserve"> </w:t>
+      </w:r>
+      <w:proofErr w:type="spellStart"/>
+      <w:r>
+        <w:rPr>
+          <w:rFonts w:ascii="Times New Roman" w:eastAsia="Calibri" w:hAnsi="Times New Roman" w:cs="Times New Roman"/>
+        </w:rPr>
+        <w:t>berisi</w:t>
+      </w:r>
+      <w:proofErr w:type="spellEnd"/>
+      <w:r>
+        <w:rPr>
+          <w:rFonts w:ascii="Times New Roman" w:eastAsia="Calibri" w:hAnsi="Times New Roman" w:cs="Times New Roman"/>
+        </w:rPr>
+        <w:t xml:space="preserve"> </w:t>
+      </w:r>
+      <w:proofErr w:type="spellStart"/>
+      <w:r>
+        <w:rPr>
+          <w:rFonts w:ascii="Times New Roman" w:eastAsia="Calibri" w:hAnsi="Times New Roman" w:cs="Times New Roman"/>
+        </w:rPr>
+        <w:t>fungsi</w:t>
+      </w:r>
+      <w:proofErr w:type="spellEnd"/>
+      <w:r>
+        <w:rPr>
+          <w:rFonts w:ascii="Times New Roman" w:eastAsia="Calibri" w:hAnsi="Times New Roman" w:cs="Times New Roman"/>
+        </w:rPr>
+        <w:t xml:space="preserve"> </w:t>
+      </w:r>
+      <w:proofErr w:type="spellStart"/>
+      <w:r>
+        <w:rPr>
+          <w:rFonts w:ascii="Times New Roman" w:eastAsia="Calibri" w:hAnsi="Times New Roman" w:cs="Times New Roman"/>
+        </w:rPr>
+        <w:t>sebagai</w:t>
+      </w:r>
+      <w:proofErr w:type="spellEnd"/>
+      <w:r>
+        <w:rPr>
+          <w:rFonts w:ascii="Times New Roman" w:eastAsia="Calibri" w:hAnsi="Times New Roman" w:cs="Times New Roman"/>
+        </w:rPr>
+        <w:t xml:space="preserve"> </w:t>
+      </w:r>
+      <w:proofErr w:type="spellStart"/>
+      <w:r>
+        <w:rPr>
+          <w:rFonts w:ascii="Times New Roman" w:eastAsia="Calibri" w:hAnsi="Times New Roman" w:cs="Times New Roman"/>
+        </w:rPr>
+        <w:t>berikut</w:t>
+      </w:r>
+      <w:proofErr w:type="spellEnd"/>
+      <w:r>
+        <w:rPr>
+          <w:rFonts w:ascii="Times New Roman" w:eastAsia="Calibri" w:hAnsi="Times New Roman" w:cs="Times New Roman"/>
+        </w:rPr>
+        <w:t>:</w:t>
+      </w:r>
+    </w:p>
+    <w:p>
+      <w:pPr>
+        <w:pStyle w:val="ListParagraph"/>
+        <w:numPr>
+          <w:ilvl w:val="0"/>
+          <w:numId w:val="1"/>
+        </w:numPr>
+        <w:spacing w:line="256" w:lineRule="auto"/>
+        <w:rPr>
+          <w:rFonts w:ascii="Times New Roman" w:eastAsia="Calibri" w:hAnsi="Times New Roman" w:cs="Times New Roman"/>
+        </w:rPr>
+      </w:pPr>
+      <w:proofErr w:type="spellStart"/>
+      <w:r>
+        <w:rPr>
+          <w:rFonts w:ascii="Times New Roman" w:eastAsia="Calibri" w:hAnsi="Times New Roman" w:cs="Times New Roman"/>
+        </w:rPr>
+        <w:t>date_default_timezone_set</w:t>
+      </w:r>
+      <w:proofErr w:type="spellEnd"/>
+      <w:r>
+        <w:rPr>
+          <w:rFonts w:ascii="Times New Roman" w:eastAsia="Calibri" w:hAnsi="Times New Roman" w:cs="Times New Roman"/>
+        </w:rPr>
+        <w:t xml:space="preserve">(), </w:t>
+      </w:r>
+      <w:proofErr w:type="spellStart"/>
+      <w:r>
+        <w:rPr>
+          <w:rFonts w:ascii="Times New Roman" w:eastAsia="Calibri" w:hAnsi="Times New Roman" w:cs="Times New Roman"/>
+        </w:rPr>
+        <w:t>fungsi</w:t>
+      </w:r>
+      <w:proofErr w:type="spellEnd"/>
+      <w:r>
+        <w:rPr>
+          <w:rFonts w:ascii="Times New Roman" w:eastAsia="Calibri" w:hAnsi="Times New Roman" w:cs="Times New Roman"/>
+        </w:rPr>
+        <w:t xml:space="preserve"> </w:t>
+      </w:r>
+      <w:proofErr w:type="spellStart"/>
+      <w:r>
+        <w:rPr>
+          <w:rFonts w:ascii="Times New Roman" w:eastAsia="Calibri" w:hAnsi="Times New Roman" w:cs="Times New Roman"/>
+        </w:rPr>
+        <w:t>ini</w:t>
+      </w:r>
+      <w:proofErr w:type="spellEnd"/>
+      <w:r>
+        <w:rPr>
+          <w:rFonts w:ascii="Times New Roman" w:eastAsia="Calibri" w:hAnsi="Times New Roman" w:cs="Times New Roman"/>
+        </w:rPr>
+        <w:t xml:space="preserve"> </w:t>
+      </w:r>
+      <w:proofErr w:type="spellStart"/>
+      <w:r>
+        <w:rPr>
+          <w:rFonts w:ascii="Times New Roman" w:eastAsia="Calibri" w:hAnsi="Times New Roman" w:cs="Times New Roman"/>
+        </w:rPr>
+        <w:t>berguna</w:t>
+      </w:r>
+      <w:proofErr w:type="spellEnd"/>
+      <w:r>
+        <w:rPr>
+          <w:rFonts w:ascii="Times New Roman" w:eastAsia="Calibri" w:hAnsi="Times New Roman" w:cs="Times New Roman"/>
+        </w:rPr>
+        <w:t xml:space="preserve"> </w:t>
+      </w:r>
+      <w:proofErr w:type="spellStart"/>
+      <w:r>
+        <w:rPr>
+          <w:rFonts w:ascii="Times New Roman" w:eastAsia="Calibri" w:hAnsi="Times New Roman" w:cs="Times New Roman"/>
+        </w:rPr>
+        <w:t>untuk</w:t>
+      </w:r>
+      <w:proofErr w:type="spellEnd"/>
+      <w:r>
+        <w:rPr>
+          <w:rFonts w:ascii="Times New Roman" w:eastAsia="Calibri" w:hAnsi="Times New Roman" w:cs="Times New Roman"/>
+        </w:rPr>
+        <w:t xml:space="preserve"> </w:t>
+      </w:r>
+      <w:proofErr w:type="spellStart"/>
+      <w:r>
+        <w:rPr>
+          <w:rFonts w:ascii="Times New Roman" w:eastAsia="Calibri" w:hAnsi="Times New Roman" w:cs="Times New Roman"/>
+        </w:rPr>
+        <w:t>mengeset</w:t>
+      </w:r>
+      <w:proofErr w:type="spellEnd"/>
+      <w:r>
+        <w:rPr>
+          <w:rFonts w:ascii="Times New Roman" w:eastAsia="Calibri" w:hAnsi="Times New Roman" w:cs="Times New Roman"/>
+        </w:rPr>
+        <w:t xml:space="preserve"> default date </w:t>
+      </w:r>
+      <w:proofErr w:type="spellStart"/>
+      <w:r>
+        <w:rPr>
+          <w:rFonts w:ascii="Times New Roman" w:eastAsia="Calibri" w:hAnsi="Times New Roman" w:cs="Times New Roman"/>
+        </w:rPr>
+        <w:t>menjadi</w:t>
+      </w:r>
+      <w:proofErr w:type="spellEnd"/>
+      <w:r>
+        <w:rPr>
+          <w:rFonts w:ascii="Times New Roman" w:eastAsia="Calibri" w:hAnsi="Times New Roman" w:cs="Times New Roman"/>
+        </w:rPr>
+        <w:t xml:space="preserve"> Asia/Jakarta</w:t>
+      </w:r>
+    </w:p>
+    <w:p>
+      <w:pPr>
+        <w:pStyle w:val="ListParagraph"/>
+        <w:numPr>
+          <w:ilvl w:val="0"/>
+          <w:numId w:val="1"/>
+        </w:numPr>
+        <w:spacing w:line="256" w:lineRule="auto"/>
+        <w:rPr>
+          <w:rFonts w:ascii="Times New Roman" w:eastAsia="Calibri" w:hAnsi="Times New Roman" w:cs="Times New Roman"/>
+        </w:rPr>
+      </w:pPr>
+      <w:proofErr w:type="spellStart"/>
+      <w:r>
+        <w:rPr>
+          <w:rFonts w:ascii="Times New Roman" w:eastAsia="Calibri" w:hAnsi="Times New Roman" w:cs="Times New Roman"/>
+        </w:rPr>
+        <w:t>tampil_data</w:t>
+      </w:r>
+      <w:proofErr w:type="spellEnd"/>
+      <w:r>
+        <w:rPr>
+          <w:rFonts w:ascii="Times New Roman" w:eastAsia="Calibri" w:hAnsi="Times New Roman" w:cs="Times New Roman"/>
+        </w:rPr>
+        <w:t xml:space="preserve">(), </w:t>
+      </w:r>
+      <w:proofErr w:type="spellStart"/>
+      <w:r>
+        <w:rPr>
+          <w:rFonts w:ascii="Times New Roman" w:eastAsia="Calibri" w:hAnsi="Times New Roman" w:cs="Times New Roman"/>
+        </w:rPr>
+        <w:t>fungsi</w:t>
+      </w:r>
+      <w:proofErr w:type="spellEnd"/>
+      <w:r>
+        <w:rPr>
+          <w:rFonts w:ascii="Times New Roman" w:eastAsia="Calibri" w:hAnsi="Times New Roman" w:cs="Times New Roman"/>
+        </w:rPr>
+        <w:t xml:space="preserve"> </w:t>
+      </w:r>
+      <w:proofErr w:type="spellStart"/>
+      <w:r>
+        <w:rPr>
+          <w:rFonts w:ascii="Times New Roman" w:eastAsia="Calibri" w:hAnsi="Times New Roman" w:cs="Times New Roman"/>
+        </w:rPr>
+        <w:t>ini</w:t>
+      </w:r>
+      <w:proofErr w:type="spellEnd"/>
+      <w:r>
+        <w:rPr>
+          <w:rFonts w:ascii="Times New Roman" w:eastAsia="Calibri" w:hAnsi="Times New Roman" w:cs="Times New Roman"/>
+        </w:rPr>
+        <w:t xml:space="preserve"> </w:t>
+      </w:r>
+      <w:proofErr w:type="spellStart"/>
+      <w:r>
+        <w:rPr>
+          <w:rFonts w:ascii="Times New Roman" w:eastAsia="Calibri" w:hAnsi="Times New Roman" w:cs="Times New Roman"/>
+        </w:rPr>
+        <w:t>berguna</w:t>
+      </w:r>
+      <w:proofErr w:type="spellEnd"/>
+      <w:r>
+        <w:rPr>
+          <w:rFonts w:ascii="Times New Roman" w:eastAsia="Calibri" w:hAnsi="Times New Roman" w:cs="Times New Roman"/>
+        </w:rPr>
+        <w:t xml:space="preserve"> </w:t>
+      </w:r>
+      <w:proofErr w:type="spellStart"/>
+      <w:r>
+        <w:rPr>
+          <w:rFonts w:ascii="Times New Roman" w:eastAsia="Calibri" w:hAnsi="Times New Roman" w:cs="Times New Roman"/>
+        </w:rPr>
+        <w:t>untuk</w:t>
+      </w:r>
+      <w:proofErr w:type="spellEnd"/>
+      <w:r>
+        <w:rPr>
+          <w:rFonts w:ascii="Times New Roman" w:eastAsia="Calibri" w:hAnsi="Times New Roman" w:cs="Times New Roman"/>
+        </w:rPr>
+        <w:t xml:space="preserve"> </w:t>
+      </w:r>
+      <w:proofErr w:type="spellStart"/>
+      <w:r>
+        <w:rPr>
+          <w:rFonts w:ascii="Times New Roman" w:eastAsia="Calibri" w:hAnsi="Times New Roman" w:cs="Times New Roman"/>
+        </w:rPr>
+        <w:t>mengambil</w:t>
+      </w:r>
+      <w:proofErr w:type="spellEnd"/>
+      <w:r>
+        <w:rPr>
+          <w:rFonts w:ascii="Times New Roman" w:eastAsia="Calibri" w:hAnsi="Times New Roman" w:cs="Times New Roman"/>
+        </w:rPr>
+        <w:t xml:space="preserve"> data </w:t>
+      </w:r>
+      <w:proofErr w:type="spellStart"/>
+      <w:r>
+        <w:rPr>
+          <w:rFonts w:ascii="Times New Roman" w:eastAsia="Calibri" w:hAnsi="Times New Roman" w:cs="Times New Roman"/>
+        </w:rPr>
+        <w:t>dari</w:t>
+      </w:r>
+      <w:proofErr w:type="spellEnd"/>
+      <w:r>
+        <w:rPr>
+          <w:rFonts w:ascii="Times New Roman" w:eastAsia="Calibri" w:hAnsi="Times New Roman" w:cs="Times New Roman"/>
+        </w:rPr>
+        <w:t xml:space="preserve"> </w:t>
+      </w:r>
+      <w:proofErr w:type="spellStart"/>
+      <w:r>
+        <w:rPr>
+          <w:rFonts w:ascii="Times New Roman" w:eastAsia="Calibri" w:hAnsi="Times New Roman" w:cs="Times New Roman"/>
+        </w:rPr>
+        <w:t>tabel</w:t>
+      </w:r>
+      <w:proofErr w:type="spellEnd"/>
+      <w:r>
+        <w:rPr>
+          <w:rFonts w:ascii="Times New Roman" w:eastAsia="Calibri" w:hAnsi="Times New Roman" w:cs="Times New Roman"/>
+        </w:rPr>
+        <w:t xml:space="preserve"> invoice</w:t>
+      </w:r>
+    </w:p>
+    <w:p>
+      <w:pPr>
+        <w:pStyle w:val="ListParagraph"/>
+        <w:numPr>
+          <w:ilvl w:val="0"/>
+          <w:numId w:val="1"/>
+        </w:numPr>
+        <w:spacing w:line="256" w:lineRule="auto"/>
+        <w:rPr>
+          <w:rFonts w:ascii="Times New Roman" w:eastAsia="Calibri" w:hAnsi="Times New Roman" w:cs="Times New Roman"/>
+        </w:rPr>
+      </w:pPr>
+      <w:proofErr w:type="spellStart"/>
+      <w:r>
+        <w:rPr>
+          <w:rFonts w:ascii="Times New Roman" w:eastAsia="Calibri" w:hAnsi="Times New Roman" w:cs="Times New Roman"/>
+        </w:rPr>
+        <w:t>ambil_id_invoice</w:t>
+      </w:r>
+      <w:proofErr w:type="spellEnd"/>
+      <w:r>
+        <w:rPr>
+          <w:rFonts w:ascii="Times New Roman" w:eastAsia="Calibri" w:hAnsi="Times New Roman" w:cs="Times New Roman"/>
+        </w:rPr>
+        <w:t xml:space="preserve">(), </w:t>
+      </w:r>
+      <w:proofErr w:type="spellStart"/>
+      <w:r>
+        <w:rPr>
+          <w:rFonts w:ascii="Times New Roman" w:eastAsia="Calibri" w:hAnsi="Times New Roman" w:cs="Times New Roman"/>
+        </w:rPr>
+        <w:t>fungsi</w:t>
+      </w:r>
+      <w:proofErr w:type="spellEnd"/>
+      <w:r>
+        <w:rPr>
+          <w:rFonts w:ascii="Times New Roman" w:eastAsia="Calibri" w:hAnsi="Times New Roman" w:cs="Times New Roman"/>
+        </w:rPr>
+        <w:t xml:space="preserve"> </w:t>
+      </w:r>
+      <w:proofErr w:type="spellStart"/>
+      <w:r>
+        <w:rPr>
+          <w:rFonts w:ascii="Times New Roman" w:eastAsia="Calibri" w:hAnsi="Times New Roman" w:cs="Times New Roman"/>
+        </w:rPr>
+        <w:t>ini</w:t>
+      </w:r>
+      <w:proofErr w:type="spellEnd"/>
+      <w:r>
+        <w:rPr>
+          <w:rFonts w:ascii="Times New Roman" w:eastAsia="Calibri" w:hAnsi="Times New Roman" w:cs="Times New Roman"/>
+        </w:rPr>
+        <w:t xml:space="preserve"> </w:t>
+      </w:r>
+      <w:proofErr w:type="spellStart"/>
+      <w:r>
+        <w:rPr>
+          <w:rFonts w:ascii="Times New Roman" w:eastAsia="Calibri" w:hAnsi="Times New Roman" w:cs="Times New Roman"/>
+        </w:rPr>
+        <w:t>berguna</w:t>
+      </w:r>
+      <w:proofErr w:type="spellEnd"/>
+      <w:r>
+        <w:rPr>
+          <w:rFonts w:ascii="Times New Roman" w:eastAsia="Calibri" w:hAnsi="Times New Roman" w:cs="Times New Roman"/>
+        </w:rPr>
+        <w:t xml:space="preserve"> </w:t>
+      </w:r>
+      <w:proofErr w:type="spellStart"/>
+      <w:r>
+        <w:rPr>
+          <w:rFonts w:ascii="Times New Roman" w:eastAsia="Calibri" w:hAnsi="Times New Roman" w:cs="Times New Roman"/>
+        </w:rPr>
+        <w:t>untuk</w:t>
+      </w:r>
+      <w:proofErr w:type="spellEnd"/>
+      <w:r>
+        <w:rPr>
+          <w:rFonts w:ascii="Times New Roman" w:eastAsia="Calibri" w:hAnsi="Times New Roman" w:cs="Times New Roman"/>
+        </w:rPr>
+        <w:t xml:space="preserve"> </w:t>
+      </w:r>
+      <w:proofErr w:type="spellStart"/>
+      <w:r>
+        <w:rPr>
+          <w:rFonts w:ascii="Times New Roman" w:eastAsia="Calibri" w:hAnsi="Times New Roman" w:cs="Times New Roman"/>
+        </w:rPr>
+        <w:t>mengambil</w:t>
+      </w:r>
+      <w:proofErr w:type="spellEnd"/>
+      <w:r>
+        <w:rPr>
+          <w:rFonts w:ascii="Times New Roman" w:eastAsia="Calibri" w:hAnsi="Times New Roman" w:cs="Times New Roman"/>
+        </w:rPr>
+        <w:t xml:space="preserve"> data </w:t>
+      </w:r>
+      <w:proofErr w:type="spellStart"/>
+      <w:r>
+        <w:rPr>
+          <w:rFonts w:ascii="Times New Roman" w:eastAsia="Calibri" w:hAnsi="Times New Roman" w:cs="Times New Roman"/>
+        </w:rPr>
+        <w:t>dari</w:t>
+      </w:r>
+      <w:proofErr w:type="spellEnd"/>
+      <w:r>
+        <w:rPr>
+          <w:rFonts w:ascii="Times New Roman" w:eastAsia="Calibri" w:hAnsi="Times New Roman" w:cs="Times New Roman"/>
+        </w:rPr>
+        <w:t xml:space="preserve"> </w:t>
+      </w:r>
+      <w:proofErr w:type="spellStart"/>
+      <w:r>
+        <w:rPr>
+          <w:rFonts w:ascii="Times New Roman" w:eastAsia="Calibri" w:hAnsi="Times New Roman" w:cs="Times New Roman"/>
+        </w:rPr>
+        <w:t>tabel</w:t>
+      </w:r>
+      <w:proofErr w:type="spellEnd"/>
+      <w:r>
+        <w:rPr>
+          <w:rFonts w:ascii="Times New Roman" w:eastAsia="Calibri" w:hAnsi="Times New Roman" w:cs="Times New Roman"/>
+        </w:rPr>
+        <w:t xml:space="preserve"> invoice</w:t>
+      </w:r>
+      <w:r>
+        <w:rPr>
+          <w:rFonts w:ascii="Times New Roman" w:eastAsia="Calibri" w:hAnsi="Times New Roman" w:cs="Times New Roman"/>
+        </w:rPr>
+        <w:t xml:space="preserve"> </w:t>
+      </w:r>
+      <w:proofErr w:type="spellStart"/>
+      <w:r>
+        <w:rPr>
+          <w:rFonts w:ascii="Times New Roman" w:eastAsia="Calibri" w:hAnsi="Times New Roman" w:cs="Times New Roman"/>
+        </w:rPr>
+        <w:t>berdasarkan</w:t>
+      </w:r>
+      <w:proofErr w:type="spellEnd"/>
+      <w:r>
+        <w:rPr>
+          <w:rFonts w:ascii="Times New Roman" w:eastAsia="Calibri" w:hAnsi="Times New Roman" w:cs="Times New Roman"/>
+        </w:rPr>
+        <w:t xml:space="preserve"> id </w:t>
+      </w:r>
+      <w:proofErr w:type="spellStart"/>
+      <w:r>
+        <w:rPr>
+          <w:rFonts w:ascii="Times New Roman" w:eastAsia="Calibri" w:hAnsi="Times New Roman" w:cs="Times New Roman"/>
+        </w:rPr>
+        <w:t>invoicenya</w:t>
+      </w:r>
+      <w:proofErr w:type="spellEnd"/>
+    </w:p>
+    <w:p>
+      <w:pPr>
+        <w:pStyle w:val="ListParagraph"/>
+        <w:numPr>
+          <w:ilvl w:val="0"/>
+          <w:numId w:val="1"/>
+        </w:numPr>
+        <w:spacing w:line="256" w:lineRule="auto"/>
+        <w:rPr>
+          <w:rFonts w:ascii="Times New Roman" w:eastAsia="Calibri" w:hAnsi="Times New Roman" w:cs="Times New Roman"/>
+        </w:rPr>
+      </w:pPr>
+      <w:proofErr w:type="spellStart"/>
+      <w:r>
+        <w:rPr>
+          <w:rFonts w:ascii="Times New Roman" w:eastAsia="Calibri" w:hAnsi="Times New Roman" w:cs="Times New Roman"/>
+        </w:rPr>
+        <w:t>ambil_id_pesanan</w:t>
+      </w:r>
+      <w:proofErr w:type="spellEnd"/>
+      <w:r>
+        <w:rPr>
+          <w:rFonts w:ascii="Times New Roman" w:eastAsia="Calibri" w:hAnsi="Times New Roman" w:cs="Times New Roman"/>
+        </w:rPr>
+        <w:t xml:space="preserve">(), </w:t>
+      </w:r>
+      <w:proofErr w:type="spellStart"/>
+      <w:r>
+        <w:rPr>
+          <w:rFonts w:ascii="Times New Roman" w:eastAsia="Calibri" w:hAnsi="Times New Roman" w:cs="Times New Roman"/>
+        </w:rPr>
+        <w:t>fungsi</w:t>
+      </w:r>
+      <w:proofErr w:type="spellEnd"/>
+      <w:r>
+        <w:rPr>
+          <w:rFonts w:ascii="Times New Roman" w:eastAsia="Calibri" w:hAnsi="Times New Roman" w:cs="Times New Roman"/>
+        </w:rPr>
+        <w:t xml:space="preserve"> </w:t>
+      </w:r>
+      <w:proofErr w:type="spellStart"/>
+      <w:r>
+        <w:rPr>
+          <w:rFonts w:ascii="Times New Roman" w:eastAsia="Calibri" w:hAnsi="Times New Roman" w:cs="Times New Roman"/>
+        </w:rPr>
+        <w:t>ini</w:t>
+      </w:r>
+      <w:proofErr w:type="spellEnd"/>
+      <w:r>
+        <w:rPr>
+          <w:rFonts w:ascii="Times New Roman" w:eastAsia="Calibri" w:hAnsi="Times New Roman" w:cs="Times New Roman"/>
+        </w:rPr>
+        <w:t xml:space="preserve"> </w:t>
+      </w:r>
+      <w:proofErr w:type="spellStart"/>
+      <w:r>
+        <w:rPr>
+          <w:rFonts w:ascii="Times New Roman" w:eastAsia="Calibri" w:hAnsi="Times New Roman" w:cs="Times New Roman"/>
+        </w:rPr>
+        <w:t>berguna</w:t>
+      </w:r>
+      <w:proofErr w:type="spellEnd"/>
+      <w:r>
+        <w:rPr>
+          <w:rFonts w:ascii="Times New Roman" w:eastAsia="Calibri" w:hAnsi="Times New Roman" w:cs="Times New Roman"/>
+        </w:rPr>
+        <w:t xml:space="preserve"> </w:t>
+      </w:r>
+      <w:proofErr w:type="spellStart"/>
+      <w:r>
+        <w:rPr>
+          <w:rFonts w:ascii="Times New Roman" w:eastAsia="Calibri" w:hAnsi="Times New Roman" w:cs="Times New Roman"/>
+        </w:rPr>
+        <w:t>untuk</w:t>
+      </w:r>
+      <w:proofErr w:type="spellEnd"/>
+      <w:r>
+        <w:rPr>
+          <w:rFonts w:ascii="Times New Roman" w:eastAsia="Calibri" w:hAnsi="Times New Roman" w:cs="Times New Roman"/>
+        </w:rPr>
+        <w:t xml:space="preserve"> </w:t>
+      </w:r>
+      <w:proofErr w:type="spellStart"/>
+      <w:r>
+        <w:rPr>
+          <w:rFonts w:ascii="Times New Roman" w:eastAsia="Calibri" w:hAnsi="Times New Roman" w:cs="Times New Roman"/>
+        </w:rPr>
+        <w:t>mengambil</w:t>
+      </w:r>
+      <w:proofErr w:type="spellEnd"/>
+      <w:r>
+        <w:rPr>
+          <w:rFonts w:ascii="Times New Roman" w:eastAsia="Calibri" w:hAnsi="Times New Roman" w:cs="Times New Roman"/>
+        </w:rPr>
+        <w:t xml:space="preserve"> data </w:t>
+      </w:r>
+      <w:proofErr w:type="spellStart"/>
+      <w:r>
+        <w:rPr>
+          <w:rFonts w:ascii="Times New Roman" w:eastAsia="Calibri" w:hAnsi="Times New Roman" w:cs="Times New Roman"/>
+        </w:rPr>
+        <w:t>dari</w:t>
+      </w:r>
+      <w:proofErr w:type="spellEnd"/>
+      <w:r>
+        <w:rPr>
+          <w:rFonts w:ascii="Times New Roman" w:eastAsia="Calibri" w:hAnsi="Times New Roman" w:cs="Times New Roman"/>
+        </w:rPr>
+        <w:t xml:space="preserve"> </w:t>
+      </w:r>
+      <w:proofErr w:type="spellStart"/>
+      <w:r>
+        <w:rPr>
+          <w:rFonts w:ascii="Times New Roman" w:eastAsia="Calibri" w:hAnsi="Times New Roman" w:cs="Times New Roman"/>
+        </w:rPr>
+        <w:t>tabel</w:t>
+      </w:r>
+      <w:proofErr w:type="spellEnd"/>
+      <w:r>
+        <w:rPr>
+          <w:rFonts w:ascii="Times New Roman" w:eastAsia="Calibri" w:hAnsi="Times New Roman" w:cs="Times New Roman"/>
+        </w:rPr>
+        <w:t xml:space="preserve"> </w:t>
+      </w:r>
+      <w:proofErr w:type="spellStart"/>
+      <w:r>
+        <w:rPr>
+          <w:rFonts w:ascii="Times New Roman" w:eastAsia="Calibri" w:hAnsi="Times New Roman" w:cs="Times New Roman"/>
+        </w:rPr>
+        <w:t>pesanan</w:t>
+      </w:r>
+      <w:proofErr w:type="spellEnd"/>
+      <w:r>
+        <w:rPr>
+          <w:rFonts w:ascii="Times New Roman" w:eastAsia="Calibri" w:hAnsi="Times New Roman" w:cs="Times New Roman"/>
+        </w:rPr>
+        <w:t xml:space="preserve"> </w:t>
+      </w:r>
+      <w:proofErr w:type="spellStart"/>
+      <w:r>
+        <w:rPr>
+          <w:rFonts w:ascii="Times New Roman" w:eastAsia="Calibri" w:hAnsi="Times New Roman" w:cs="Times New Roman"/>
+        </w:rPr>
+        <w:t>berdasarkan</w:t>
+      </w:r>
+      <w:proofErr w:type="spellEnd"/>
+      <w:r>
+        <w:rPr>
+          <w:rFonts w:ascii="Times New Roman" w:eastAsia="Calibri" w:hAnsi="Times New Roman" w:cs="Times New Roman"/>
+        </w:rPr>
+        <w:t xml:space="preserve"> id </w:t>
+      </w:r>
+      <w:proofErr w:type="spellStart"/>
+      <w:r>
+        <w:rPr>
+          <w:rFonts w:ascii="Times New Roman" w:eastAsia="Calibri" w:hAnsi="Times New Roman" w:cs="Times New Roman"/>
+        </w:rPr>
+        <w:t>invoicenya</w:t>
+      </w:r>
+      <w:proofErr w:type="spellEnd"/>
+    </w:p>
+    <w:p>
+      <w:pPr>
+        <w:spacing w:line="256" w:lineRule="auto"/>
         <w:jc w:val="center"/>
         <w:rPr>
-          <w:rFonts w:ascii="Times New Roman" w:hAnsi="Times New Roman" w:cs="Times New Roman"/>
+          <w:rFonts w:ascii="Times New Roman" w:eastAsia="Calibri" w:hAnsi="Times New Roman" w:cs="Times New Roman"/>
+          <w:b/>
+          <w:bCs/>
         </w:rPr>
       </w:pPr>
+      <w:proofErr w:type="spellStart"/>
+      <w:r>
+        <w:rPr>
+          <w:rFonts w:ascii="Times New Roman" w:eastAsia="Calibri" w:hAnsi="Times New Roman" w:cs="Times New Roman"/>
+          <w:b/>
+          <w:bCs/>
+        </w:rPr>
+        <w:t>tb_invoice</w:t>
+      </w:r>
+      <w:proofErr w:type="spellEnd"/>
+    </w:p>
+    <w:tbl>
+      <w:tblPr>
+        <w:tblW w:w="6200" w:type="dxa"/>
+        <w:jc w:val="center"/>
+        <w:tblLook w:val="04A0" w:firstRow="1" w:lastRow="0" w:firstColumn="1" w:lastColumn="0" w:noHBand="0" w:noVBand="1"/>
+      </w:tblPr>
+      <w:tblGrid>
+        <w:gridCol w:w="1640"/>
+        <w:gridCol w:w="1060"/>
+        <w:gridCol w:w="564"/>
+        <w:gridCol w:w="3020"/>
+      </w:tblGrid>
+      <w:tr>
+        <w:trPr>
+          <w:trHeight w:val="300"/>
+          <w:jc w:val="center"/>
+        </w:trPr>
+        <w:tc>
+          <w:tcPr>
+            <w:tcW w:w="1640" w:type="dxa"/>
+            <w:tcBorders>
+              <w:top w:val="single" w:sz="4" w:space="0" w:color="auto"/>
+              <w:left w:val="single" w:sz="4" w:space="0" w:color="auto"/>
+              <w:bottom w:val="single" w:sz="4" w:space="0" w:color="auto"/>
+              <w:right w:val="single" w:sz="4" w:space="0" w:color="auto"/>
+            </w:tcBorders>
+            <w:shd w:val="clear" w:color="000000" w:fill="0070C0"/>
+            <w:noWrap/>
+            <w:vAlign w:val="center"/>
+            <w:hideMark/>
+          </w:tcPr>
+          <w:p>
+            <w:pPr>
+              <w:spacing w:after="0" w:line="240" w:lineRule="auto"/>
+              <w:jc w:val="center"/>
+              <w:rPr>
+                <w:rFonts w:ascii="Calibri" w:eastAsia="Times New Roman" w:hAnsi="Calibri" w:cs="Calibri"/>
+                <w:color w:val="FFFFFF"/>
+              </w:rPr>
+            </w:pPr>
+            <w:r>
+              <w:rPr>
+                <w:rFonts w:ascii="Calibri" w:eastAsia="Times New Roman" w:hAnsi="Calibri" w:cs="Calibri"/>
+                <w:color w:val="FFFFFF"/>
+              </w:rPr>
+              <w:t>Nama Field</w:t>
+            </w:r>
+          </w:p>
+        </w:tc>
+        <w:tc>
+          <w:tcPr>
+            <w:tcW w:w="1060" w:type="dxa"/>
+            <w:tcBorders>
+              <w:top w:val="single" w:sz="4" w:space="0" w:color="auto"/>
+              <w:left w:val="nil"/>
+              <w:bottom w:val="single" w:sz="4" w:space="0" w:color="auto"/>
+              <w:right w:val="single" w:sz="4" w:space="0" w:color="auto"/>
+            </w:tcBorders>
+            <w:shd w:val="clear" w:color="000000" w:fill="0070C0"/>
+            <w:noWrap/>
+            <w:vAlign w:val="center"/>
+            <w:hideMark/>
+          </w:tcPr>
+          <w:p>
+            <w:pPr>
+              <w:spacing w:after="0" w:line="240" w:lineRule="auto"/>
+              <w:jc w:val="center"/>
+              <w:rPr>
+                <w:rFonts w:ascii="Calibri" w:eastAsia="Times New Roman" w:hAnsi="Calibri" w:cs="Calibri"/>
+                <w:color w:val="FFFFFF"/>
+              </w:rPr>
+            </w:pPr>
+            <w:proofErr w:type="spellStart"/>
+            <w:r>
+              <w:rPr>
+                <w:rFonts w:ascii="Calibri" w:eastAsia="Times New Roman" w:hAnsi="Calibri" w:cs="Calibri"/>
+                <w:color w:val="FFFFFF"/>
+              </w:rPr>
+              <w:t>Tipe</w:t>
+            </w:r>
+            <w:proofErr w:type="spellEnd"/>
+          </w:p>
+        </w:tc>
+        <w:tc>
+          <w:tcPr>
+            <w:tcW w:w="480" w:type="dxa"/>
+            <w:tcBorders>
+              <w:top w:val="single" w:sz="4" w:space="0" w:color="auto"/>
+              <w:left w:val="nil"/>
+              <w:bottom w:val="single" w:sz="4" w:space="0" w:color="auto"/>
+              <w:right w:val="single" w:sz="4" w:space="0" w:color="auto"/>
+            </w:tcBorders>
+            <w:shd w:val="clear" w:color="000000" w:fill="0070C0"/>
+            <w:noWrap/>
+            <w:vAlign w:val="center"/>
+            <w:hideMark/>
+          </w:tcPr>
+          <w:p>
+            <w:pPr>
+              <w:spacing w:after="0" w:line="240" w:lineRule="auto"/>
+              <w:jc w:val="center"/>
+              <w:rPr>
+                <w:rFonts w:ascii="Calibri" w:eastAsia="Times New Roman" w:hAnsi="Calibri" w:cs="Calibri"/>
+                <w:color w:val="FFFFFF"/>
+              </w:rPr>
+            </w:pPr>
+            <w:r>
+              <w:rPr>
+                <w:rFonts w:ascii="Calibri" w:eastAsia="Times New Roman" w:hAnsi="Calibri" w:cs="Calibri"/>
+                <w:color w:val="FFFFFF"/>
+              </w:rPr>
+              <w:t>Size</w:t>
+            </w:r>
+          </w:p>
+        </w:tc>
+        <w:tc>
+          <w:tcPr>
+            <w:tcW w:w="3020" w:type="dxa"/>
+            <w:tcBorders>
+              <w:top w:val="single" w:sz="4" w:space="0" w:color="auto"/>
+              <w:left w:val="nil"/>
+              <w:bottom w:val="single" w:sz="4" w:space="0" w:color="auto"/>
+              <w:right w:val="single" w:sz="4" w:space="0" w:color="auto"/>
+            </w:tcBorders>
+            <w:shd w:val="clear" w:color="000000" w:fill="0070C0"/>
+            <w:noWrap/>
+            <w:vAlign w:val="center"/>
+            <w:hideMark/>
+          </w:tcPr>
+          <w:p>
+            <w:pPr>
+              <w:spacing w:after="0" w:line="240" w:lineRule="auto"/>
+              <w:jc w:val="center"/>
+              <w:rPr>
+                <w:rFonts w:ascii="Calibri" w:eastAsia="Times New Roman" w:hAnsi="Calibri" w:cs="Calibri"/>
+                <w:color w:val="FFFFFF"/>
+              </w:rPr>
+            </w:pPr>
+            <w:proofErr w:type="spellStart"/>
+            <w:r>
+              <w:rPr>
+                <w:rFonts w:ascii="Calibri" w:eastAsia="Times New Roman" w:hAnsi="Calibri" w:cs="Calibri"/>
+                <w:color w:val="FFFFFF"/>
+              </w:rPr>
+              <w:t>Keterangan</w:t>
+            </w:r>
+            <w:proofErr w:type="spellEnd"/>
+          </w:p>
+        </w:tc>
+      </w:tr>
+      <w:tr>
+        <w:trPr>
+          <w:trHeight w:val="300"/>
+          <w:jc w:val="center"/>
+        </w:trPr>
+        <w:tc>
+          <w:tcPr>
+            <w:tcW w:w="1640" w:type="dxa"/>
+            <w:tcBorders>
+              <w:top w:val="nil"/>
+              <w:left w:val="single" w:sz="4" w:space="0" w:color="auto"/>
+              <w:bottom w:val="single" w:sz="4" w:space="0" w:color="auto"/>
+              <w:right w:val="single" w:sz="4" w:space="0" w:color="auto"/>
+            </w:tcBorders>
+            <w:shd w:val="clear" w:color="auto" w:fill="auto"/>
+            <w:noWrap/>
+            <w:vAlign w:val="center"/>
+            <w:hideMark/>
+          </w:tcPr>
+          <w:p>
+            <w:pPr>
+              <w:spacing w:after="0" w:line="240" w:lineRule="auto"/>
+              <w:jc w:val="center"/>
+              <w:rPr>
+                <w:rFonts w:ascii="Calibri" w:eastAsia="Times New Roman" w:hAnsi="Calibri" w:cs="Calibri"/>
+                <w:color w:val="000000"/>
+              </w:rPr>
+            </w:pPr>
+            <w:r>
+              <w:rPr>
+                <w:rFonts w:ascii="Calibri" w:eastAsia="Times New Roman" w:hAnsi="Calibri" w:cs="Calibri"/>
+                <w:color w:val="000000"/>
+              </w:rPr>
+              <w:t>id</w:t>
+            </w:r>
+          </w:p>
+        </w:tc>
+        <w:tc>
+          <w:tcPr>
+            <w:tcW w:w="1060" w:type="dxa"/>
+            <w:tcBorders>
+              <w:top w:val="nil"/>
+              <w:left w:val="nil"/>
+              <w:bottom w:val="single" w:sz="4" w:space="0" w:color="auto"/>
+              <w:right w:val="single" w:sz="4" w:space="0" w:color="auto"/>
+            </w:tcBorders>
+            <w:shd w:val="clear" w:color="auto" w:fill="auto"/>
+            <w:noWrap/>
+            <w:vAlign w:val="center"/>
+            <w:hideMark/>
+          </w:tcPr>
+          <w:p>
+            <w:pPr>
+              <w:spacing w:after="0" w:line="240" w:lineRule="auto"/>
+              <w:jc w:val="center"/>
+              <w:rPr>
+                <w:rFonts w:ascii="Calibri" w:eastAsia="Times New Roman" w:hAnsi="Calibri" w:cs="Calibri"/>
+                <w:color w:val="000000"/>
+              </w:rPr>
+            </w:pPr>
+            <w:r>
+              <w:rPr>
+                <w:rFonts w:ascii="Calibri" w:eastAsia="Times New Roman" w:hAnsi="Calibri" w:cs="Calibri"/>
+                <w:color w:val="000000"/>
+              </w:rPr>
+              <w:t>int</w:t>
+            </w:r>
+          </w:p>
+        </w:tc>
+        <w:tc>
+          <w:tcPr>
+            <w:tcW w:w="480" w:type="dxa"/>
+            <w:tcBorders>
+              <w:top w:val="nil"/>
+              <w:left w:val="nil"/>
+              <w:bottom w:val="single" w:sz="4" w:space="0" w:color="auto"/>
+              <w:right w:val="single" w:sz="4" w:space="0" w:color="auto"/>
+            </w:tcBorders>
+            <w:shd w:val="clear" w:color="auto" w:fill="auto"/>
+            <w:noWrap/>
+            <w:vAlign w:val="center"/>
+            <w:hideMark/>
+          </w:tcPr>
+          <w:p>
+            <w:pPr>
+              <w:spacing w:after="0" w:line="240" w:lineRule="auto"/>
+              <w:jc w:val="center"/>
+              <w:rPr>
+                <w:rFonts w:ascii="Calibri" w:eastAsia="Times New Roman" w:hAnsi="Calibri" w:cs="Calibri"/>
+                <w:color w:val="000000"/>
+              </w:rPr>
+            </w:pPr>
+            <w:r>
+              <w:rPr>
+                <w:rFonts w:ascii="Calibri" w:eastAsia="Times New Roman" w:hAnsi="Calibri" w:cs="Calibri"/>
+                <w:color w:val="000000"/>
+              </w:rPr>
+              <w:t>11</w:t>
+            </w:r>
+          </w:p>
+        </w:tc>
+        <w:tc>
+          <w:tcPr>
+            <w:tcW w:w="3020" w:type="dxa"/>
+            <w:tcBorders>
+              <w:top w:val="nil"/>
+              <w:left w:val="nil"/>
+              <w:bottom w:val="single" w:sz="4" w:space="0" w:color="auto"/>
+              <w:right w:val="single" w:sz="4" w:space="0" w:color="auto"/>
+            </w:tcBorders>
+            <w:shd w:val="clear" w:color="auto" w:fill="auto"/>
+            <w:noWrap/>
+            <w:vAlign w:val="center"/>
+            <w:hideMark/>
+          </w:tcPr>
+          <w:p>
+            <w:pPr>
+              <w:spacing w:after="0" w:line="240" w:lineRule="auto"/>
+              <w:jc w:val="center"/>
+              <w:rPr>
+                <w:rFonts w:ascii="Calibri" w:eastAsia="Times New Roman" w:hAnsi="Calibri" w:cs="Calibri"/>
+                <w:color w:val="000000"/>
+              </w:rPr>
+            </w:pPr>
+            <w:r>
+              <w:rPr>
+                <w:rFonts w:ascii="Calibri" w:eastAsia="Times New Roman" w:hAnsi="Calibri" w:cs="Calibri"/>
+                <w:color w:val="000000"/>
+              </w:rPr>
+              <w:t>id invoice</w:t>
+            </w:r>
+          </w:p>
+        </w:tc>
+      </w:tr>
+      <w:tr>
+        <w:trPr>
+          <w:trHeight w:val="300"/>
+          <w:jc w:val="center"/>
+        </w:trPr>
+        <w:tc>
+          <w:tcPr>
+            <w:tcW w:w="1640" w:type="dxa"/>
+            <w:tcBorders>
+              <w:top w:val="nil"/>
+              <w:left w:val="single" w:sz="4" w:space="0" w:color="auto"/>
+              <w:bottom w:val="single" w:sz="4" w:space="0" w:color="auto"/>
+              <w:right w:val="single" w:sz="4" w:space="0" w:color="auto"/>
+            </w:tcBorders>
+            <w:shd w:val="clear" w:color="auto" w:fill="auto"/>
+            <w:noWrap/>
+            <w:vAlign w:val="center"/>
+            <w:hideMark/>
+          </w:tcPr>
+          <w:p>
+            <w:pPr>
+              <w:spacing w:after="0" w:line="240" w:lineRule="auto"/>
+              <w:jc w:val="center"/>
+              <w:rPr>
+                <w:rFonts w:ascii="Calibri" w:eastAsia="Times New Roman" w:hAnsi="Calibri" w:cs="Calibri"/>
+                <w:color w:val="000000"/>
+              </w:rPr>
+            </w:pPr>
+            <w:proofErr w:type="spellStart"/>
+            <w:r>
+              <w:rPr>
+                <w:rFonts w:ascii="Calibri" w:eastAsia="Times New Roman" w:hAnsi="Calibri" w:cs="Calibri"/>
+                <w:color w:val="000000"/>
+              </w:rPr>
+              <w:t>nama</w:t>
+            </w:r>
+            <w:proofErr w:type="spellEnd"/>
+          </w:p>
+        </w:tc>
+        <w:tc>
+          <w:tcPr>
+            <w:tcW w:w="1060" w:type="dxa"/>
+            <w:tcBorders>
+              <w:top w:val="nil"/>
+              <w:left w:val="nil"/>
+              <w:bottom w:val="single" w:sz="4" w:space="0" w:color="auto"/>
+              <w:right w:val="single" w:sz="4" w:space="0" w:color="auto"/>
+            </w:tcBorders>
+            <w:shd w:val="clear" w:color="auto" w:fill="auto"/>
+            <w:noWrap/>
+            <w:vAlign w:val="center"/>
+            <w:hideMark/>
+          </w:tcPr>
+          <w:p>
+            <w:pPr>
+              <w:spacing w:after="0" w:line="240" w:lineRule="auto"/>
+              <w:jc w:val="center"/>
+              <w:rPr>
+                <w:rFonts w:ascii="Calibri" w:eastAsia="Times New Roman" w:hAnsi="Calibri" w:cs="Calibri"/>
+                <w:color w:val="000000"/>
+              </w:rPr>
+            </w:pPr>
+            <w:r>
+              <w:rPr>
+                <w:rFonts w:ascii="Calibri" w:eastAsia="Times New Roman" w:hAnsi="Calibri" w:cs="Calibri"/>
+                <w:color w:val="000000"/>
+              </w:rPr>
+              <w:t>varchar</w:t>
+            </w:r>
+          </w:p>
+        </w:tc>
+        <w:tc>
+          <w:tcPr>
+            <w:tcW w:w="480" w:type="dxa"/>
+            <w:tcBorders>
+              <w:top w:val="nil"/>
+              <w:left w:val="nil"/>
+              <w:bottom w:val="single" w:sz="4" w:space="0" w:color="auto"/>
+              <w:right w:val="single" w:sz="4" w:space="0" w:color="auto"/>
+            </w:tcBorders>
+            <w:shd w:val="clear" w:color="auto" w:fill="auto"/>
+            <w:noWrap/>
+            <w:vAlign w:val="center"/>
+            <w:hideMark/>
+          </w:tcPr>
+          <w:p>
+            <w:pPr>
+              <w:spacing w:after="0" w:line="240" w:lineRule="auto"/>
+              <w:jc w:val="center"/>
+              <w:rPr>
+                <w:rFonts w:ascii="Calibri" w:eastAsia="Times New Roman" w:hAnsi="Calibri" w:cs="Calibri"/>
+                <w:color w:val="000000"/>
+              </w:rPr>
+            </w:pPr>
+            <w:r>
+              <w:rPr>
+                <w:rFonts w:ascii="Calibri" w:eastAsia="Times New Roman" w:hAnsi="Calibri" w:cs="Calibri"/>
+                <w:color w:val="000000"/>
+              </w:rPr>
+              <w:t>56</w:t>
+            </w:r>
+          </w:p>
+        </w:tc>
+        <w:tc>
+          <w:tcPr>
+            <w:tcW w:w="3020" w:type="dxa"/>
+            <w:tcBorders>
+              <w:top w:val="nil"/>
+              <w:left w:val="nil"/>
+              <w:bottom w:val="single" w:sz="4" w:space="0" w:color="auto"/>
+              <w:right w:val="single" w:sz="4" w:space="0" w:color="auto"/>
+            </w:tcBorders>
+            <w:shd w:val="clear" w:color="auto" w:fill="auto"/>
+            <w:noWrap/>
+            <w:vAlign w:val="center"/>
+            <w:hideMark/>
+          </w:tcPr>
+          <w:p>
+            <w:pPr>
+              <w:spacing w:after="0" w:line="240" w:lineRule="auto"/>
+              <w:jc w:val="center"/>
+              <w:rPr>
+                <w:rFonts w:ascii="Calibri" w:eastAsia="Times New Roman" w:hAnsi="Calibri" w:cs="Calibri"/>
+                <w:color w:val="000000"/>
+              </w:rPr>
+            </w:pPr>
+            <w:proofErr w:type="spellStart"/>
+            <w:r>
+              <w:rPr>
+                <w:rFonts w:ascii="Calibri" w:eastAsia="Times New Roman" w:hAnsi="Calibri" w:cs="Calibri"/>
+                <w:color w:val="000000"/>
+              </w:rPr>
+              <w:t>nama</w:t>
+            </w:r>
+            <w:proofErr w:type="spellEnd"/>
+            <w:r>
+              <w:rPr>
+                <w:rFonts w:ascii="Calibri" w:eastAsia="Times New Roman" w:hAnsi="Calibri" w:cs="Calibri"/>
+                <w:color w:val="000000"/>
+              </w:rPr>
+              <w:t xml:space="preserve"> </w:t>
+            </w:r>
+            <w:proofErr w:type="spellStart"/>
+            <w:r>
+              <w:rPr>
+                <w:rFonts w:ascii="Calibri" w:eastAsia="Times New Roman" w:hAnsi="Calibri" w:cs="Calibri"/>
+                <w:color w:val="000000"/>
+              </w:rPr>
+              <w:t>pembeli</w:t>
+            </w:r>
+            <w:proofErr w:type="spellEnd"/>
+          </w:p>
+        </w:tc>
+      </w:tr>
+      <w:tr>
+        <w:trPr>
+          <w:trHeight w:val="300"/>
+          <w:jc w:val="center"/>
+        </w:trPr>
+        <w:tc>
+          <w:tcPr>
+            <w:tcW w:w="1640" w:type="dxa"/>
+            <w:tcBorders>
+              <w:top w:val="nil"/>
+              <w:left w:val="single" w:sz="4" w:space="0" w:color="auto"/>
+              <w:bottom w:val="single" w:sz="4" w:space="0" w:color="auto"/>
+              <w:right w:val="single" w:sz="4" w:space="0" w:color="auto"/>
+            </w:tcBorders>
+            <w:shd w:val="clear" w:color="auto" w:fill="auto"/>
+            <w:noWrap/>
+            <w:vAlign w:val="center"/>
+            <w:hideMark/>
+          </w:tcPr>
+          <w:p>
+            <w:pPr>
+              <w:spacing w:after="0" w:line="240" w:lineRule="auto"/>
+              <w:jc w:val="center"/>
+              <w:rPr>
+                <w:rFonts w:ascii="Calibri" w:eastAsia="Times New Roman" w:hAnsi="Calibri" w:cs="Calibri"/>
+                <w:color w:val="000000"/>
+              </w:rPr>
+            </w:pPr>
+            <w:proofErr w:type="spellStart"/>
+            <w:r>
+              <w:rPr>
+                <w:rFonts w:ascii="Calibri" w:eastAsia="Times New Roman" w:hAnsi="Calibri" w:cs="Calibri"/>
+                <w:color w:val="000000"/>
+              </w:rPr>
+              <w:t>alamat</w:t>
+            </w:r>
+            <w:proofErr w:type="spellEnd"/>
+          </w:p>
+        </w:tc>
+        <w:tc>
+          <w:tcPr>
+            <w:tcW w:w="1060" w:type="dxa"/>
+            <w:tcBorders>
+              <w:top w:val="nil"/>
+              <w:left w:val="nil"/>
+              <w:bottom w:val="single" w:sz="4" w:space="0" w:color="auto"/>
+              <w:right w:val="single" w:sz="4" w:space="0" w:color="auto"/>
+            </w:tcBorders>
+            <w:shd w:val="clear" w:color="auto" w:fill="auto"/>
+            <w:noWrap/>
+            <w:vAlign w:val="center"/>
+            <w:hideMark/>
+          </w:tcPr>
+          <w:p>
+            <w:pPr>
+              <w:spacing w:after="0" w:line="240" w:lineRule="auto"/>
+              <w:jc w:val="center"/>
+              <w:rPr>
+                <w:rFonts w:ascii="Calibri" w:eastAsia="Times New Roman" w:hAnsi="Calibri" w:cs="Calibri"/>
+                <w:color w:val="000000"/>
+              </w:rPr>
+            </w:pPr>
+            <w:r>
+              <w:rPr>
+                <w:rFonts w:ascii="Calibri" w:eastAsia="Times New Roman" w:hAnsi="Calibri" w:cs="Calibri"/>
+                <w:color w:val="000000"/>
+              </w:rPr>
+              <w:t>varchar</w:t>
+            </w:r>
+          </w:p>
+        </w:tc>
+        <w:tc>
+          <w:tcPr>
+            <w:tcW w:w="480" w:type="dxa"/>
+            <w:tcBorders>
+              <w:top w:val="nil"/>
+              <w:left w:val="nil"/>
+              <w:bottom w:val="single" w:sz="4" w:space="0" w:color="auto"/>
+              <w:right w:val="single" w:sz="4" w:space="0" w:color="auto"/>
+            </w:tcBorders>
+            <w:shd w:val="clear" w:color="auto" w:fill="auto"/>
+            <w:noWrap/>
+            <w:vAlign w:val="center"/>
+            <w:hideMark/>
+          </w:tcPr>
+          <w:p>
+            <w:pPr>
+              <w:spacing w:after="0" w:line="240" w:lineRule="auto"/>
+              <w:jc w:val="center"/>
+              <w:rPr>
+                <w:rFonts w:ascii="Calibri" w:eastAsia="Times New Roman" w:hAnsi="Calibri" w:cs="Calibri"/>
+                <w:color w:val="000000"/>
+              </w:rPr>
+            </w:pPr>
+            <w:r>
+              <w:rPr>
+                <w:rFonts w:ascii="Calibri" w:eastAsia="Times New Roman" w:hAnsi="Calibri" w:cs="Calibri"/>
+                <w:color w:val="000000"/>
+              </w:rPr>
+              <w:t>225</w:t>
+            </w:r>
+          </w:p>
+        </w:tc>
+        <w:tc>
+          <w:tcPr>
+            <w:tcW w:w="3020" w:type="dxa"/>
+            <w:tcBorders>
+              <w:top w:val="nil"/>
+              <w:left w:val="nil"/>
+              <w:bottom w:val="single" w:sz="4" w:space="0" w:color="auto"/>
+              <w:right w:val="single" w:sz="4" w:space="0" w:color="auto"/>
+            </w:tcBorders>
+            <w:shd w:val="clear" w:color="auto" w:fill="auto"/>
+            <w:noWrap/>
+            <w:vAlign w:val="center"/>
+            <w:hideMark/>
+          </w:tcPr>
+          <w:p>
+            <w:pPr>
+              <w:spacing w:after="0" w:line="240" w:lineRule="auto"/>
+              <w:jc w:val="center"/>
+              <w:rPr>
+                <w:rFonts w:ascii="Calibri" w:eastAsia="Times New Roman" w:hAnsi="Calibri" w:cs="Calibri"/>
+                <w:color w:val="000000"/>
+              </w:rPr>
+            </w:pPr>
+            <w:proofErr w:type="spellStart"/>
+            <w:r>
+              <w:rPr>
+                <w:rFonts w:ascii="Calibri" w:eastAsia="Times New Roman" w:hAnsi="Calibri" w:cs="Calibri"/>
+                <w:color w:val="000000"/>
+              </w:rPr>
+              <w:t>alamat</w:t>
+            </w:r>
+            <w:proofErr w:type="spellEnd"/>
+            <w:r>
+              <w:rPr>
+                <w:rFonts w:ascii="Calibri" w:eastAsia="Times New Roman" w:hAnsi="Calibri" w:cs="Calibri"/>
+                <w:color w:val="000000"/>
+              </w:rPr>
+              <w:t xml:space="preserve"> </w:t>
+            </w:r>
+            <w:proofErr w:type="spellStart"/>
+            <w:r>
+              <w:rPr>
+                <w:rFonts w:ascii="Calibri" w:eastAsia="Times New Roman" w:hAnsi="Calibri" w:cs="Calibri"/>
+                <w:color w:val="000000"/>
+              </w:rPr>
+              <w:t>pembeli</w:t>
+            </w:r>
+            <w:proofErr w:type="spellEnd"/>
+          </w:p>
+        </w:tc>
+      </w:tr>
+      <w:tr>
+        <w:trPr>
+          <w:trHeight w:val="300"/>
+          <w:jc w:val="center"/>
+        </w:trPr>
+        <w:tc>
+          <w:tcPr>
+            <w:tcW w:w="1640" w:type="dxa"/>
+            <w:tcBorders>
+              <w:top w:val="nil"/>
+              <w:left w:val="single" w:sz="4" w:space="0" w:color="auto"/>
+              <w:bottom w:val="single" w:sz="4" w:space="0" w:color="auto"/>
+              <w:right w:val="single" w:sz="4" w:space="0" w:color="auto"/>
+            </w:tcBorders>
+            <w:shd w:val="clear" w:color="auto" w:fill="auto"/>
+            <w:noWrap/>
+            <w:vAlign w:val="center"/>
+            <w:hideMark/>
+          </w:tcPr>
+          <w:p>
+            <w:pPr>
+              <w:spacing w:after="0" w:line="240" w:lineRule="auto"/>
+              <w:jc w:val="center"/>
+              <w:rPr>
+                <w:rFonts w:ascii="Calibri" w:eastAsia="Times New Roman" w:hAnsi="Calibri" w:cs="Calibri"/>
+                <w:color w:val="000000"/>
+              </w:rPr>
+            </w:pPr>
+            <w:proofErr w:type="spellStart"/>
+            <w:r>
+              <w:rPr>
+                <w:rFonts w:ascii="Calibri" w:eastAsia="Times New Roman" w:hAnsi="Calibri" w:cs="Calibri"/>
+                <w:color w:val="000000"/>
+              </w:rPr>
+              <w:t>tgl_pesan</w:t>
+            </w:r>
+            <w:proofErr w:type="spellEnd"/>
+          </w:p>
+        </w:tc>
+        <w:tc>
+          <w:tcPr>
+            <w:tcW w:w="1060" w:type="dxa"/>
+            <w:tcBorders>
+              <w:top w:val="nil"/>
+              <w:left w:val="nil"/>
+              <w:bottom w:val="single" w:sz="4" w:space="0" w:color="auto"/>
+              <w:right w:val="single" w:sz="4" w:space="0" w:color="auto"/>
+            </w:tcBorders>
+            <w:shd w:val="clear" w:color="auto" w:fill="auto"/>
+            <w:noWrap/>
+            <w:vAlign w:val="center"/>
+            <w:hideMark/>
+          </w:tcPr>
+          <w:p>
+            <w:pPr>
+              <w:spacing w:after="0" w:line="240" w:lineRule="auto"/>
+              <w:jc w:val="center"/>
+              <w:rPr>
+                <w:rFonts w:ascii="Calibri" w:eastAsia="Times New Roman" w:hAnsi="Calibri" w:cs="Calibri"/>
+                <w:color w:val="000000"/>
+              </w:rPr>
+            </w:pPr>
+            <w:r>
+              <w:rPr>
+                <w:rFonts w:ascii="Calibri" w:eastAsia="Times New Roman" w:hAnsi="Calibri" w:cs="Calibri"/>
+                <w:color w:val="000000"/>
+              </w:rPr>
+              <w:t>datetime</w:t>
+            </w:r>
+          </w:p>
+        </w:tc>
+        <w:tc>
+          <w:tcPr>
+            <w:tcW w:w="480" w:type="dxa"/>
+            <w:tcBorders>
+              <w:top w:val="nil"/>
+              <w:left w:val="nil"/>
+              <w:bottom w:val="single" w:sz="4" w:space="0" w:color="auto"/>
+              <w:right w:val="single" w:sz="4" w:space="0" w:color="auto"/>
+            </w:tcBorders>
+            <w:shd w:val="clear" w:color="auto" w:fill="auto"/>
+            <w:noWrap/>
+            <w:vAlign w:val="center"/>
+            <w:hideMark/>
+          </w:tcPr>
+          <w:p>
+            <w:pPr>
+              <w:spacing w:after="0" w:line="240" w:lineRule="auto"/>
+              <w:jc w:val="center"/>
+              <w:rPr>
+                <w:rFonts w:ascii="Calibri" w:eastAsia="Times New Roman" w:hAnsi="Calibri" w:cs="Calibri"/>
+                <w:color w:val="000000"/>
+              </w:rPr>
+            </w:pPr>
+            <w:r>
+              <w:rPr>
+                <w:rFonts w:ascii="Calibri" w:eastAsia="Times New Roman" w:hAnsi="Calibri" w:cs="Calibri"/>
+                <w:color w:val="000000"/>
+              </w:rPr>
+              <w:t>-</w:t>
+            </w:r>
+          </w:p>
+        </w:tc>
+        <w:tc>
+          <w:tcPr>
+            <w:tcW w:w="3020" w:type="dxa"/>
+            <w:tcBorders>
+              <w:top w:val="nil"/>
+              <w:left w:val="nil"/>
+              <w:bottom w:val="single" w:sz="4" w:space="0" w:color="auto"/>
+              <w:right w:val="single" w:sz="4" w:space="0" w:color="auto"/>
+            </w:tcBorders>
+            <w:shd w:val="clear" w:color="auto" w:fill="auto"/>
+            <w:noWrap/>
+            <w:vAlign w:val="center"/>
+            <w:hideMark/>
+          </w:tcPr>
+          <w:p>
+            <w:pPr>
+              <w:spacing w:after="0" w:line="240" w:lineRule="auto"/>
+              <w:jc w:val="center"/>
+              <w:rPr>
+                <w:rFonts w:ascii="Calibri" w:eastAsia="Times New Roman" w:hAnsi="Calibri" w:cs="Calibri"/>
+                <w:color w:val="000000"/>
+              </w:rPr>
+            </w:pPr>
+            <w:proofErr w:type="spellStart"/>
+            <w:r>
+              <w:rPr>
+                <w:rFonts w:ascii="Calibri" w:eastAsia="Times New Roman" w:hAnsi="Calibri" w:cs="Calibri"/>
+                <w:color w:val="000000"/>
+              </w:rPr>
+              <w:t>waktu</w:t>
+            </w:r>
+            <w:proofErr w:type="spellEnd"/>
+            <w:r>
+              <w:rPr>
+                <w:rFonts w:ascii="Calibri" w:eastAsia="Times New Roman" w:hAnsi="Calibri" w:cs="Calibri"/>
+                <w:color w:val="000000"/>
+              </w:rPr>
+              <w:t xml:space="preserve"> </w:t>
+            </w:r>
+            <w:proofErr w:type="spellStart"/>
+            <w:r>
+              <w:rPr>
+                <w:rFonts w:ascii="Calibri" w:eastAsia="Times New Roman" w:hAnsi="Calibri" w:cs="Calibri"/>
+                <w:color w:val="000000"/>
+              </w:rPr>
+              <w:t>pemesanan</w:t>
+            </w:r>
+            <w:proofErr w:type="spellEnd"/>
+          </w:p>
+        </w:tc>
+      </w:tr>
+      <w:tr>
+        <w:trPr>
+          <w:trHeight w:val="300"/>
+          <w:jc w:val="center"/>
+        </w:trPr>
+        <w:tc>
+          <w:tcPr>
+            <w:tcW w:w="1640" w:type="dxa"/>
+            <w:tcBorders>
+              <w:top w:val="nil"/>
+              <w:left w:val="single" w:sz="4" w:space="0" w:color="auto"/>
+              <w:bottom w:val="single" w:sz="4" w:space="0" w:color="auto"/>
+              <w:right w:val="single" w:sz="4" w:space="0" w:color="auto"/>
+            </w:tcBorders>
+            <w:shd w:val="clear" w:color="auto" w:fill="auto"/>
+            <w:noWrap/>
+            <w:vAlign w:val="center"/>
+            <w:hideMark/>
+          </w:tcPr>
+          <w:p>
+            <w:pPr>
+              <w:spacing w:after="0" w:line="240" w:lineRule="auto"/>
+              <w:jc w:val="center"/>
+              <w:rPr>
+                <w:rFonts w:ascii="Calibri" w:eastAsia="Times New Roman" w:hAnsi="Calibri" w:cs="Calibri"/>
+                <w:color w:val="000000"/>
+              </w:rPr>
+            </w:pPr>
+            <w:proofErr w:type="spellStart"/>
+            <w:r>
+              <w:rPr>
+                <w:rFonts w:ascii="Calibri" w:eastAsia="Times New Roman" w:hAnsi="Calibri" w:cs="Calibri"/>
+                <w:color w:val="000000"/>
+              </w:rPr>
+              <w:t>batas_bayar</w:t>
+            </w:r>
+            <w:proofErr w:type="spellEnd"/>
+          </w:p>
+        </w:tc>
+        <w:tc>
+          <w:tcPr>
+            <w:tcW w:w="1060" w:type="dxa"/>
+            <w:tcBorders>
+              <w:top w:val="nil"/>
+              <w:left w:val="nil"/>
+              <w:bottom w:val="single" w:sz="4" w:space="0" w:color="auto"/>
+              <w:right w:val="single" w:sz="4" w:space="0" w:color="auto"/>
+            </w:tcBorders>
+            <w:shd w:val="clear" w:color="auto" w:fill="auto"/>
+            <w:noWrap/>
+            <w:vAlign w:val="center"/>
+            <w:hideMark/>
+          </w:tcPr>
+          <w:p>
+            <w:pPr>
+              <w:spacing w:after="0" w:line="240" w:lineRule="auto"/>
+              <w:jc w:val="center"/>
+              <w:rPr>
+                <w:rFonts w:ascii="Calibri" w:eastAsia="Times New Roman" w:hAnsi="Calibri" w:cs="Calibri"/>
+                <w:color w:val="000000"/>
+              </w:rPr>
+            </w:pPr>
+            <w:r>
+              <w:rPr>
+                <w:rFonts w:ascii="Calibri" w:eastAsia="Times New Roman" w:hAnsi="Calibri" w:cs="Calibri"/>
+                <w:color w:val="000000"/>
+              </w:rPr>
+              <w:t>datetime</w:t>
+            </w:r>
+          </w:p>
+        </w:tc>
+        <w:tc>
+          <w:tcPr>
+            <w:tcW w:w="480" w:type="dxa"/>
+            <w:tcBorders>
+              <w:top w:val="nil"/>
+              <w:left w:val="nil"/>
+              <w:bottom w:val="single" w:sz="4" w:space="0" w:color="auto"/>
+              <w:right w:val="single" w:sz="4" w:space="0" w:color="auto"/>
+            </w:tcBorders>
+            <w:shd w:val="clear" w:color="auto" w:fill="auto"/>
+            <w:noWrap/>
+            <w:vAlign w:val="center"/>
+            <w:hideMark/>
+          </w:tcPr>
+          <w:p>
+            <w:pPr>
+              <w:spacing w:after="0" w:line="240" w:lineRule="auto"/>
+              <w:jc w:val="center"/>
+              <w:rPr>
+                <w:rFonts w:ascii="Calibri" w:eastAsia="Times New Roman" w:hAnsi="Calibri" w:cs="Calibri"/>
+                <w:color w:val="000000"/>
+              </w:rPr>
+            </w:pPr>
+            <w:r>
+              <w:rPr>
+                <w:rFonts w:ascii="Calibri" w:eastAsia="Times New Roman" w:hAnsi="Calibri" w:cs="Calibri"/>
+                <w:color w:val="000000"/>
+              </w:rPr>
+              <w:t>-</w:t>
+            </w:r>
+          </w:p>
+        </w:tc>
+        <w:tc>
+          <w:tcPr>
+            <w:tcW w:w="3020" w:type="dxa"/>
+            <w:tcBorders>
+              <w:top w:val="nil"/>
+              <w:left w:val="nil"/>
+              <w:bottom w:val="single" w:sz="4" w:space="0" w:color="auto"/>
+              <w:right w:val="single" w:sz="4" w:space="0" w:color="auto"/>
+            </w:tcBorders>
+            <w:shd w:val="clear" w:color="auto" w:fill="auto"/>
+            <w:noWrap/>
+            <w:vAlign w:val="center"/>
+            <w:hideMark/>
+          </w:tcPr>
+          <w:p>
+            <w:pPr>
+              <w:spacing w:after="0" w:line="240" w:lineRule="auto"/>
+              <w:jc w:val="center"/>
+              <w:rPr>
+                <w:rFonts w:ascii="Calibri" w:eastAsia="Times New Roman" w:hAnsi="Calibri" w:cs="Calibri"/>
+                <w:color w:val="000000"/>
+              </w:rPr>
+            </w:pPr>
+            <w:proofErr w:type="spellStart"/>
+            <w:r>
+              <w:rPr>
+                <w:rFonts w:ascii="Calibri" w:eastAsia="Times New Roman" w:hAnsi="Calibri" w:cs="Calibri"/>
+                <w:color w:val="000000"/>
+              </w:rPr>
+              <w:t>batas</w:t>
+            </w:r>
+            <w:proofErr w:type="spellEnd"/>
+            <w:r>
+              <w:rPr>
+                <w:rFonts w:ascii="Calibri" w:eastAsia="Times New Roman" w:hAnsi="Calibri" w:cs="Calibri"/>
+                <w:color w:val="000000"/>
+              </w:rPr>
+              <w:t xml:space="preserve"> </w:t>
+            </w:r>
+            <w:proofErr w:type="spellStart"/>
+            <w:r>
+              <w:rPr>
+                <w:rFonts w:ascii="Calibri" w:eastAsia="Times New Roman" w:hAnsi="Calibri" w:cs="Calibri"/>
+                <w:color w:val="000000"/>
+              </w:rPr>
+              <w:t>bayar</w:t>
+            </w:r>
+            <w:proofErr w:type="spellEnd"/>
+            <w:r>
+              <w:rPr>
+                <w:rFonts w:ascii="Calibri" w:eastAsia="Times New Roman" w:hAnsi="Calibri" w:cs="Calibri"/>
+                <w:color w:val="000000"/>
+              </w:rPr>
+              <w:t xml:space="preserve"> </w:t>
+            </w:r>
+            <w:proofErr w:type="spellStart"/>
+            <w:r>
+              <w:rPr>
+                <w:rFonts w:ascii="Calibri" w:eastAsia="Times New Roman" w:hAnsi="Calibri" w:cs="Calibri"/>
+                <w:color w:val="000000"/>
+              </w:rPr>
+              <w:t>pembelian</w:t>
+            </w:r>
+            <w:proofErr w:type="spellEnd"/>
+          </w:p>
+        </w:tc>
+      </w:tr>
+    </w:tbl>
+    <w:p>
+      <w:pPr>
+        <w:spacing w:line="256" w:lineRule="auto"/>
+        <w:jc w:val="center"/>
+        <w:rPr>
+          <w:rFonts w:ascii="Times New Roman" w:eastAsia="Calibri" w:hAnsi="Times New Roman" w:cs="Times New Roman"/>
+          <w:b/>
+          <w:bCs/>
+        </w:rPr>
+      </w:pPr>
+    </w:p>
+    <w:p>
+      <w:pPr>
+        <w:spacing w:line="256" w:lineRule="auto"/>
+        <w:jc w:val="center"/>
+        <w:rPr>
+          <w:rFonts w:ascii="Times New Roman" w:eastAsia="Calibri" w:hAnsi="Times New Roman" w:cs="Times New Roman"/>
+        </w:rPr>
+      </w:pPr>
+      <w:r>
+        <w:rPr>
+          <w:noProof/>
+        </w:rPr>
+        <w:drawing>
+          <wp:inline distT="0" distB="0" distL="0" distR="0" wp14:anchorId="7592EDBC" wp14:editId="59D241BA">
+            <wp:extent cx="5943600" cy="4477385"/>
+            <wp:effectExtent l="0" t="0" r="0" b="0"/>
+            <wp:docPr id="1" name="Picture 1"/>
+            <wp:cNvGraphicFramePr>
+              <a:graphicFrameLocks xmlns:a="http://schemas.openxmlformats.org/drawingml/2006/main" noChangeAspect="1"/>
+            </wp:cNvGraphicFramePr>
+            <a:graphic xmlns:a="http://schemas.openxmlformats.org/drawingml/2006/main">
+              <a:graphicData uri="http://schemas.openxmlformats.org/drawingml/2006/picture">
+                <pic:pic xmlns:pic="http://schemas.openxmlformats.org/drawingml/2006/picture">
+                  <pic:nvPicPr>
+                    <pic:cNvPr id="1" name=""/>
+                    <pic:cNvPicPr/>
+                  </pic:nvPicPr>
+                  <pic:blipFill>
+                    <a:blip r:embed="rId7"/>
+                    <a:stretch>
+                      <a:fillRect/>
+                    </a:stretch>
+                  </pic:blipFill>
+                  <pic:spPr>
+                    <a:xfrm>
+                      <a:off x="0" y="0"/>
+                      <a:ext cx="5943600" cy="4477385"/>
+                    </a:xfrm>
+                    <a:prstGeom prst="rect">
+                      <a:avLst/>
+                    </a:prstGeom>
+                  </pic:spPr>
+                </pic:pic>
+              </a:graphicData>
+            </a:graphic>
+          </wp:inline>
+        </w:drawing>
+      </w:r>
+    </w:p>
+    <w:p>
+      <w:pPr>
+        <w:rPr>
+          <w:rFonts w:ascii="Times New Roman" w:hAnsi="Times New Roman" w:cs="Times New Roman"/>
+        </w:rPr>
+      </w:pPr>
+      <w:proofErr w:type="spellStart"/>
+      <w:r>
+        <w:rPr>
+          <w:rFonts w:ascii="Times New Roman" w:hAnsi="Times New Roman" w:cs="Times New Roman"/>
+        </w:rPr>
+        <w:lastRenderedPageBreak/>
+        <w:t>Model_kategori.php</w:t>
+      </w:r>
+      <w:proofErr w:type="spellEnd"/>
+    </w:p>
+    <w:p>
+      <w:pPr>
+        <w:rPr>
+          <w:rFonts w:ascii="Times New Roman" w:hAnsi="Times New Roman" w:cs="Times New Roman"/>
+        </w:rPr>
+      </w:pPr>
+      <w:r>
+        <w:rPr>
+          <w:rFonts w:ascii="Times New Roman" w:hAnsi="Times New Roman" w:cs="Times New Roman"/>
+        </w:rPr>
+        <w:t xml:space="preserve">Pada model </w:t>
+      </w:r>
+      <w:proofErr w:type="spellStart"/>
+      <w:r>
+        <w:rPr>
+          <w:rFonts w:ascii="Times New Roman" w:hAnsi="Times New Roman" w:cs="Times New Roman"/>
+        </w:rPr>
+        <w:t>ini</w:t>
+      </w:r>
+      <w:proofErr w:type="spellEnd"/>
+      <w:r>
+        <w:rPr>
+          <w:rFonts w:ascii="Times New Roman" w:hAnsi="Times New Roman" w:cs="Times New Roman"/>
+        </w:rPr>
+        <w:t xml:space="preserve"> </w:t>
+      </w:r>
+      <w:proofErr w:type="spellStart"/>
+      <w:r>
+        <w:rPr>
+          <w:rFonts w:ascii="Times New Roman" w:hAnsi="Times New Roman" w:cs="Times New Roman"/>
+        </w:rPr>
+        <w:t>berisi</w:t>
+      </w:r>
+      <w:proofErr w:type="spellEnd"/>
+      <w:r>
+        <w:rPr>
+          <w:rFonts w:ascii="Times New Roman" w:hAnsi="Times New Roman" w:cs="Times New Roman"/>
+        </w:rPr>
+        <w:t xml:space="preserve"> </w:t>
+      </w:r>
+      <w:proofErr w:type="spellStart"/>
+      <w:r>
+        <w:rPr>
+          <w:rFonts w:ascii="Times New Roman" w:hAnsi="Times New Roman" w:cs="Times New Roman"/>
+        </w:rPr>
+        <w:t>fungsi</w:t>
+      </w:r>
+      <w:proofErr w:type="spellEnd"/>
+      <w:r>
+        <w:rPr>
+          <w:rFonts w:ascii="Times New Roman" w:hAnsi="Times New Roman" w:cs="Times New Roman"/>
+        </w:rPr>
+        <w:t xml:space="preserve"> </w:t>
+      </w:r>
+      <w:proofErr w:type="spellStart"/>
+      <w:r>
+        <w:rPr>
+          <w:rFonts w:ascii="Times New Roman" w:hAnsi="Times New Roman" w:cs="Times New Roman"/>
+        </w:rPr>
+        <w:t>sebagai</w:t>
+      </w:r>
+      <w:proofErr w:type="spellEnd"/>
+      <w:r>
+        <w:rPr>
+          <w:rFonts w:ascii="Times New Roman" w:hAnsi="Times New Roman" w:cs="Times New Roman"/>
+        </w:rPr>
+        <w:t xml:space="preserve"> </w:t>
+      </w:r>
+      <w:proofErr w:type="spellStart"/>
+      <w:r>
+        <w:rPr>
+          <w:rFonts w:ascii="Times New Roman" w:hAnsi="Times New Roman" w:cs="Times New Roman"/>
+        </w:rPr>
+        <w:t>berikut</w:t>
+      </w:r>
+      <w:proofErr w:type="spellEnd"/>
+      <w:r>
+        <w:rPr>
+          <w:rFonts w:ascii="Times New Roman" w:hAnsi="Times New Roman" w:cs="Times New Roman"/>
+        </w:rPr>
+        <w:t>:</w:t>
+      </w:r>
+    </w:p>
+    <w:p>
+      <w:pPr>
+        <w:pStyle w:val="ListParagraph"/>
+        <w:numPr>
+          <w:ilvl w:val="0"/>
+          <w:numId w:val="2"/>
+        </w:numPr>
+        <w:rPr>
+          <w:rFonts w:ascii="Times New Roman" w:hAnsi="Times New Roman" w:cs="Times New Roman"/>
+        </w:rPr>
+      </w:pPr>
+      <w:proofErr w:type="spellStart"/>
+      <w:r>
+        <w:rPr>
+          <w:rFonts w:ascii="Times New Roman" w:hAnsi="Times New Roman" w:cs="Times New Roman"/>
+        </w:rPr>
+        <w:t>data_elektronik</w:t>
+      </w:r>
+      <w:proofErr w:type="spellEnd"/>
+      <w:r>
+        <w:rPr>
+          <w:rFonts w:ascii="Times New Roman" w:hAnsi="Times New Roman" w:cs="Times New Roman"/>
+        </w:rPr>
+        <w:t xml:space="preserve">(), </w:t>
+      </w:r>
+      <w:proofErr w:type="spellStart"/>
+      <w:r>
+        <w:rPr>
+          <w:rFonts w:ascii="Times New Roman" w:hAnsi="Times New Roman" w:cs="Times New Roman"/>
+        </w:rPr>
+        <w:t>berguna</w:t>
+      </w:r>
+      <w:proofErr w:type="spellEnd"/>
+      <w:r>
+        <w:rPr>
+          <w:rFonts w:ascii="Times New Roman" w:hAnsi="Times New Roman" w:cs="Times New Roman"/>
+        </w:rPr>
+        <w:t xml:space="preserve"> </w:t>
+      </w:r>
+      <w:proofErr w:type="spellStart"/>
+      <w:r>
+        <w:rPr>
+          <w:rFonts w:ascii="Times New Roman" w:hAnsi="Times New Roman" w:cs="Times New Roman"/>
+        </w:rPr>
+        <w:t>untuk</w:t>
+      </w:r>
+      <w:proofErr w:type="spellEnd"/>
+      <w:r>
+        <w:rPr>
+          <w:rFonts w:ascii="Times New Roman" w:hAnsi="Times New Roman" w:cs="Times New Roman"/>
+        </w:rPr>
+        <w:t xml:space="preserve"> </w:t>
+      </w:r>
+      <w:proofErr w:type="spellStart"/>
+      <w:r>
+        <w:rPr>
+          <w:rFonts w:ascii="Times New Roman" w:hAnsi="Times New Roman" w:cs="Times New Roman"/>
+        </w:rPr>
+        <w:t>mengambil</w:t>
+      </w:r>
+      <w:proofErr w:type="spellEnd"/>
+      <w:r>
+        <w:rPr>
+          <w:rFonts w:ascii="Times New Roman" w:hAnsi="Times New Roman" w:cs="Times New Roman"/>
+        </w:rPr>
+        <w:t xml:space="preserve"> </w:t>
+      </w:r>
+      <w:proofErr w:type="spellStart"/>
+      <w:r>
+        <w:rPr>
+          <w:rFonts w:ascii="Times New Roman" w:hAnsi="Times New Roman" w:cs="Times New Roman"/>
+        </w:rPr>
+        <w:t>barang</w:t>
+      </w:r>
+      <w:proofErr w:type="spellEnd"/>
+      <w:r>
+        <w:rPr>
+          <w:rFonts w:ascii="Times New Roman" w:hAnsi="Times New Roman" w:cs="Times New Roman"/>
+        </w:rPr>
+        <w:t xml:space="preserve"> </w:t>
+      </w:r>
+      <w:proofErr w:type="spellStart"/>
+      <w:r>
+        <w:rPr>
+          <w:rFonts w:ascii="Times New Roman" w:hAnsi="Times New Roman" w:cs="Times New Roman"/>
+        </w:rPr>
+        <w:t>kategori</w:t>
+      </w:r>
+      <w:proofErr w:type="spellEnd"/>
+      <w:r>
+        <w:rPr>
+          <w:rFonts w:ascii="Times New Roman" w:hAnsi="Times New Roman" w:cs="Times New Roman"/>
+        </w:rPr>
+        <w:t xml:space="preserve"> </w:t>
+      </w:r>
+      <w:proofErr w:type="spellStart"/>
+      <w:r>
+        <w:rPr>
+          <w:rFonts w:ascii="Times New Roman" w:hAnsi="Times New Roman" w:cs="Times New Roman"/>
+        </w:rPr>
+        <w:t>elektronik</w:t>
+      </w:r>
+      <w:proofErr w:type="spellEnd"/>
+    </w:p>
+    <w:p>
+      <w:pPr>
+        <w:pStyle w:val="ListParagraph"/>
+        <w:numPr>
+          <w:ilvl w:val="0"/>
+          <w:numId w:val="2"/>
+        </w:numPr>
+        <w:rPr>
+          <w:rFonts w:ascii="Times New Roman" w:hAnsi="Times New Roman" w:cs="Times New Roman"/>
+        </w:rPr>
+      </w:pPr>
+      <w:proofErr w:type="spellStart"/>
+      <w:r>
+        <w:rPr>
+          <w:rFonts w:ascii="Times New Roman" w:hAnsi="Times New Roman" w:cs="Times New Roman"/>
+        </w:rPr>
+        <w:t>data_pakaian_pria</w:t>
+      </w:r>
+      <w:proofErr w:type="spellEnd"/>
+      <w:r>
+        <w:rPr>
+          <w:rFonts w:ascii="Times New Roman" w:hAnsi="Times New Roman" w:cs="Times New Roman"/>
+        </w:rPr>
+        <w:t xml:space="preserve">(), </w:t>
+      </w:r>
+      <w:proofErr w:type="spellStart"/>
+      <w:r>
+        <w:rPr>
+          <w:rFonts w:ascii="Times New Roman" w:hAnsi="Times New Roman" w:cs="Times New Roman"/>
+        </w:rPr>
+        <w:t>berguna</w:t>
+      </w:r>
+      <w:proofErr w:type="spellEnd"/>
+      <w:r>
+        <w:rPr>
+          <w:rFonts w:ascii="Times New Roman" w:hAnsi="Times New Roman" w:cs="Times New Roman"/>
+        </w:rPr>
+        <w:t xml:space="preserve"> </w:t>
+      </w:r>
+      <w:proofErr w:type="spellStart"/>
+      <w:r>
+        <w:rPr>
+          <w:rFonts w:ascii="Times New Roman" w:hAnsi="Times New Roman" w:cs="Times New Roman"/>
+        </w:rPr>
+        <w:t>untuk</w:t>
+      </w:r>
+      <w:proofErr w:type="spellEnd"/>
+      <w:r>
+        <w:rPr>
+          <w:rFonts w:ascii="Times New Roman" w:hAnsi="Times New Roman" w:cs="Times New Roman"/>
+        </w:rPr>
+        <w:t xml:space="preserve"> </w:t>
+      </w:r>
+      <w:proofErr w:type="spellStart"/>
+      <w:r>
+        <w:rPr>
+          <w:rFonts w:ascii="Times New Roman" w:hAnsi="Times New Roman" w:cs="Times New Roman"/>
+        </w:rPr>
+        <w:t>mengambil</w:t>
+      </w:r>
+      <w:proofErr w:type="spellEnd"/>
+      <w:r>
+        <w:rPr>
+          <w:rFonts w:ascii="Times New Roman" w:hAnsi="Times New Roman" w:cs="Times New Roman"/>
+        </w:rPr>
+        <w:t xml:space="preserve"> </w:t>
+      </w:r>
+      <w:proofErr w:type="spellStart"/>
+      <w:r>
+        <w:rPr>
+          <w:rFonts w:ascii="Times New Roman" w:hAnsi="Times New Roman" w:cs="Times New Roman"/>
+        </w:rPr>
+        <w:t>barang</w:t>
+      </w:r>
+      <w:proofErr w:type="spellEnd"/>
+      <w:r>
+        <w:rPr>
+          <w:rFonts w:ascii="Times New Roman" w:hAnsi="Times New Roman" w:cs="Times New Roman"/>
+        </w:rPr>
+        <w:t xml:space="preserve"> </w:t>
+      </w:r>
+      <w:proofErr w:type="spellStart"/>
+      <w:r>
+        <w:rPr>
+          <w:rFonts w:ascii="Times New Roman" w:hAnsi="Times New Roman" w:cs="Times New Roman"/>
+        </w:rPr>
+        <w:t>pakaian</w:t>
+      </w:r>
+      <w:proofErr w:type="spellEnd"/>
+      <w:r>
+        <w:rPr>
+          <w:rFonts w:ascii="Times New Roman" w:hAnsi="Times New Roman" w:cs="Times New Roman"/>
+        </w:rPr>
+        <w:t xml:space="preserve"> </w:t>
+      </w:r>
+      <w:proofErr w:type="spellStart"/>
+      <w:r>
+        <w:rPr>
+          <w:rFonts w:ascii="Times New Roman" w:hAnsi="Times New Roman" w:cs="Times New Roman"/>
+        </w:rPr>
+        <w:t>pria</w:t>
+      </w:r>
+      <w:proofErr w:type="spellEnd"/>
+    </w:p>
+    <w:p>
+      <w:pPr>
+        <w:pStyle w:val="ListParagraph"/>
+        <w:numPr>
+          <w:ilvl w:val="0"/>
+          <w:numId w:val="2"/>
+        </w:numPr>
+        <w:rPr>
+          <w:rFonts w:ascii="Times New Roman" w:hAnsi="Times New Roman" w:cs="Times New Roman"/>
+        </w:rPr>
+      </w:pPr>
+      <w:proofErr w:type="spellStart"/>
+      <w:r>
+        <w:rPr>
+          <w:rFonts w:ascii="Times New Roman" w:hAnsi="Times New Roman" w:cs="Times New Roman"/>
+        </w:rPr>
+        <w:t>data_pakaian_wanita</w:t>
+      </w:r>
+      <w:proofErr w:type="spellEnd"/>
+      <w:r>
+        <w:rPr>
+          <w:rFonts w:ascii="Times New Roman" w:hAnsi="Times New Roman" w:cs="Times New Roman"/>
+        </w:rPr>
+        <w:t xml:space="preserve">(), </w:t>
+      </w:r>
+      <w:proofErr w:type="spellStart"/>
+      <w:r>
+        <w:rPr>
+          <w:rFonts w:ascii="Times New Roman" w:hAnsi="Times New Roman" w:cs="Times New Roman"/>
+        </w:rPr>
+        <w:t>berguna</w:t>
+      </w:r>
+      <w:proofErr w:type="spellEnd"/>
+      <w:r>
+        <w:rPr>
+          <w:rFonts w:ascii="Times New Roman" w:hAnsi="Times New Roman" w:cs="Times New Roman"/>
+        </w:rPr>
+        <w:t xml:space="preserve"> </w:t>
+      </w:r>
+      <w:proofErr w:type="spellStart"/>
+      <w:r>
+        <w:rPr>
+          <w:rFonts w:ascii="Times New Roman" w:hAnsi="Times New Roman" w:cs="Times New Roman"/>
+        </w:rPr>
+        <w:t>untuk</w:t>
+      </w:r>
+      <w:proofErr w:type="spellEnd"/>
+      <w:r>
+        <w:rPr>
+          <w:rFonts w:ascii="Times New Roman" w:hAnsi="Times New Roman" w:cs="Times New Roman"/>
+        </w:rPr>
+        <w:t xml:space="preserve"> </w:t>
+      </w:r>
+      <w:proofErr w:type="spellStart"/>
+      <w:r>
+        <w:rPr>
+          <w:rFonts w:ascii="Times New Roman" w:hAnsi="Times New Roman" w:cs="Times New Roman"/>
+        </w:rPr>
+        <w:t>mengambil</w:t>
+      </w:r>
+      <w:proofErr w:type="spellEnd"/>
+      <w:r>
+        <w:rPr>
+          <w:rFonts w:ascii="Times New Roman" w:hAnsi="Times New Roman" w:cs="Times New Roman"/>
+        </w:rPr>
+        <w:t xml:space="preserve"> </w:t>
+      </w:r>
+      <w:proofErr w:type="spellStart"/>
+      <w:r>
+        <w:rPr>
+          <w:rFonts w:ascii="Times New Roman" w:hAnsi="Times New Roman" w:cs="Times New Roman"/>
+        </w:rPr>
+        <w:t>barang</w:t>
+      </w:r>
+      <w:proofErr w:type="spellEnd"/>
+      <w:r>
+        <w:rPr>
+          <w:rFonts w:ascii="Times New Roman" w:hAnsi="Times New Roman" w:cs="Times New Roman"/>
+        </w:rPr>
+        <w:t xml:space="preserve"> </w:t>
+      </w:r>
+      <w:proofErr w:type="spellStart"/>
+      <w:r>
+        <w:rPr>
+          <w:rFonts w:ascii="Times New Roman" w:hAnsi="Times New Roman" w:cs="Times New Roman"/>
+        </w:rPr>
+        <w:t>pakaian</w:t>
+      </w:r>
+      <w:proofErr w:type="spellEnd"/>
+      <w:r>
+        <w:rPr>
+          <w:rFonts w:ascii="Times New Roman" w:hAnsi="Times New Roman" w:cs="Times New Roman"/>
+        </w:rPr>
+        <w:t xml:space="preserve"> </w:t>
+      </w:r>
+      <w:proofErr w:type="spellStart"/>
+      <w:r>
+        <w:rPr>
+          <w:rFonts w:ascii="Times New Roman" w:hAnsi="Times New Roman" w:cs="Times New Roman"/>
+        </w:rPr>
+        <w:t>wanita</w:t>
+      </w:r>
+      <w:proofErr w:type="spellEnd"/>
+    </w:p>
+    <w:p>
+      <w:pPr>
+        <w:pStyle w:val="ListParagraph"/>
+        <w:numPr>
+          <w:ilvl w:val="0"/>
+          <w:numId w:val="2"/>
+        </w:numPr>
+        <w:rPr>
+          <w:rFonts w:ascii="Times New Roman" w:hAnsi="Times New Roman" w:cs="Times New Roman"/>
+        </w:rPr>
+      </w:pPr>
+      <w:proofErr w:type="spellStart"/>
+      <w:r>
+        <w:rPr>
+          <w:rFonts w:ascii="Times New Roman" w:hAnsi="Times New Roman" w:cs="Times New Roman"/>
+        </w:rPr>
+        <w:t>data_pakaian_anak_anak</w:t>
+      </w:r>
+      <w:proofErr w:type="spellEnd"/>
+      <w:r>
+        <w:rPr>
+          <w:rFonts w:ascii="Times New Roman" w:hAnsi="Times New Roman" w:cs="Times New Roman"/>
+        </w:rPr>
+        <w:t xml:space="preserve">(), </w:t>
+      </w:r>
+      <w:proofErr w:type="spellStart"/>
+      <w:r>
+        <w:rPr>
+          <w:rFonts w:ascii="Times New Roman" w:hAnsi="Times New Roman" w:cs="Times New Roman"/>
+        </w:rPr>
+        <w:t>berguna</w:t>
+      </w:r>
+      <w:proofErr w:type="spellEnd"/>
+      <w:r>
+        <w:rPr>
+          <w:rFonts w:ascii="Times New Roman" w:hAnsi="Times New Roman" w:cs="Times New Roman"/>
+        </w:rPr>
+        <w:t xml:space="preserve"> </w:t>
+      </w:r>
+      <w:proofErr w:type="spellStart"/>
+      <w:r>
+        <w:rPr>
+          <w:rFonts w:ascii="Times New Roman" w:hAnsi="Times New Roman" w:cs="Times New Roman"/>
+        </w:rPr>
+        <w:t>untuk</w:t>
+      </w:r>
+      <w:proofErr w:type="spellEnd"/>
+      <w:r>
+        <w:rPr>
+          <w:rFonts w:ascii="Times New Roman" w:hAnsi="Times New Roman" w:cs="Times New Roman"/>
+        </w:rPr>
+        <w:t xml:space="preserve"> </w:t>
+      </w:r>
+      <w:proofErr w:type="spellStart"/>
+      <w:r>
+        <w:rPr>
+          <w:rFonts w:ascii="Times New Roman" w:hAnsi="Times New Roman" w:cs="Times New Roman"/>
+        </w:rPr>
+        <w:t>mengambil</w:t>
+      </w:r>
+      <w:proofErr w:type="spellEnd"/>
+      <w:r>
+        <w:rPr>
+          <w:rFonts w:ascii="Times New Roman" w:hAnsi="Times New Roman" w:cs="Times New Roman"/>
+        </w:rPr>
+        <w:t xml:space="preserve"> </w:t>
+      </w:r>
+      <w:proofErr w:type="spellStart"/>
+      <w:r>
+        <w:rPr>
+          <w:rFonts w:ascii="Times New Roman" w:hAnsi="Times New Roman" w:cs="Times New Roman"/>
+        </w:rPr>
+        <w:t>barang</w:t>
+      </w:r>
+      <w:proofErr w:type="spellEnd"/>
+      <w:r>
+        <w:rPr>
+          <w:rFonts w:ascii="Times New Roman" w:hAnsi="Times New Roman" w:cs="Times New Roman"/>
+        </w:rPr>
+        <w:t xml:space="preserve"> </w:t>
+      </w:r>
+      <w:proofErr w:type="spellStart"/>
+      <w:r>
+        <w:rPr>
+          <w:rFonts w:ascii="Times New Roman" w:hAnsi="Times New Roman" w:cs="Times New Roman"/>
+        </w:rPr>
+        <w:t>pakaian</w:t>
+      </w:r>
+      <w:proofErr w:type="spellEnd"/>
+      <w:r>
+        <w:rPr>
+          <w:rFonts w:ascii="Times New Roman" w:hAnsi="Times New Roman" w:cs="Times New Roman"/>
+        </w:rPr>
+        <w:t xml:space="preserve"> </w:t>
+      </w:r>
+      <w:proofErr w:type="spellStart"/>
+      <w:r>
+        <w:rPr>
+          <w:rFonts w:ascii="Times New Roman" w:hAnsi="Times New Roman" w:cs="Times New Roman"/>
+        </w:rPr>
+        <w:t>anak-anak</w:t>
+      </w:r>
+      <w:proofErr w:type="spellEnd"/>
+    </w:p>
+    <w:p>
+      <w:pPr>
+        <w:rPr>
+          <w:rFonts w:ascii="Times New Roman" w:hAnsi="Times New Roman" w:cs="Times New Roman"/>
+        </w:rPr>
+      </w:pPr>
+      <w:r>
+        <w:rPr>
+          <w:noProof/>
+        </w:rPr>
+        <w:drawing>
+          <wp:inline distT="0" distB="0" distL="0" distR="0" wp14:anchorId="2FE564D0" wp14:editId="5721CFAA">
+            <wp:extent cx="5943600" cy="3248025"/>
+            <wp:effectExtent l="0" t="0" r="0" b="9525"/>
+            <wp:docPr id="2" name="Picture 2"/>
+            <wp:cNvGraphicFramePr>
+              <a:graphicFrameLocks xmlns:a="http://schemas.openxmlformats.org/drawingml/2006/main" noChangeAspect="1"/>
+            </wp:cNvGraphicFramePr>
+            <a:graphic xmlns:a="http://schemas.openxmlformats.org/drawingml/2006/main">
+              <a:graphicData uri="http://schemas.openxmlformats.org/drawingml/2006/picture">
+                <pic:pic xmlns:pic="http://schemas.openxmlformats.org/drawingml/2006/picture">
+                  <pic:nvPicPr>
+                    <pic:cNvPr id="1" name=""/>
+                    <pic:cNvPicPr/>
+                  </pic:nvPicPr>
+                  <pic:blipFill>
+                    <a:blip r:embed="rId8"/>
+                    <a:stretch>
+                      <a:fillRect/>
+                    </a:stretch>
+                  </pic:blipFill>
+                  <pic:spPr>
+                    <a:xfrm>
+                      <a:off x="0" y="0"/>
+                      <a:ext cx="5943600" cy="3248025"/>
+                    </a:xfrm>
+                    <a:prstGeom prst="rect">
+                      <a:avLst/>
+                    </a:prstGeom>
+                  </pic:spPr>
+                </pic:pic>
+              </a:graphicData>
+            </a:graphic>
+          </wp:inline>
+        </w:drawing>
+      </w:r>
     </w:p>
     <w:sectPr>
       <w:pgSz w:w="12240" w:h="15840"/>
@@ -3344,6 +5527,243 @@
     </w:sectPr>
   </w:body>
 </w:document>
+</file>
+
+<file path=word/numbering.xml><?xml version="1.0" encoding="utf-8"?>
+<w:numbering xmlns:wpc="http://schemas.microsoft.com/office/word/2010/wordprocessingCanvas" xmlns:cx="http://schemas.microsoft.com/office/drawing/2014/chartex" xmlns:cx1="http://schemas.microsoft.com/office/drawing/2015/9/8/chartex" xmlns:cx2="http://schemas.microsoft.com/office/drawing/2015/10/21/chartex" xmlns:cx3="http://schemas.microsoft.com/office/drawing/2016/5/9/chartex" xmlns:cx4="http://schemas.microsoft.com/office/drawing/2016/5/10/chartex" xmlns:cx5="http://schemas.microsoft.com/office/drawing/2016/5/11/chartex" xmlns:cx6="http://schemas.microsoft.com/office/drawing/2016/5/12/chartex" xmlns:cx7="http://schemas.microsoft.com/office/drawing/2016/5/13/chartex" xmlns:cx8="http://schemas.microsoft.com/office/drawing/2016/5/14/chartex" xmlns:mc="http://schemas.openxmlformats.org/markup-compatibility/2006" xmlns:aink="http://schemas.microsoft.com/office/drawing/2016/ink" xmlns:am3d="http://schemas.microsoft.com/office/drawing/2017/model3d" xmlns:o="urn:schemas-microsoft-com:office:office" xmlns:oel="http://schemas.microsoft.com/office/2019/extlst" xmlns:r="http://schemas.openxmlformats.org/officeDocument/2006/relationships" xmlns:m="http://schemas.openxmlformats.org/officeDocument/2006/math" xmlns:v="urn:schemas-microsoft-com:vml" xmlns:wp14="http://schemas.microsoft.com/office/word/2010/wordprocessingDrawing" xmlns:wp="http://schemas.openxmlformats.org/drawingml/2006/wordprocessingDrawing" xmlns:w10="urn:schemas-microsoft-com:office:word" xmlns:w="http://schemas.openxmlformats.org/wordprocessingml/2006/main" xmlns:w14="http://schemas.microsoft.com/office/word/2010/wordml" xmlns:w15="http://schemas.microsoft.com/office/word/2012/wordml" xmlns:w16cex="http://schemas.microsoft.com/office/word/2018/wordml/cex" xmlns:w16cid="http://schemas.microsoft.com/office/word/2016/wordml/cid" xmlns:w16="http://schemas.microsoft.com/office/word/2018/wordml" xmlns:w16sdtdh="http://schemas.microsoft.com/office/word/2020/wordml/sdtdatahash" xmlns:w16se="http://schemas.microsoft.com/office/word/2015/wordml/symex" xmlns:wpg="http://schemas.microsoft.com/office/word/2010/wordprocessingGroup" xmlns:wpi="http://schemas.microsoft.com/office/word/2010/wordprocessingInk" xmlns:wne="http://schemas.microsoft.com/office/word/2006/wordml" xmlns:wps="http://schemas.microsoft.com/office/word/2010/wordprocessingShape" mc:Ignorable="w14 w15 w16se w16cid w16 w16cex w16sdtdh wp14">
+  <w:abstractNum w:abstractNumId="0" w15:restartNumberingAfterBreak="0">
+    <w:nsid w:val="42F43A19"/>
+    <w:multiLevelType w:val="hybridMultilevel"/>
+    <w:tmpl w:val="375AF0DC"/>
+    <w:lvl w:ilvl="0" w:tplc="04090001">
+      <w:start w:val="1"/>
+      <w:numFmt w:val="bullet"/>
+      <w:lvlText w:val=""/>
+      <w:lvlJc w:val="left"/>
+      <w:pPr>
+        <w:ind w:left="720" w:hanging="360"/>
+      </w:pPr>
+      <w:rPr>
+        <w:rFonts w:ascii="Symbol" w:hAnsi="Symbol" w:hint="default"/>
+      </w:rPr>
+    </w:lvl>
+    <w:lvl w:ilvl="1" w:tplc="04090003" w:tentative="1">
+      <w:start w:val="1"/>
+      <w:numFmt w:val="bullet"/>
+      <w:lvlText w:val="o"/>
+      <w:lvlJc w:val="left"/>
+      <w:pPr>
+        <w:ind w:left="1440" w:hanging="360"/>
+      </w:pPr>
+      <w:rPr>
+        <w:rFonts w:ascii="Courier New" w:hAnsi="Courier New" w:cs="Courier New" w:hint="default"/>
+      </w:rPr>
+    </w:lvl>
+    <w:lvl w:ilvl="2" w:tplc="04090005" w:tentative="1">
+      <w:start w:val="1"/>
+      <w:numFmt w:val="bullet"/>
+      <w:lvlText w:val=""/>
+      <w:lvlJc w:val="left"/>
+      <w:pPr>
+        <w:ind w:left="2160" w:hanging="360"/>
+      </w:pPr>
+      <w:rPr>
+        <w:rFonts w:ascii="Wingdings" w:hAnsi="Wingdings" w:hint="default"/>
+      </w:rPr>
+    </w:lvl>
+    <w:lvl w:ilvl="3" w:tplc="04090001" w:tentative="1">
+      <w:start w:val="1"/>
+      <w:numFmt w:val="bullet"/>
+      <w:lvlText w:val=""/>
+      <w:lvlJc w:val="left"/>
+      <w:pPr>
+        <w:ind w:left="2880" w:hanging="360"/>
+      </w:pPr>
+      <w:rPr>
+        <w:rFonts w:ascii="Symbol" w:hAnsi="Symbol" w:hint="default"/>
+      </w:rPr>
+    </w:lvl>
+    <w:lvl w:ilvl="4" w:tplc="04090003" w:tentative="1">
+      <w:start w:val="1"/>
+      <w:numFmt w:val="bullet"/>
+      <w:lvlText w:val="o"/>
+      <w:lvlJc w:val="left"/>
+      <w:pPr>
+        <w:ind w:left="3600" w:hanging="360"/>
+      </w:pPr>
+      <w:rPr>
+        <w:rFonts w:ascii="Courier New" w:hAnsi="Courier New" w:cs="Courier New" w:hint="default"/>
+      </w:rPr>
+    </w:lvl>
+    <w:lvl w:ilvl="5" w:tplc="04090005" w:tentative="1">
+      <w:start w:val="1"/>
+      <w:numFmt w:val="bullet"/>
+      <w:lvlText w:val=""/>
+      <w:lvlJc w:val="left"/>
+      <w:pPr>
+        <w:ind w:left="4320" w:hanging="360"/>
+      </w:pPr>
+      <w:rPr>
+        <w:rFonts w:ascii="Wingdings" w:hAnsi="Wingdings" w:hint="default"/>
+      </w:rPr>
+    </w:lvl>
+    <w:lvl w:ilvl="6" w:tplc="04090001" w:tentative="1">
+      <w:start w:val="1"/>
+      <w:numFmt w:val="bullet"/>
+      <w:lvlText w:val=""/>
+      <w:lvlJc w:val="left"/>
+      <w:pPr>
+        <w:ind w:left="5040" w:hanging="360"/>
+      </w:pPr>
+      <w:rPr>
+        <w:rFonts w:ascii="Symbol" w:hAnsi="Symbol" w:hint="default"/>
+      </w:rPr>
+    </w:lvl>
+    <w:lvl w:ilvl="7" w:tplc="04090003" w:tentative="1">
+      <w:start w:val="1"/>
+      <w:numFmt w:val="bullet"/>
+      <w:lvlText w:val="o"/>
+      <w:lvlJc w:val="left"/>
+      <w:pPr>
+        <w:ind w:left="5760" w:hanging="360"/>
+      </w:pPr>
+      <w:rPr>
+        <w:rFonts w:ascii="Courier New" w:hAnsi="Courier New" w:cs="Courier New" w:hint="default"/>
+      </w:rPr>
+    </w:lvl>
+    <w:lvl w:ilvl="8" w:tplc="04090005" w:tentative="1">
+      <w:start w:val="1"/>
+      <w:numFmt w:val="bullet"/>
+      <w:lvlText w:val=""/>
+      <w:lvlJc w:val="left"/>
+      <w:pPr>
+        <w:ind w:left="6480" w:hanging="360"/>
+      </w:pPr>
+      <w:rPr>
+        <w:rFonts w:ascii="Wingdings" w:hAnsi="Wingdings" w:hint="default"/>
+      </w:rPr>
+    </w:lvl>
+  </w:abstractNum>
+  <w:abstractNum w:abstractNumId="1" w15:restartNumberingAfterBreak="0">
+    <w:nsid w:val="77AB3FE0"/>
+    <w:multiLevelType w:val="hybridMultilevel"/>
+    <w:tmpl w:val="7026C45A"/>
+    <w:lvl w:ilvl="0" w:tplc="04090001">
+      <w:start w:val="1"/>
+      <w:numFmt w:val="bullet"/>
+      <w:lvlText w:val=""/>
+      <w:lvlJc w:val="left"/>
+      <w:pPr>
+        <w:ind w:left="720" w:hanging="360"/>
+      </w:pPr>
+      <w:rPr>
+        <w:rFonts w:ascii="Symbol" w:hAnsi="Symbol" w:hint="default"/>
+      </w:rPr>
+    </w:lvl>
+    <w:lvl w:ilvl="1" w:tplc="04090003" w:tentative="1">
+      <w:start w:val="1"/>
+      <w:numFmt w:val="bullet"/>
+      <w:lvlText w:val="o"/>
+      <w:lvlJc w:val="left"/>
+      <w:pPr>
+        <w:ind w:left="1440" w:hanging="360"/>
+      </w:pPr>
+      <w:rPr>
+        <w:rFonts w:ascii="Courier New" w:hAnsi="Courier New" w:cs="Courier New" w:hint="default"/>
+      </w:rPr>
+    </w:lvl>
+    <w:lvl w:ilvl="2" w:tplc="04090005" w:tentative="1">
+      <w:start w:val="1"/>
+      <w:numFmt w:val="bullet"/>
+      <w:lvlText w:val=""/>
+      <w:lvlJc w:val="left"/>
+      <w:pPr>
+        <w:ind w:left="2160" w:hanging="360"/>
+      </w:pPr>
+      <w:rPr>
+        <w:rFonts w:ascii="Wingdings" w:hAnsi="Wingdings" w:hint="default"/>
+      </w:rPr>
+    </w:lvl>
+    <w:lvl w:ilvl="3" w:tplc="04090001" w:tentative="1">
+      <w:start w:val="1"/>
+      <w:numFmt w:val="bullet"/>
+      <w:lvlText w:val=""/>
+      <w:lvlJc w:val="left"/>
+      <w:pPr>
+        <w:ind w:left="2880" w:hanging="360"/>
+      </w:pPr>
+      <w:rPr>
+        <w:rFonts w:ascii="Symbol" w:hAnsi="Symbol" w:hint="default"/>
+      </w:rPr>
+    </w:lvl>
+    <w:lvl w:ilvl="4" w:tplc="04090003" w:tentative="1">
+      <w:start w:val="1"/>
+      <w:numFmt w:val="bullet"/>
+      <w:lvlText w:val="o"/>
+      <w:lvlJc w:val="left"/>
+      <w:pPr>
+        <w:ind w:left="3600" w:hanging="360"/>
+      </w:pPr>
+      <w:rPr>
+        <w:rFonts w:ascii="Courier New" w:hAnsi="Courier New" w:cs="Courier New" w:hint="default"/>
+      </w:rPr>
+    </w:lvl>
+    <w:lvl w:ilvl="5" w:tplc="04090005" w:tentative="1">
+      <w:start w:val="1"/>
+      <w:numFmt w:val="bullet"/>
+      <w:lvlText w:val=""/>
+      <w:lvlJc w:val="left"/>
+      <w:pPr>
+        <w:ind w:left="4320" w:hanging="360"/>
+      </w:pPr>
+      <w:rPr>
+        <w:rFonts w:ascii="Wingdings" w:hAnsi="Wingdings" w:hint="default"/>
+      </w:rPr>
+    </w:lvl>
+    <w:lvl w:ilvl="6" w:tplc="04090001" w:tentative="1">
+      <w:start w:val="1"/>
+      <w:numFmt w:val="bullet"/>
+      <w:lvlText w:val=""/>
+      <w:lvlJc w:val="left"/>
+      <w:pPr>
+        <w:ind w:left="5040" w:hanging="360"/>
+      </w:pPr>
+      <w:rPr>
+        <w:rFonts w:ascii="Symbol" w:hAnsi="Symbol" w:hint="default"/>
+      </w:rPr>
+    </w:lvl>
+    <w:lvl w:ilvl="7" w:tplc="04090003" w:tentative="1">
+      <w:start w:val="1"/>
+      <w:numFmt w:val="bullet"/>
+      <w:lvlText w:val="o"/>
+      <w:lvlJc w:val="left"/>
+      <w:pPr>
+        <w:ind w:left="5760" w:hanging="360"/>
+      </w:pPr>
+      <w:rPr>
+        <w:rFonts w:ascii="Courier New" w:hAnsi="Courier New" w:cs="Courier New" w:hint="default"/>
+      </w:rPr>
+    </w:lvl>
+    <w:lvl w:ilvl="8" w:tplc="04090005" w:tentative="1">
+      <w:start w:val="1"/>
+      <w:numFmt w:val="bullet"/>
+      <w:lvlText w:val=""/>
+      <w:lvlJc w:val="left"/>
+      <w:pPr>
+        <w:ind w:left="6480" w:hanging="360"/>
+      </w:pPr>
+      <w:rPr>
+        <w:rFonts w:ascii="Wingdings" w:hAnsi="Wingdings" w:hint="default"/>
+      </w:rPr>
+    </w:lvl>
+  </w:abstractNum>
+  <w:num w:numId="1" w16cid:durableId="1245147351">
+    <w:abstractNumId w:val="0"/>
+  </w:num>
+  <w:num w:numId="2" w16cid:durableId="786390211">
+    <w:abstractNumId w:val="1"/>
+  </w:num>
+</w:numbering>
 </file>
 
 <file path=word/styles.xml><?xml version="1.0" encoding="utf-8"?>

</xml_diff>

<commit_message>
aji:menambahkan penjelasan autoload.php, config.php, dan database.php
</commit_message>
<xml_diff>
--- a/screenshot/Screenshot_Program_Kelompok Jungler.docx
+++ b/screenshot/Screenshot_Program_Kelompok Jungler.docx
@@ -1686,14 +1686,28 @@
         <w:rPr>
           <w:rFonts w:ascii="Times New Roman" w:eastAsia="Calibri" w:hAnsi="Times New Roman" w:cs="Times New Roman"/>
         </w:rPr>
-        <w:t>tambah_barang</w:t>
-      </w:r>
-      <w:proofErr w:type="spellEnd"/>
-      <w:r>
-        <w:rPr>
-          <w:rFonts w:ascii="Times New Roman" w:eastAsia="Calibri" w:hAnsi="Times New Roman" w:cs="Times New Roman"/>
-        </w:rPr>
-        <w:t xml:space="preserve">(), read </w:t>
+        <w:t>tambah_</w:t>
+      </w:r>
+      <w:proofErr w:type="gramStart"/>
+      <w:r>
+        <w:rPr>
+          <w:rFonts w:ascii="Times New Roman" w:eastAsia="Calibri" w:hAnsi="Times New Roman" w:cs="Times New Roman"/>
+        </w:rPr>
+        <w:t>barang</w:t>
+      </w:r>
+      <w:proofErr w:type="spellEnd"/>
+      <w:r>
+        <w:rPr>
+          <w:rFonts w:ascii="Times New Roman" w:eastAsia="Calibri" w:hAnsi="Times New Roman" w:cs="Times New Roman"/>
+        </w:rPr>
+        <w:t>(</w:t>
+      </w:r>
+      <w:proofErr w:type="gramEnd"/>
+      <w:r>
+        <w:rPr>
+          <w:rFonts w:ascii="Times New Roman" w:eastAsia="Calibri" w:hAnsi="Times New Roman" w:cs="Times New Roman"/>
+        </w:rPr>
+        <w:t xml:space="preserve">), read </w:t>
       </w:r>
       <w:proofErr w:type="spellStart"/>
       <w:r>
@@ -1980,14 +1994,28 @@
         <w:rPr>
           <w:rFonts w:ascii="Times New Roman" w:eastAsia="Calibri" w:hAnsi="Times New Roman" w:cs="Times New Roman"/>
         </w:rPr>
-        <w:t>detail_brg</w:t>
-      </w:r>
-      <w:proofErr w:type="spellEnd"/>
-      <w:r>
-        <w:rPr>
-          <w:rFonts w:ascii="Times New Roman" w:eastAsia="Calibri" w:hAnsi="Times New Roman" w:cs="Times New Roman"/>
-        </w:rPr>
-        <w:t>().</w:t>
+        <w:t>detail_</w:t>
+      </w:r>
+      <w:proofErr w:type="gramStart"/>
+      <w:r>
+        <w:rPr>
+          <w:rFonts w:ascii="Times New Roman" w:eastAsia="Calibri" w:hAnsi="Times New Roman" w:cs="Times New Roman"/>
+        </w:rPr>
+        <w:t>brg</w:t>
+      </w:r>
+      <w:proofErr w:type="spellEnd"/>
+      <w:r>
+        <w:rPr>
+          <w:rFonts w:ascii="Times New Roman" w:eastAsia="Calibri" w:hAnsi="Times New Roman" w:cs="Times New Roman"/>
+        </w:rPr>
+        <w:t>(</w:t>
+      </w:r>
+      <w:proofErr w:type="gramEnd"/>
+      <w:r>
+        <w:rPr>
+          <w:rFonts w:ascii="Times New Roman" w:eastAsia="Calibri" w:hAnsi="Times New Roman" w:cs="Times New Roman"/>
+        </w:rPr>
+        <w:t>).</w:t>
       </w:r>
     </w:p>
     <w:p>
@@ -3426,14 +3454,28 @@
         <w:rPr>
           <w:rFonts w:ascii="Times New Roman" w:eastAsia="Calibri" w:hAnsi="Times New Roman" w:cs="Times New Roman"/>
         </w:rPr>
-        <w:t>date_default_timezone_set</w:t>
-      </w:r>
-      <w:proofErr w:type="spellEnd"/>
-      <w:r>
-        <w:rPr>
-          <w:rFonts w:ascii="Times New Roman" w:eastAsia="Calibri" w:hAnsi="Times New Roman" w:cs="Times New Roman"/>
-        </w:rPr>
-        <w:t xml:space="preserve">(), </w:t>
+        <w:t>date_default_timezone_</w:t>
+      </w:r>
+      <w:proofErr w:type="gramStart"/>
+      <w:r>
+        <w:rPr>
+          <w:rFonts w:ascii="Times New Roman" w:eastAsia="Calibri" w:hAnsi="Times New Roman" w:cs="Times New Roman"/>
+        </w:rPr>
+        <w:t>set</w:t>
+      </w:r>
+      <w:proofErr w:type="spellEnd"/>
+      <w:r>
+        <w:rPr>
+          <w:rFonts w:ascii="Times New Roman" w:eastAsia="Calibri" w:hAnsi="Times New Roman" w:cs="Times New Roman"/>
+        </w:rPr>
+        <w:t>(</w:t>
+      </w:r>
+      <w:proofErr w:type="gramEnd"/>
+      <w:r>
+        <w:rPr>
+          <w:rFonts w:ascii="Times New Roman" w:eastAsia="Calibri" w:hAnsi="Times New Roman" w:cs="Times New Roman"/>
+        </w:rPr>
+        <w:t xml:space="preserve">), </w:t>
       </w:r>
       <w:proofErr w:type="spellStart"/>
       <w:r>
@@ -3537,14 +3579,28 @@
         <w:rPr>
           <w:rFonts w:ascii="Times New Roman" w:eastAsia="Calibri" w:hAnsi="Times New Roman" w:cs="Times New Roman"/>
         </w:rPr>
-        <w:t>tampil_data</w:t>
-      </w:r>
-      <w:proofErr w:type="spellEnd"/>
-      <w:r>
-        <w:rPr>
-          <w:rFonts w:ascii="Times New Roman" w:eastAsia="Calibri" w:hAnsi="Times New Roman" w:cs="Times New Roman"/>
-        </w:rPr>
-        <w:t xml:space="preserve">(), </w:t>
+        <w:t>tampil_</w:t>
+      </w:r>
+      <w:proofErr w:type="gramStart"/>
+      <w:r>
+        <w:rPr>
+          <w:rFonts w:ascii="Times New Roman" w:eastAsia="Calibri" w:hAnsi="Times New Roman" w:cs="Times New Roman"/>
+        </w:rPr>
+        <w:t>data</w:t>
+      </w:r>
+      <w:proofErr w:type="spellEnd"/>
+      <w:r>
+        <w:rPr>
+          <w:rFonts w:ascii="Times New Roman" w:eastAsia="Calibri" w:hAnsi="Times New Roman" w:cs="Times New Roman"/>
+        </w:rPr>
+        <w:t>(</w:t>
+      </w:r>
+      <w:proofErr w:type="gramEnd"/>
+      <w:r>
+        <w:rPr>
+          <w:rFonts w:ascii="Times New Roman" w:eastAsia="Calibri" w:hAnsi="Times New Roman" w:cs="Times New Roman"/>
+        </w:rPr>
+        <w:t xml:space="preserve">), </w:t>
       </w:r>
       <w:proofErr w:type="spellStart"/>
       <w:r>
@@ -3662,14 +3718,28 @@
         <w:rPr>
           <w:rFonts w:ascii="Times New Roman" w:eastAsia="Calibri" w:hAnsi="Times New Roman" w:cs="Times New Roman"/>
         </w:rPr>
-        <w:t>ambil_id_invoice</w:t>
-      </w:r>
-      <w:proofErr w:type="spellEnd"/>
-      <w:r>
-        <w:rPr>
-          <w:rFonts w:ascii="Times New Roman" w:eastAsia="Calibri" w:hAnsi="Times New Roman" w:cs="Times New Roman"/>
-        </w:rPr>
-        <w:t xml:space="preserve">(), </w:t>
+        <w:t>ambil_id_</w:t>
+      </w:r>
+      <w:proofErr w:type="gramStart"/>
+      <w:r>
+        <w:rPr>
+          <w:rFonts w:ascii="Times New Roman" w:eastAsia="Calibri" w:hAnsi="Times New Roman" w:cs="Times New Roman"/>
+        </w:rPr>
+        <w:t>invoice</w:t>
+      </w:r>
+      <w:proofErr w:type="spellEnd"/>
+      <w:r>
+        <w:rPr>
+          <w:rFonts w:ascii="Times New Roman" w:eastAsia="Calibri" w:hAnsi="Times New Roman" w:cs="Times New Roman"/>
+        </w:rPr>
+        <w:t>(</w:t>
+      </w:r>
+      <w:proofErr w:type="gramEnd"/>
+      <w:r>
+        <w:rPr>
+          <w:rFonts w:ascii="Times New Roman" w:eastAsia="Calibri" w:hAnsi="Times New Roman" w:cs="Times New Roman"/>
+        </w:rPr>
+        <w:t xml:space="preserve">), </w:t>
       </w:r>
       <w:proofErr w:type="spellStart"/>
       <w:r>
@@ -3767,13 +3837,7 @@
         <w:rPr>
           <w:rFonts w:ascii="Times New Roman" w:eastAsia="Calibri" w:hAnsi="Times New Roman" w:cs="Times New Roman"/>
         </w:rPr>
-        <w:t xml:space="preserve"> invoice</w:t>
-      </w:r>
-      <w:r>
-        <w:rPr>
-          <w:rFonts w:ascii="Times New Roman" w:eastAsia="Calibri" w:hAnsi="Times New Roman" w:cs="Times New Roman"/>
-        </w:rPr>
-        <w:t xml:space="preserve"> </w:t>
+        <w:t xml:space="preserve"> invoice </w:t>
       </w:r>
       <w:proofErr w:type="spellStart"/>
       <w:r>
@@ -3815,14 +3879,28 @@
         <w:rPr>
           <w:rFonts w:ascii="Times New Roman" w:eastAsia="Calibri" w:hAnsi="Times New Roman" w:cs="Times New Roman"/>
         </w:rPr>
-        <w:t>ambil_id_pesanan</w:t>
-      </w:r>
-      <w:proofErr w:type="spellEnd"/>
-      <w:r>
-        <w:rPr>
-          <w:rFonts w:ascii="Times New Roman" w:eastAsia="Calibri" w:hAnsi="Times New Roman" w:cs="Times New Roman"/>
-        </w:rPr>
-        <w:t xml:space="preserve">(), </w:t>
+        <w:t>ambil_id_</w:t>
+      </w:r>
+      <w:proofErr w:type="gramStart"/>
+      <w:r>
+        <w:rPr>
+          <w:rFonts w:ascii="Times New Roman" w:eastAsia="Calibri" w:hAnsi="Times New Roman" w:cs="Times New Roman"/>
+        </w:rPr>
+        <w:t>pesanan</w:t>
+      </w:r>
+      <w:proofErr w:type="spellEnd"/>
+      <w:r>
+        <w:rPr>
+          <w:rFonts w:ascii="Times New Roman" w:eastAsia="Calibri" w:hAnsi="Times New Roman" w:cs="Times New Roman"/>
+        </w:rPr>
+        <w:t>(</w:t>
+      </w:r>
+      <w:proofErr w:type="gramEnd"/>
+      <w:r>
+        <w:rPr>
+          <w:rFonts w:ascii="Times New Roman" w:eastAsia="Calibri" w:hAnsi="Times New Roman" w:cs="Times New Roman"/>
+        </w:rPr>
+        <w:t xml:space="preserve">), </w:t>
       </w:r>
       <w:proofErr w:type="spellStart"/>
       <w:r>
@@ -5072,14 +5150,28 @@
         <w:rPr>
           <w:rFonts w:ascii="Times New Roman" w:hAnsi="Times New Roman" w:cs="Times New Roman"/>
         </w:rPr>
-        <w:t>data_elektronik</w:t>
-      </w:r>
-      <w:proofErr w:type="spellEnd"/>
-      <w:r>
-        <w:rPr>
-          <w:rFonts w:ascii="Times New Roman" w:hAnsi="Times New Roman" w:cs="Times New Roman"/>
-        </w:rPr>
-        <w:t xml:space="preserve">(), </w:t>
+        <w:t>data_</w:t>
+      </w:r>
+      <w:proofErr w:type="gramStart"/>
+      <w:r>
+        <w:rPr>
+          <w:rFonts w:ascii="Times New Roman" w:hAnsi="Times New Roman" w:cs="Times New Roman"/>
+        </w:rPr>
+        <w:t>elektronik</w:t>
+      </w:r>
+      <w:proofErr w:type="spellEnd"/>
+      <w:r>
+        <w:rPr>
+          <w:rFonts w:ascii="Times New Roman" w:hAnsi="Times New Roman" w:cs="Times New Roman"/>
+        </w:rPr>
+        <w:t>(</w:t>
+      </w:r>
+      <w:proofErr w:type="gramEnd"/>
+      <w:r>
+        <w:rPr>
+          <w:rFonts w:ascii="Times New Roman" w:hAnsi="Times New Roman" w:cs="Times New Roman"/>
+        </w:rPr>
+        <w:t xml:space="preserve">), </w:t>
       </w:r>
       <w:proofErr w:type="spellStart"/>
       <w:r>
@@ -5176,14 +5268,28 @@
         <w:rPr>
           <w:rFonts w:ascii="Times New Roman" w:hAnsi="Times New Roman" w:cs="Times New Roman"/>
         </w:rPr>
-        <w:t>data_pakaian_pria</w:t>
-      </w:r>
-      <w:proofErr w:type="spellEnd"/>
-      <w:r>
-        <w:rPr>
-          <w:rFonts w:ascii="Times New Roman" w:hAnsi="Times New Roman" w:cs="Times New Roman"/>
-        </w:rPr>
-        <w:t xml:space="preserve">(), </w:t>
+        <w:t>data_pakaian_</w:t>
+      </w:r>
+      <w:proofErr w:type="gramStart"/>
+      <w:r>
+        <w:rPr>
+          <w:rFonts w:ascii="Times New Roman" w:hAnsi="Times New Roman" w:cs="Times New Roman"/>
+        </w:rPr>
+        <w:t>pria</w:t>
+      </w:r>
+      <w:proofErr w:type="spellEnd"/>
+      <w:r>
+        <w:rPr>
+          <w:rFonts w:ascii="Times New Roman" w:hAnsi="Times New Roman" w:cs="Times New Roman"/>
+        </w:rPr>
+        <w:t>(</w:t>
+      </w:r>
+      <w:proofErr w:type="gramEnd"/>
+      <w:r>
+        <w:rPr>
+          <w:rFonts w:ascii="Times New Roman" w:hAnsi="Times New Roman" w:cs="Times New Roman"/>
+        </w:rPr>
+        <w:t xml:space="preserve">), </w:t>
       </w:r>
       <w:proofErr w:type="spellStart"/>
       <w:r>
@@ -5280,14 +5386,28 @@
         <w:rPr>
           <w:rFonts w:ascii="Times New Roman" w:hAnsi="Times New Roman" w:cs="Times New Roman"/>
         </w:rPr>
-        <w:t>data_pakaian_wanita</w:t>
-      </w:r>
-      <w:proofErr w:type="spellEnd"/>
-      <w:r>
-        <w:rPr>
-          <w:rFonts w:ascii="Times New Roman" w:hAnsi="Times New Roman" w:cs="Times New Roman"/>
-        </w:rPr>
-        <w:t xml:space="preserve">(), </w:t>
+        <w:t>data_pakaian_</w:t>
+      </w:r>
+      <w:proofErr w:type="gramStart"/>
+      <w:r>
+        <w:rPr>
+          <w:rFonts w:ascii="Times New Roman" w:hAnsi="Times New Roman" w:cs="Times New Roman"/>
+        </w:rPr>
+        <w:t>wanita</w:t>
+      </w:r>
+      <w:proofErr w:type="spellEnd"/>
+      <w:r>
+        <w:rPr>
+          <w:rFonts w:ascii="Times New Roman" w:hAnsi="Times New Roman" w:cs="Times New Roman"/>
+        </w:rPr>
+        <w:t>(</w:t>
+      </w:r>
+      <w:proofErr w:type="gramEnd"/>
+      <w:r>
+        <w:rPr>
+          <w:rFonts w:ascii="Times New Roman" w:hAnsi="Times New Roman" w:cs="Times New Roman"/>
+        </w:rPr>
+        <w:t xml:space="preserve">), </w:t>
       </w:r>
       <w:proofErr w:type="spellStart"/>
       <w:r>
@@ -5384,14 +5504,28 @@
         <w:rPr>
           <w:rFonts w:ascii="Times New Roman" w:hAnsi="Times New Roman" w:cs="Times New Roman"/>
         </w:rPr>
-        <w:t>data_pakaian_anak_anak</w:t>
-      </w:r>
-      <w:proofErr w:type="spellEnd"/>
-      <w:r>
-        <w:rPr>
-          <w:rFonts w:ascii="Times New Roman" w:hAnsi="Times New Roman" w:cs="Times New Roman"/>
-        </w:rPr>
-        <w:t xml:space="preserve">(), </w:t>
+        <w:t>data_pakaian_anak_</w:t>
+      </w:r>
+      <w:proofErr w:type="gramStart"/>
+      <w:r>
+        <w:rPr>
+          <w:rFonts w:ascii="Times New Roman" w:hAnsi="Times New Roman" w:cs="Times New Roman"/>
+        </w:rPr>
+        <w:t>anak</w:t>
+      </w:r>
+      <w:proofErr w:type="spellEnd"/>
+      <w:r>
+        <w:rPr>
+          <w:rFonts w:ascii="Times New Roman" w:hAnsi="Times New Roman" w:cs="Times New Roman"/>
+        </w:rPr>
+        <w:t>(</w:t>
+      </w:r>
+      <w:proofErr w:type="gramEnd"/>
+      <w:r>
+        <w:rPr>
+          <w:rFonts w:ascii="Times New Roman" w:hAnsi="Times New Roman" w:cs="Times New Roman"/>
+        </w:rPr>
+        <w:t xml:space="preserve">), </w:t>
       </w:r>
       <w:proofErr w:type="spellStart"/>
       <w:r>
@@ -5519,6 +5653,441 @@
         </w:drawing>
       </w:r>
     </w:p>
+    <w:p>
+      <w:pPr>
+        <w:rPr>
+          <w:rFonts w:ascii="Times New Roman" w:hAnsi="Times New Roman" w:cs="Times New Roman"/>
+        </w:rPr>
+      </w:pPr>
+    </w:p>
+    <w:p>
+      <w:pPr>
+        <w:rPr>
+          <w:rFonts w:ascii="Times New Roman" w:hAnsi="Times New Roman" w:cs="Times New Roman"/>
+        </w:rPr>
+      </w:pPr>
+      <w:proofErr w:type="spellStart"/>
+      <w:r>
+        <w:rPr>
+          <w:rFonts w:ascii="Times New Roman" w:hAnsi="Times New Roman" w:cs="Times New Roman"/>
+        </w:rPr>
+        <w:t>Autoload.php</w:t>
+      </w:r>
+      <w:proofErr w:type="spellEnd"/>
+      <w:r>
+        <w:rPr>
+          <w:rFonts w:ascii="Times New Roman" w:hAnsi="Times New Roman" w:cs="Times New Roman"/>
+        </w:rPr>
+        <w:t xml:space="preserve">, </w:t>
+      </w:r>
+      <w:proofErr w:type="spellStart"/>
+      <w:r>
+        <w:rPr>
+          <w:rFonts w:ascii="Times New Roman" w:hAnsi="Times New Roman" w:cs="Times New Roman"/>
+        </w:rPr>
+        <w:t>config.php</w:t>
+      </w:r>
+      <w:proofErr w:type="spellEnd"/>
+      <w:r>
+        <w:rPr>
+          <w:rFonts w:ascii="Times New Roman" w:hAnsi="Times New Roman" w:cs="Times New Roman"/>
+        </w:rPr>
+        <w:t xml:space="preserve">, dan </w:t>
+      </w:r>
+      <w:proofErr w:type="spellStart"/>
+      <w:r>
+        <w:rPr>
+          <w:rFonts w:ascii="Times New Roman" w:hAnsi="Times New Roman" w:cs="Times New Roman"/>
+        </w:rPr>
+        <w:t>database.php</w:t>
+      </w:r>
+      <w:proofErr w:type="spellEnd"/>
+    </w:p>
+    <w:p>
+      <w:pPr>
+        <w:pStyle w:val="ListParagraph"/>
+        <w:numPr>
+          <w:ilvl w:val="0"/>
+          <w:numId w:val="3"/>
+        </w:numPr>
+        <w:rPr>
+          <w:rFonts w:ascii="Times New Roman" w:hAnsi="Times New Roman" w:cs="Times New Roman"/>
+        </w:rPr>
+      </w:pPr>
+      <w:proofErr w:type="spellStart"/>
+      <w:r>
+        <w:rPr>
+          <w:rFonts w:ascii="Times New Roman" w:hAnsi="Times New Roman" w:cs="Times New Roman"/>
+        </w:rPr>
+        <w:t>autload.php</w:t>
+      </w:r>
+      <w:proofErr w:type="spellEnd"/>
+      <w:r>
+        <w:rPr>
+          <w:rFonts w:ascii="Times New Roman" w:hAnsi="Times New Roman" w:cs="Times New Roman"/>
+        </w:rPr>
+        <w:t xml:space="preserve"> </w:t>
+      </w:r>
+      <w:proofErr w:type="spellStart"/>
+      <w:r>
+        <w:rPr>
+          <w:rFonts w:ascii="Times New Roman" w:hAnsi="Times New Roman" w:cs="Times New Roman"/>
+        </w:rPr>
+        <w:t>untuk</w:t>
+      </w:r>
+      <w:proofErr w:type="spellEnd"/>
+      <w:r>
+        <w:rPr>
+          <w:rFonts w:ascii="Times New Roman" w:hAnsi="Times New Roman" w:cs="Times New Roman"/>
+        </w:rPr>
+        <w:t xml:space="preserve"> model yang </w:t>
+      </w:r>
+      <w:proofErr w:type="spellStart"/>
+      <w:r>
+        <w:rPr>
+          <w:rFonts w:ascii="Times New Roman" w:hAnsi="Times New Roman" w:cs="Times New Roman"/>
+        </w:rPr>
+        <w:t>sudah</w:t>
+      </w:r>
+      <w:proofErr w:type="spellEnd"/>
+      <w:r>
+        <w:rPr>
+          <w:rFonts w:ascii="Times New Roman" w:hAnsi="Times New Roman" w:cs="Times New Roman"/>
+        </w:rPr>
+        <w:t xml:space="preserve"> </w:t>
+      </w:r>
+      <w:proofErr w:type="spellStart"/>
+      <w:r>
+        <w:rPr>
+          <w:rFonts w:ascii="Times New Roman" w:hAnsi="Times New Roman" w:cs="Times New Roman"/>
+        </w:rPr>
+        <w:t>dibuat</w:t>
+      </w:r>
+      <w:proofErr w:type="spellEnd"/>
+      <w:r>
+        <w:rPr>
+          <w:rFonts w:ascii="Times New Roman" w:hAnsi="Times New Roman" w:cs="Times New Roman"/>
+        </w:rPr>
+        <w:t xml:space="preserve">, </w:t>
+      </w:r>
+      <w:proofErr w:type="spellStart"/>
+      <w:r>
+        <w:rPr>
+          <w:rFonts w:ascii="Times New Roman" w:hAnsi="Times New Roman" w:cs="Times New Roman"/>
+        </w:rPr>
+        <w:t>autload</w:t>
+      </w:r>
+      <w:proofErr w:type="spellEnd"/>
+      <w:r>
+        <w:rPr>
+          <w:rFonts w:ascii="Times New Roman" w:hAnsi="Times New Roman" w:cs="Times New Roman"/>
+        </w:rPr>
+        <w:t xml:space="preserve"> libraries (</w:t>
+      </w:r>
+      <w:r>
+        <w:rPr>
+          <w:rFonts w:ascii="Times New Roman" w:hAnsi="Times New Roman" w:cs="Times New Roman"/>
+        </w:rPr>
+        <w:t xml:space="preserve">database, cart, </w:t>
+      </w:r>
+      <w:proofErr w:type="spellStart"/>
+      <w:r>
+        <w:rPr>
+          <w:rFonts w:ascii="Times New Roman" w:hAnsi="Times New Roman" w:cs="Times New Roman"/>
+        </w:rPr>
+        <w:t>form_validation</w:t>
+      </w:r>
+      <w:proofErr w:type="spellEnd"/>
+      <w:r>
+        <w:rPr>
+          <w:rFonts w:ascii="Times New Roman" w:hAnsi="Times New Roman" w:cs="Times New Roman"/>
+        </w:rPr>
+        <w:t xml:space="preserve">), dan juga helper </w:t>
+      </w:r>
+      <w:proofErr w:type="spellStart"/>
+      <w:r>
+        <w:rPr>
+          <w:rFonts w:ascii="Times New Roman" w:hAnsi="Times New Roman" w:cs="Times New Roman"/>
+        </w:rPr>
+        <w:t>url</w:t>
+      </w:r>
+      <w:proofErr w:type="spellEnd"/>
+    </w:p>
+    <w:p>
+      <w:pPr>
+        <w:pStyle w:val="ListParagraph"/>
+        <w:numPr>
+          <w:ilvl w:val="0"/>
+          <w:numId w:val="3"/>
+        </w:numPr>
+        <w:rPr>
+          <w:rFonts w:ascii="Times New Roman" w:hAnsi="Times New Roman" w:cs="Times New Roman"/>
+        </w:rPr>
+      </w:pPr>
+      <w:proofErr w:type="spellStart"/>
+      <w:r>
+        <w:rPr>
+          <w:rFonts w:ascii="Times New Roman" w:hAnsi="Times New Roman" w:cs="Times New Roman"/>
+        </w:rPr>
+        <w:t>config.php</w:t>
+      </w:r>
+      <w:proofErr w:type="spellEnd"/>
+      <w:r>
+        <w:rPr>
+          <w:rFonts w:ascii="Times New Roman" w:hAnsi="Times New Roman" w:cs="Times New Roman"/>
+        </w:rPr>
+        <w:t xml:space="preserve"> update </w:t>
+      </w:r>
+      <w:proofErr w:type="spellStart"/>
+      <w:r>
+        <w:rPr>
+          <w:rFonts w:ascii="Times New Roman" w:hAnsi="Times New Roman" w:cs="Times New Roman"/>
+        </w:rPr>
+        <w:t>base_url</w:t>
+      </w:r>
+      <w:proofErr w:type="spellEnd"/>
+      <w:r>
+        <w:rPr>
+          <w:rFonts w:ascii="Times New Roman" w:hAnsi="Times New Roman" w:cs="Times New Roman"/>
+        </w:rPr>
+        <w:t xml:space="preserve"> </w:t>
+      </w:r>
+      <w:proofErr w:type="spellStart"/>
+      <w:r>
+        <w:rPr>
+          <w:rFonts w:ascii="Times New Roman" w:hAnsi="Times New Roman" w:cs="Times New Roman"/>
+        </w:rPr>
+        <w:t>seperti</w:t>
+      </w:r>
+      <w:proofErr w:type="spellEnd"/>
+      <w:r>
+        <w:rPr>
+          <w:rFonts w:ascii="Times New Roman" w:hAnsi="Times New Roman" w:cs="Times New Roman"/>
+        </w:rPr>
+        <w:t xml:space="preserve"> di ss</w:t>
+      </w:r>
+    </w:p>
+    <w:p>
+      <w:pPr>
+        <w:pStyle w:val="ListParagraph"/>
+        <w:numPr>
+          <w:ilvl w:val="0"/>
+          <w:numId w:val="3"/>
+        </w:numPr>
+        <w:rPr>
+          <w:rFonts w:ascii="Times New Roman" w:hAnsi="Times New Roman" w:cs="Times New Roman"/>
+        </w:rPr>
+      </w:pPr>
+      <w:proofErr w:type="spellStart"/>
+      <w:r>
+        <w:rPr>
+          <w:rFonts w:ascii="Times New Roman" w:hAnsi="Times New Roman" w:cs="Times New Roman"/>
+        </w:rPr>
+        <w:t>database.php</w:t>
+      </w:r>
+      <w:proofErr w:type="spellEnd"/>
+      <w:r>
+        <w:rPr>
+          <w:rFonts w:ascii="Times New Roman" w:hAnsi="Times New Roman" w:cs="Times New Roman"/>
+        </w:rPr>
+        <w:t xml:space="preserve"> update setting </w:t>
+      </w:r>
+      <w:proofErr w:type="spellStart"/>
+      <w:r>
+        <w:rPr>
+          <w:rFonts w:ascii="Times New Roman" w:hAnsi="Times New Roman" w:cs="Times New Roman"/>
+        </w:rPr>
+        <w:t>untuk</w:t>
+      </w:r>
+      <w:proofErr w:type="spellEnd"/>
+      <w:r>
+        <w:rPr>
+          <w:rFonts w:ascii="Times New Roman" w:hAnsi="Times New Roman" w:cs="Times New Roman"/>
+        </w:rPr>
+        <w:t xml:space="preserve"> </w:t>
+      </w:r>
+      <w:proofErr w:type="spellStart"/>
+      <w:r>
+        <w:rPr>
+          <w:rFonts w:ascii="Times New Roman" w:hAnsi="Times New Roman" w:cs="Times New Roman"/>
+        </w:rPr>
+        <w:t>koneksi</w:t>
+      </w:r>
+      <w:proofErr w:type="spellEnd"/>
+      <w:r>
+        <w:rPr>
+          <w:rFonts w:ascii="Times New Roman" w:hAnsi="Times New Roman" w:cs="Times New Roman"/>
+        </w:rPr>
+        <w:t xml:space="preserve"> </w:t>
+      </w:r>
+      <w:proofErr w:type="spellStart"/>
+      <w:r>
+        <w:rPr>
+          <w:rFonts w:ascii="Times New Roman" w:hAnsi="Times New Roman" w:cs="Times New Roman"/>
+        </w:rPr>
+        <w:t>ke</w:t>
+      </w:r>
+      <w:proofErr w:type="spellEnd"/>
+      <w:r>
+        <w:rPr>
+          <w:rFonts w:ascii="Times New Roman" w:hAnsi="Times New Roman" w:cs="Times New Roman"/>
+        </w:rPr>
+        <w:t xml:space="preserve"> </w:t>
+      </w:r>
+      <w:proofErr w:type="spellStart"/>
+      <w:r>
+        <w:rPr>
+          <w:rFonts w:ascii="Times New Roman" w:hAnsi="Times New Roman" w:cs="Times New Roman"/>
+        </w:rPr>
+        <w:t>db</w:t>
+      </w:r>
+      <w:proofErr w:type="spellEnd"/>
+    </w:p>
+    <w:p>
+      <w:pPr>
+        <w:jc w:val="center"/>
+        <w:rPr>
+          <w:rFonts w:ascii="Times New Roman" w:hAnsi="Times New Roman" w:cs="Times New Roman"/>
+        </w:rPr>
+      </w:pPr>
+      <w:r>
+        <w:rPr>
+          <w:noProof/>
+        </w:rPr>
+        <w:drawing>
+          <wp:inline distT="0" distB="0" distL="0" distR="0" wp14:anchorId="040DF625" wp14:editId="0F926FD7">
+            <wp:extent cx="5543550" cy="2049811"/>
+            <wp:effectExtent l="0" t="0" r="0" b="7620"/>
+            <wp:docPr id="6" name="Picture 6"/>
+            <wp:cNvGraphicFramePr>
+              <a:graphicFrameLocks xmlns:a="http://schemas.openxmlformats.org/drawingml/2006/main" noChangeAspect="1"/>
+            </wp:cNvGraphicFramePr>
+            <a:graphic xmlns:a="http://schemas.openxmlformats.org/drawingml/2006/main">
+              <a:graphicData uri="http://schemas.openxmlformats.org/drawingml/2006/picture">
+                <pic:pic xmlns:pic="http://schemas.openxmlformats.org/drawingml/2006/picture">
+                  <pic:nvPicPr>
+                    <pic:cNvPr id="1" name=""/>
+                    <pic:cNvPicPr/>
+                  </pic:nvPicPr>
+                  <pic:blipFill>
+                    <a:blip r:embed="rId9"/>
+                    <a:stretch>
+                      <a:fillRect/>
+                    </a:stretch>
+                  </pic:blipFill>
+                  <pic:spPr>
+                    <a:xfrm>
+                      <a:off x="0" y="0"/>
+                      <a:ext cx="5548651" cy="2051697"/>
+                    </a:xfrm>
+                    <a:prstGeom prst="rect">
+                      <a:avLst/>
+                    </a:prstGeom>
+                  </pic:spPr>
+                </pic:pic>
+              </a:graphicData>
+            </a:graphic>
+          </wp:inline>
+        </w:drawing>
+      </w:r>
+    </w:p>
+    <w:p>
+      <w:pPr>
+        <w:jc w:val="center"/>
+        <w:rPr>
+          <w:rFonts w:ascii="Times New Roman" w:hAnsi="Times New Roman" w:cs="Times New Roman"/>
+        </w:rPr>
+      </w:pPr>
+      <w:r>
+        <w:rPr>
+          <w:noProof/>
+        </w:rPr>
+        <w:lastRenderedPageBreak/>
+        <w:drawing>
+          <wp:inline distT="0" distB="0" distL="0" distR="0" wp14:anchorId="56FF4C1C" wp14:editId="6891BC53">
+            <wp:extent cx="5334000" cy="2097698"/>
+            <wp:effectExtent l="0" t="0" r="0" b="0"/>
+            <wp:docPr id="7" name="Picture 7"/>
+            <wp:cNvGraphicFramePr>
+              <a:graphicFrameLocks xmlns:a="http://schemas.openxmlformats.org/drawingml/2006/main" noChangeAspect="1"/>
+            </wp:cNvGraphicFramePr>
+            <a:graphic xmlns:a="http://schemas.openxmlformats.org/drawingml/2006/main">
+              <a:graphicData uri="http://schemas.openxmlformats.org/drawingml/2006/picture">
+                <pic:pic xmlns:pic="http://schemas.openxmlformats.org/drawingml/2006/picture">
+                  <pic:nvPicPr>
+                    <pic:cNvPr id="1" name=""/>
+                    <pic:cNvPicPr/>
+                  </pic:nvPicPr>
+                  <pic:blipFill>
+                    <a:blip r:embed="rId10"/>
+                    <a:stretch>
+                      <a:fillRect/>
+                    </a:stretch>
+                  </pic:blipFill>
+                  <pic:spPr>
+                    <a:xfrm>
+                      <a:off x="0" y="0"/>
+                      <a:ext cx="5337359" cy="2099019"/>
+                    </a:xfrm>
+                    <a:prstGeom prst="rect">
+                      <a:avLst/>
+                    </a:prstGeom>
+                  </pic:spPr>
+                </pic:pic>
+              </a:graphicData>
+            </a:graphic>
+          </wp:inline>
+        </w:drawing>
+      </w:r>
+    </w:p>
+    <w:p>
+      <w:pPr>
+        <w:jc w:val="center"/>
+        <w:rPr>
+          <w:rFonts w:ascii="Times New Roman" w:hAnsi="Times New Roman" w:cs="Times New Roman"/>
+        </w:rPr>
+      </w:pPr>
+      <w:r>
+        <w:rPr>
+          <w:noProof/>
+        </w:rPr>
+        <w:drawing>
+          <wp:inline distT="0" distB="0" distL="0" distR="0" wp14:anchorId="12E2B56C" wp14:editId="3799E761">
+            <wp:extent cx="3530346" cy="3905250"/>
+            <wp:effectExtent l="0" t="0" r="0" b="0"/>
+            <wp:docPr id="8" name="Picture 8"/>
+            <wp:cNvGraphicFramePr>
+              <a:graphicFrameLocks xmlns:a="http://schemas.openxmlformats.org/drawingml/2006/main" noChangeAspect="1"/>
+            </wp:cNvGraphicFramePr>
+            <a:graphic xmlns:a="http://schemas.openxmlformats.org/drawingml/2006/main">
+              <a:graphicData uri="http://schemas.openxmlformats.org/drawingml/2006/picture">
+                <pic:pic xmlns:pic="http://schemas.openxmlformats.org/drawingml/2006/picture">
+                  <pic:nvPicPr>
+                    <pic:cNvPr id="1" name=""/>
+                    <pic:cNvPicPr/>
+                  </pic:nvPicPr>
+                  <pic:blipFill>
+                    <a:blip r:embed="rId11"/>
+                    <a:stretch>
+                      <a:fillRect/>
+                    </a:stretch>
+                  </pic:blipFill>
+                  <pic:spPr>
+                    <a:xfrm>
+                      <a:off x="0" y="0"/>
+                      <a:ext cx="3534698" cy="3910065"/>
+                    </a:xfrm>
+                    <a:prstGeom prst="rect">
+                      <a:avLst/>
+                    </a:prstGeom>
+                  </pic:spPr>
+                </pic:pic>
+              </a:graphicData>
+            </a:graphic>
+          </wp:inline>
+        </w:drawing>
+      </w:r>
+    </w:p>
     <w:sectPr>
       <w:pgSz w:w="12240" w:h="15840"/>
       <w:pgMar w:top="1440" w:right="1440" w:bottom="1440" w:left="1440" w:header="720" w:footer="720" w:gutter="0"/>
@@ -5532,6 +6101,119 @@
 <file path=word/numbering.xml><?xml version="1.0" encoding="utf-8"?>
 <w:numbering xmlns:wpc="http://schemas.microsoft.com/office/word/2010/wordprocessingCanvas" xmlns:cx="http://schemas.microsoft.com/office/drawing/2014/chartex" xmlns:cx1="http://schemas.microsoft.com/office/drawing/2015/9/8/chartex" xmlns:cx2="http://schemas.microsoft.com/office/drawing/2015/10/21/chartex" xmlns:cx3="http://schemas.microsoft.com/office/drawing/2016/5/9/chartex" xmlns:cx4="http://schemas.microsoft.com/office/drawing/2016/5/10/chartex" xmlns:cx5="http://schemas.microsoft.com/office/drawing/2016/5/11/chartex" xmlns:cx6="http://schemas.microsoft.com/office/drawing/2016/5/12/chartex" xmlns:cx7="http://schemas.microsoft.com/office/drawing/2016/5/13/chartex" xmlns:cx8="http://schemas.microsoft.com/office/drawing/2016/5/14/chartex" xmlns:mc="http://schemas.openxmlformats.org/markup-compatibility/2006" xmlns:aink="http://schemas.microsoft.com/office/drawing/2016/ink" xmlns:am3d="http://schemas.microsoft.com/office/drawing/2017/model3d" xmlns:o="urn:schemas-microsoft-com:office:office" xmlns:oel="http://schemas.microsoft.com/office/2019/extlst" xmlns:r="http://schemas.openxmlformats.org/officeDocument/2006/relationships" xmlns:m="http://schemas.openxmlformats.org/officeDocument/2006/math" xmlns:v="urn:schemas-microsoft-com:vml" xmlns:wp14="http://schemas.microsoft.com/office/word/2010/wordprocessingDrawing" xmlns:wp="http://schemas.openxmlformats.org/drawingml/2006/wordprocessingDrawing" xmlns:w10="urn:schemas-microsoft-com:office:word" xmlns:w="http://schemas.openxmlformats.org/wordprocessingml/2006/main" xmlns:w14="http://schemas.microsoft.com/office/word/2010/wordml" xmlns:w15="http://schemas.microsoft.com/office/word/2012/wordml" xmlns:w16cex="http://schemas.microsoft.com/office/word/2018/wordml/cex" xmlns:w16cid="http://schemas.microsoft.com/office/word/2016/wordml/cid" xmlns:w16="http://schemas.microsoft.com/office/word/2018/wordml" xmlns:w16sdtdh="http://schemas.microsoft.com/office/word/2020/wordml/sdtdatahash" xmlns:w16se="http://schemas.microsoft.com/office/word/2015/wordml/symex" xmlns:wpg="http://schemas.microsoft.com/office/word/2010/wordprocessingGroup" xmlns:wpi="http://schemas.microsoft.com/office/word/2010/wordprocessingInk" xmlns:wne="http://schemas.microsoft.com/office/word/2006/wordml" xmlns:wps="http://schemas.microsoft.com/office/word/2010/wordprocessingShape" mc:Ignorable="w14 w15 w16se w16cid w16 w16cex w16sdtdh wp14">
   <w:abstractNum w:abstractNumId="0" w15:restartNumberingAfterBreak="0">
+    <w:nsid w:val="0BE50098"/>
+    <w:multiLevelType w:val="hybridMultilevel"/>
+    <w:tmpl w:val="FBB6FE2A"/>
+    <w:lvl w:ilvl="0" w:tplc="04090001">
+      <w:start w:val="1"/>
+      <w:numFmt w:val="bullet"/>
+      <w:lvlText w:val=""/>
+      <w:lvlJc w:val="left"/>
+      <w:pPr>
+        <w:ind w:left="720" w:hanging="360"/>
+      </w:pPr>
+      <w:rPr>
+        <w:rFonts w:ascii="Symbol" w:hAnsi="Symbol" w:hint="default"/>
+      </w:rPr>
+    </w:lvl>
+    <w:lvl w:ilvl="1" w:tplc="04090003" w:tentative="1">
+      <w:start w:val="1"/>
+      <w:numFmt w:val="bullet"/>
+      <w:lvlText w:val="o"/>
+      <w:lvlJc w:val="left"/>
+      <w:pPr>
+        <w:ind w:left="1440" w:hanging="360"/>
+      </w:pPr>
+      <w:rPr>
+        <w:rFonts w:ascii="Courier New" w:hAnsi="Courier New" w:cs="Courier New" w:hint="default"/>
+      </w:rPr>
+    </w:lvl>
+    <w:lvl w:ilvl="2" w:tplc="04090005" w:tentative="1">
+      <w:start w:val="1"/>
+      <w:numFmt w:val="bullet"/>
+      <w:lvlText w:val=""/>
+      <w:lvlJc w:val="left"/>
+      <w:pPr>
+        <w:ind w:left="2160" w:hanging="360"/>
+      </w:pPr>
+      <w:rPr>
+        <w:rFonts w:ascii="Wingdings" w:hAnsi="Wingdings" w:hint="default"/>
+      </w:rPr>
+    </w:lvl>
+    <w:lvl w:ilvl="3" w:tplc="04090001" w:tentative="1">
+      <w:start w:val="1"/>
+      <w:numFmt w:val="bullet"/>
+      <w:lvlText w:val=""/>
+      <w:lvlJc w:val="left"/>
+      <w:pPr>
+        <w:ind w:left="2880" w:hanging="360"/>
+      </w:pPr>
+      <w:rPr>
+        <w:rFonts w:ascii="Symbol" w:hAnsi="Symbol" w:hint="default"/>
+      </w:rPr>
+    </w:lvl>
+    <w:lvl w:ilvl="4" w:tplc="04090003" w:tentative="1">
+      <w:start w:val="1"/>
+      <w:numFmt w:val="bullet"/>
+      <w:lvlText w:val="o"/>
+      <w:lvlJc w:val="left"/>
+      <w:pPr>
+        <w:ind w:left="3600" w:hanging="360"/>
+      </w:pPr>
+      <w:rPr>
+        <w:rFonts w:ascii="Courier New" w:hAnsi="Courier New" w:cs="Courier New" w:hint="default"/>
+      </w:rPr>
+    </w:lvl>
+    <w:lvl w:ilvl="5" w:tplc="04090005" w:tentative="1">
+      <w:start w:val="1"/>
+      <w:numFmt w:val="bullet"/>
+      <w:lvlText w:val=""/>
+      <w:lvlJc w:val="left"/>
+      <w:pPr>
+        <w:ind w:left="4320" w:hanging="360"/>
+      </w:pPr>
+      <w:rPr>
+        <w:rFonts w:ascii="Wingdings" w:hAnsi="Wingdings" w:hint="default"/>
+      </w:rPr>
+    </w:lvl>
+    <w:lvl w:ilvl="6" w:tplc="04090001" w:tentative="1">
+      <w:start w:val="1"/>
+      <w:numFmt w:val="bullet"/>
+      <w:lvlText w:val=""/>
+      <w:lvlJc w:val="left"/>
+      <w:pPr>
+        <w:ind w:left="5040" w:hanging="360"/>
+      </w:pPr>
+      <w:rPr>
+        <w:rFonts w:ascii="Symbol" w:hAnsi="Symbol" w:hint="default"/>
+      </w:rPr>
+    </w:lvl>
+    <w:lvl w:ilvl="7" w:tplc="04090003" w:tentative="1">
+      <w:start w:val="1"/>
+      <w:numFmt w:val="bullet"/>
+      <w:lvlText w:val="o"/>
+      <w:lvlJc w:val="left"/>
+      <w:pPr>
+        <w:ind w:left="5760" w:hanging="360"/>
+      </w:pPr>
+      <w:rPr>
+        <w:rFonts w:ascii="Courier New" w:hAnsi="Courier New" w:cs="Courier New" w:hint="default"/>
+      </w:rPr>
+    </w:lvl>
+    <w:lvl w:ilvl="8" w:tplc="04090005" w:tentative="1">
+      <w:start w:val="1"/>
+      <w:numFmt w:val="bullet"/>
+      <w:lvlText w:val=""/>
+      <w:lvlJc w:val="left"/>
+      <w:pPr>
+        <w:ind w:left="6480" w:hanging="360"/>
+      </w:pPr>
+      <w:rPr>
+        <w:rFonts w:ascii="Wingdings" w:hAnsi="Wingdings" w:hint="default"/>
+      </w:rPr>
+    </w:lvl>
+  </w:abstractNum>
+  <w:abstractNum w:abstractNumId="1" w15:restartNumberingAfterBreak="0">
     <w:nsid w:val="42F43A19"/>
     <w:multiLevelType w:val="hybridMultilevel"/>
     <w:tmpl w:val="375AF0DC"/>
@@ -5644,7 +6326,7 @@
       </w:rPr>
     </w:lvl>
   </w:abstractNum>
-  <w:abstractNum w:abstractNumId="1" w15:restartNumberingAfterBreak="0">
+  <w:abstractNum w:abstractNumId="2" w15:restartNumberingAfterBreak="0">
     <w:nsid w:val="77AB3FE0"/>
     <w:multiLevelType w:val="hybridMultilevel"/>
     <w:tmpl w:val="7026C45A"/>
@@ -5758,10 +6440,13 @@
     </w:lvl>
   </w:abstractNum>
   <w:num w:numId="1" w16cid:durableId="1245147351">
-    <w:abstractNumId w:val="0"/>
+    <w:abstractNumId w:val="1"/>
   </w:num>
   <w:num w:numId="2" w16cid:durableId="786390211">
-    <w:abstractNumId w:val="1"/>
+    <w:abstractNumId w:val="2"/>
+  </w:num>
+  <w:num w:numId="3" w16cid:durableId="1339383834">
+    <w:abstractNumId w:val="0"/>
   </w:num>
 </w:numbering>
 </file>

</xml_diff>

<commit_message>
aji:penjelasan controller Dashboard_admin.php Data_barang.php Invoice.php
</commit_message>
<xml_diff>
--- a/screenshot/Screenshot_Program_Kelompok Jungler.docx
+++ b/screenshot/Screenshot_Program_Kelompok Jungler.docx
@@ -12,7 +12,6 @@
           <w:szCs w:val="28"/>
         </w:rPr>
       </w:pPr>
-      <w:proofErr w:type="spellStart"/>
       <w:r>
         <w:rPr>
           <w:rFonts w:ascii="Times New Roman" w:hAnsi="Times New Roman" w:cs="Times New Roman"/>
@@ -21,31 +20,8 @@
           <w:sz w:val="28"/>
           <w:szCs w:val="28"/>
         </w:rPr>
-        <w:t>Kelompok</w:t>
-      </w:r>
-      <w:proofErr w:type="spellEnd"/>
-      <w:r>
-        <w:rPr>
-          <w:rFonts w:ascii="Times New Roman" w:hAnsi="Times New Roman" w:cs="Times New Roman"/>
-          <w:b/>
-          <w:bCs/>
-          <w:sz w:val="28"/>
-          <w:szCs w:val="28"/>
-        </w:rPr>
-        <w:t xml:space="preserve"> </w:t>
-      </w:r>
-      <w:proofErr w:type="spellStart"/>
-      <w:r>
-        <w:rPr>
-          <w:rFonts w:ascii="Times New Roman" w:hAnsi="Times New Roman" w:cs="Times New Roman"/>
-          <w:b/>
-          <w:bCs/>
-          <w:sz w:val="28"/>
-          <w:szCs w:val="28"/>
-        </w:rPr>
-        <w:t>Jungler</w:t>
-      </w:r>
-      <w:proofErr w:type="spellEnd"/>
+        <w:t>Kelompok Jungler</w:t>
+      </w:r>
     </w:p>
     <w:p>
       <w:pPr>
@@ -58,21 +34,7 @@
         <w:rPr>
           <w:rFonts w:ascii="Times New Roman" w:hAnsi="Times New Roman" w:cs="Times New Roman"/>
         </w:rPr>
-        <w:t xml:space="preserve">1. </w:t>
-      </w:r>
-      <w:proofErr w:type="spellStart"/>
-      <w:r>
-        <w:rPr>
-          <w:rFonts w:ascii="Times New Roman" w:hAnsi="Times New Roman" w:cs="Times New Roman"/>
-        </w:rPr>
-        <w:t>Nurkholis</w:t>
-      </w:r>
-      <w:proofErr w:type="spellEnd"/>
-      <w:r>
-        <w:rPr>
-          <w:rFonts w:ascii="Times New Roman" w:hAnsi="Times New Roman" w:cs="Times New Roman"/>
-        </w:rPr>
-        <w:t xml:space="preserve"> Majid - 20312075 (frontend)</w:t>
+        <w:t>1. Nurkholis Majid - 20312075 (frontend)</w:t>
       </w:r>
     </w:p>
     <w:p>
@@ -86,21 +48,7 @@
         <w:rPr>
           <w:rFonts w:ascii="Times New Roman" w:hAnsi="Times New Roman" w:cs="Times New Roman"/>
         </w:rPr>
-        <w:t xml:space="preserve">2. Ramanda Ajisaka </w:t>
-      </w:r>
-      <w:proofErr w:type="spellStart"/>
-      <w:r>
-        <w:rPr>
-          <w:rFonts w:ascii="Times New Roman" w:hAnsi="Times New Roman" w:cs="Times New Roman"/>
-        </w:rPr>
-        <w:t>Asyraf</w:t>
-      </w:r>
-      <w:proofErr w:type="spellEnd"/>
-      <w:r>
-        <w:rPr>
-          <w:rFonts w:ascii="Times New Roman" w:hAnsi="Times New Roman" w:cs="Times New Roman"/>
-        </w:rPr>
-        <w:t xml:space="preserve"> - 20312067 (backend)</w:t>
+        <w:t>2. Ramanda Ajisaka Asyraf - 20312067 (backend)</w:t>
       </w:r>
     </w:p>
     <w:p>
@@ -114,21 +62,7 @@
         <w:rPr>
           <w:rFonts w:ascii="Times New Roman" w:hAnsi="Times New Roman" w:cs="Times New Roman"/>
         </w:rPr>
-        <w:t xml:space="preserve">3. Ronaldo </w:t>
-      </w:r>
-      <w:proofErr w:type="spellStart"/>
-      <w:r>
-        <w:rPr>
-          <w:rFonts w:ascii="Times New Roman" w:hAnsi="Times New Roman" w:cs="Times New Roman"/>
-        </w:rPr>
-        <w:t>Sinaga</w:t>
-      </w:r>
-      <w:proofErr w:type="spellEnd"/>
-      <w:r>
-        <w:rPr>
-          <w:rFonts w:ascii="Times New Roman" w:hAnsi="Times New Roman" w:cs="Times New Roman"/>
-        </w:rPr>
-        <w:t xml:space="preserve"> - 20312070 (backend)</w:t>
+        <w:t>3. Ronaldo Sinaga - 20312070 (backend)</w:t>
       </w:r>
     </w:p>
     <w:p>
@@ -149,7 +83,6 @@
           <w:szCs w:val="24"/>
         </w:rPr>
       </w:pPr>
-      <w:proofErr w:type="spellStart"/>
       <w:r>
         <w:rPr>
           <w:rFonts w:ascii="Times New Roman" w:hAnsi="Times New Roman" w:cs="Times New Roman"/>
@@ -158,496 +91,57 @@
           <w:sz w:val="24"/>
           <w:szCs w:val="24"/>
         </w:rPr>
-        <w:t>Tugas</w:t>
-      </w:r>
-      <w:proofErr w:type="spellEnd"/>
-      <w:r>
+        <w:t>Tugas Akhir Sesi 1</w:t>
+      </w:r>
+    </w:p>
+    <w:p>
+      <w:pPr>
         <w:rPr>
           <w:rFonts w:ascii="Times New Roman" w:hAnsi="Times New Roman" w:cs="Times New Roman"/>
           <w:b/>
           <w:bCs/>
-          <w:sz w:val="24"/>
-          <w:szCs w:val="24"/>
-        </w:rPr>
-        <w:t xml:space="preserve"> Akhir </w:t>
-      </w:r>
-      <w:proofErr w:type="spellStart"/>
+        </w:rPr>
+      </w:pPr>
       <w:r>
         <w:rPr>
           <w:rFonts w:ascii="Times New Roman" w:hAnsi="Times New Roman" w:cs="Times New Roman"/>
           <w:b/>
           <w:bCs/>
-          <w:sz w:val="24"/>
-          <w:szCs w:val="24"/>
-        </w:rPr>
-        <w:t>Sesi</w:t>
-      </w:r>
-      <w:proofErr w:type="spellEnd"/>
-      <w:r>
+        </w:rPr>
+        <w:t>Model_auth.php</w:t>
+      </w:r>
+    </w:p>
+    <w:p>
+      <w:pPr>
+        <w:jc w:val="both"/>
+        <w:rPr>
+          <w:rFonts w:ascii="Times New Roman" w:hAnsi="Times New Roman" w:cs="Times New Roman"/>
+        </w:rPr>
+      </w:pPr>
+      <w:r>
+        <w:rPr>
+          <w:rFonts w:ascii="Times New Roman" w:hAnsi="Times New Roman" w:cs="Times New Roman"/>
+        </w:rPr>
+        <w:t>Pada model ini berisikin fungsi untuk mengecek apakah user memiliki credential yang valid selain itu model ini akan berinteraksi dengan tb_user. Jika username dan password yang diinputkan ada di dalam database maka akan return user dan password yang berhasil ditemukan, sebalikan jika tidak ada maka yang direturn adalah sebuah array kosong.</w:t>
+      </w:r>
+    </w:p>
+    <w:p>
+      <w:pPr>
+        <w:jc w:val="center"/>
         <w:rPr>
           <w:rFonts w:ascii="Times New Roman" w:hAnsi="Times New Roman" w:cs="Times New Roman"/>
           <w:b/>
           <w:bCs/>
-          <w:sz w:val="24"/>
-          <w:szCs w:val="24"/>
-        </w:rPr>
-        <w:t xml:space="preserve"> 1</w:t>
-      </w:r>
-    </w:p>
-    <w:p>
-      <w:pPr>
-        <w:rPr>
-          <w:rFonts w:ascii="Times New Roman" w:hAnsi="Times New Roman" w:cs="Times New Roman"/>
-        </w:rPr>
-      </w:pPr>
-      <w:proofErr w:type="spellStart"/>
-      <w:r>
-        <w:rPr>
-          <w:rFonts w:ascii="Times New Roman" w:hAnsi="Times New Roman" w:cs="Times New Roman"/>
-        </w:rPr>
-        <w:t>Model_auth.php</w:t>
-      </w:r>
-      <w:proofErr w:type="spellEnd"/>
-    </w:p>
-    <w:p>
-      <w:pPr>
-        <w:jc w:val="both"/>
-        <w:rPr>
-          <w:rFonts w:ascii="Times New Roman" w:hAnsi="Times New Roman" w:cs="Times New Roman"/>
-        </w:rPr>
-      </w:pPr>
-      <w:r>
-        <w:rPr>
-          <w:rFonts w:ascii="Times New Roman" w:hAnsi="Times New Roman" w:cs="Times New Roman"/>
-        </w:rPr>
-        <w:t xml:space="preserve">Pada model </w:t>
-      </w:r>
-      <w:proofErr w:type="spellStart"/>
-      <w:r>
-        <w:rPr>
-          <w:rFonts w:ascii="Times New Roman" w:hAnsi="Times New Roman" w:cs="Times New Roman"/>
-        </w:rPr>
-        <w:t>ini</w:t>
-      </w:r>
-      <w:proofErr w:type="spellEnd"/>
-      <w:r>
-        <w:rPr>
-          <w:rFonts w:ascii="Times New Roman" w:hAnsi="Times New Roman" w:cs="Times New Roman"/>
-        </w:rPr>
-        <w:t xml:space="preserve"> </w:t>
-      </w:r>
-      <w:proofErr w:type="spellStart"/>
-      <w:r>
-        <w:rPr>
-          <w:rFonts w:ascii="Times New Roman" w:hAnsi="Times New Roman" w:cs="Times New Roman"/>
-        </w:rPr>
-        <w:t>berisikin</w:t>
-      </w:r>
-      <w:proofErr w:type="spellEnd"/>
-      <w:r>
-        <w:rPr>
-          <w:rFonts w:ascii="Times New Roman" w:hAnsi="Times New Roman" w:cs="Times New Roman"/>
-        </w:rPr>
-        <w:t xml:space="preserve"> </w:t>
-      </w:r>
-      <w:proofErr w:type="spellStart"/>
-      <w:r>
-        <w:rPr>
-          <w:rFonts w:ascii="Times New Roman" w:hAnsi="Times New Roman" w:cs="Times New Roman"/>
-        </w:rPr>
-        <w:t>fungsi</w:t>
-      </w:r>
-      <w:proofErr w:type="spellEnd"/>
-      <w:r>
-        <w:rPr>
-          <w:rFonts w:ascii="Times New Roman" w:hAnsi="Times New Roman" w:cs="Times New Roman"/>
-        </w:rPr>
-        <w:t xml:space="preserve"> </w:t>
-      </w:r>
-      <w:proofErr w:type="spellStart"/>
-      <w:r>
-        <w:rPr>
-          <w:rFonts w:ascii="Times New Roman" w:hAnsi="Times New Roman" w:cs="Times New Roman"/>
-        </w:rPr>
-        <w:t>untuk</w:t>
-      </w:r>
-      <w:proofErr w:type="spellEnd"/>
-      <w:r>
-        <w:rPr>
-          <w:rFonts w:ascii="Times New Roman" w:hAnsi="Times New Roman" w:cs="Times New Roman"/>
-        </w:rPr>
-        <w:t xml:space="preserve"> </w:t>
-      </w:r>
-      <w:proofErr w:type="spellStart"/>
-      <w:r>
-        <w:rPr>
-          <w:rFonts w:ascii="Times New Roman" w:hAnsi="Times New Roman" w:cs="Times New Roman"/>
-        </w:rPr>
-        <w:t>mengecek</w:t>
-      </w:r>
-      <w:proofErr w:type="spellEnd"/>
-      <w:r>
-        <w:rPr>
-          <w:rFonts w:ascii="Times New Roman" w:hAnsi="Times New Roman" w:cs="Times New Roman"/>
-        </w:rPr>
-        <w:t xml:space="preserve"> </w:t>
-      </w:r>
-      <w:proofErr w:type="spellStart"/>
-      <w:r>
-        <w:rPr>
-          <w:rFonts w:ascii="Times New Roman" w:hAnsi="Times New Roman" w:cs="Times New Roman"/>
-        </w:rPr>
-        <w:t>apakah</w:t>
-      </w:r>
-      <w:proofErr w:type="spellEnd"/>
-      <w:r>
-        <w:rPr>
-          <w:rFonts w:ascii="Times New Roman" w:hAnsi="Times New Roman" w:cs="Times New Roman"/>
-        </w:rPr>
-        <w:t xml:space="preserve"> user </w:t>
-      </w:r>
-      <w:proofErr w:type="spellStart"/>
-      <w:r>
-        <w:rPr>
-          <w:rFonts w:ascii="Times New Roman" w:hAnsi="Times New Roman" w:cs="Times New Roman"/>
-        </w:rPr>
-        <w:t>memiliki</w:t>
-      </w:r>
-      <w:proofErr w:type="spellEnd"/>
-      <w:r>
-        <w:rPr>
-          <w:rFonts w:ascii="Times New Roman" w:hAnsi="Times New Roman" w:cs="Times New Roman"/>
-        </w:rPr>
-        <w:t xml:space="preserve"> credential yang valid </w:t>
-      </w:r>
-      <w:proofErr w:type="spellStart"/>
-      <w:r>
-        <w:rPr>
-          <w:rFonts w:ascii="Times New Roman" w:hAnsi="Times New Roman" w:cs="Times New Roman"/>
-        </w:rPr>
-        <w:t>selain</w:t>
-      </w:r>
-      <w:proofErr w:type="spellEnd"/>
-      <w:r>
-        <w:rPr>
-          <w:rFonts w:ascii="Times New Roman" w:hAnsi="Times New Roman" w:cs="Times New Roman"/>
-        </w:rPr>
-        <w:t xml:space="preserve"> </w:t>
-      </w:r>
-      <w:proofErr w:type="spellStart"/>
-      <w:r>
-        <w:rPr>
-          <w:rFonts w:ascii="Times New Roman" w:hAnsi="Times New Roman" w:cs="Times New Roman"/>
-        </w:rPr>
-        <w:t>itu</w:t>
-      </w:r>
-      <w:proofErr w:type="spellEnd"/>
-      <w:r>
-        <w:rPr>
-          <w:rFonts w:ascii="Times New Roman" w:hAnsi="Times New Roman" w:cs="Times New Roman"/>
-        </w:rPr>
-        <w:t xml:space="preserve"> model </w:t>
-      </w:r>
-      <w:proofErr w:type="spellStart"/>
-      <w:r>
-        <w:rPr>
-          <w:rFonts w:ascii="Times New Roman" w:hAnsi="Times New Roman" w:cs="Times New Roman"/>
-        </w:rPr>
-        <w:t>ini</w:t>
-      </w:r>
-      <w:proofErr w:type="spellEnd"/>
-      <w:r>
-        <w:rPr>
-          <w:rFonts w:ascii="Times New Roman" w:hAnsi="Times New Roman" w:cs="Times New Roman"/>
-        </w:rPr>
-        <w:t xml:space="preserve"> </w:t>
-      </w:r>
-      <w:proofErr w:type="spellStart"/>
-      <w:r>
-        <w:rPr>
-          <w:rFonts w:ascii="Times New Roman" w:hAnsi="Times New Roman" w:cs="Times New Roman"/>
-        </w:rPr>
-        <w:t>akan</w:t>
-      </w:r>
-      <w:proofErr w:type="spellEnd"/>
-      <w:r>
-        <w:rPr>
-          <w:rFonts w:ascii="Times New Roman" w:hAnsi="Times New Roman" w:cs="Times New Roman"/>
-        </w:rPr>
-        <w:t xml:space="preserve"> </w:t>
-      </w:r>
-      <w:proofErr w:type="spellStart"/>
-      <w:r>
-        <w:rPr>
-          <w:rFonts w:ascii="Times New Roman" w:hAnsi="Times New Roman" w:cs="Times New Roman"/>
-        </w:rPr>
-        <w:t>berinteraksi</w:t>
-      </w:r>
-      <w:proofErr w:type="spellEnd"/>
-      <w:r>
-        <w:rPr>
-          <w:rFonts w:ascii="Times New Roman" w:hAnsi="Times New Roman" w:cs="Times New Roman"/>
-        </w:rPr>
-        <w:t xml:space="preserve"> </w:t>
-      </w:r>
-      <w:proofErr w:type="spellStart"/>
-      <w:r>
-        <w:rPr>
-          <w:rFonts w:ascii="Times New Roman" w:hAnsi="Times New Roman" w:cs="Times New Roman"/>
-        </w:rPr>
-        <w:t>dengan</w:t>
-      </w:r>
-      <w:proofErr w:type="spellEnd"/>
-      <w:r>
-        <w:rPr>
-          <w:rFonts w:ascii="Times New Roman" w:hAnsi="Times New Roman" w:cs="Times New Roman"/>
-        </w:rPr>
-        <w:t xml:space="preserve"> </w:t>
-      </w:r>
-      <w:proofErr w:type="spellStart"/>
-      <w:r>
-        <w:rPr>
-          <w:rFonts w:ascii="Times New Roman" w:hAnsi="Times New Roman" w:cs="Times New Roman"/>
-        </w:rPr>
-        <w:t>tb_user</w:t>
-      </w:r>
-      <w:proofErr w:type="spellEnd"/>
-      <w:r>
-        <w:rPr>
-          <w:rFonts w:ascii="Times New Roman" w:hAnsi="Times New Roman" w:cs="Times New Roman"/>
-        </w:rPr>
-        <w:t xml:space="preserve">. Jika username dan password yang </w:t>
-      </w:r>
-      <w:proofErr w:type="spellStart"/>
-      <w:r>
-        <w:rPr>
-          <w:rFonts w:ascii="Times New Roman" w:hAnsi="Times New Roman" w:cs="Times New Roman"/>
-        </w:rPr>
-        <w:t>diinputkan</w:t>
-      </w:r>
-      <w:proofErr w:type="spellEnd"/>
-      <w:r>
-        <w:rPr>
-          <w:rFonts w:ascii="Times New Roman" w:hAnsi="Times New Roman" w:cs="Times New Roman"/>
-        </w:rPr>
-        <w:t xml:space="preserve"> </w:t>
-      </w:r>
-      <w:proofErr w:type="spellStart"/>
-      <w:r>
-        <w:rPr>
-          <w:rFonts w:ascii="Times New Roman" w:hAnsi="Times New Roman" w:cs="Times New Roman"/>
-        </w:rPr>
-        <w:t>ada</w:t>
-      </w:r>
-      <w:proofErr w:type="spellEnd"/>
-      <w:r>
-        <w:rPr>
-          <w:rFonts w:ascii="Times New Roman" w:hAnsi="Times New Roman" w:cs="Times New Roman"/>
-        </w:rPr>
-        <w:t xml:space="preserve"> di </w:t>
-      </w:r>
-      <w:proofErr w:type="spellStart"/>
-      <w:r>
-        <w:rPr>
-          <w:rFonts w:ascii="Times New Roman" w:hAnsi="Times New Roman" w:cs="Times New Roman"/>
-        </w:rPr>
-        <w:t>dalam</w:t>
-      </w:r>
-      <w:proofErr w:type="spellEnd"/>
-      <w:r>
-        <w:rPr>
-          <w:rFonts w:ascii="Times New Roman" w:hAnsi="Times New Roman" w:cs="Times New Roman"/>
-        </w:rPr>
-        <w:t xml:space="preserve"> database </w:t>
-      </w:r>
-      <w:proofErr w:type="spellStart"/>
-      <w:r>
-        <w:rPr>
-          <w:rFonts w:ascii="Times New Roman" w:hAnsi="Times New Roman" w:cs="Times New Roman"/>
-        </w:rPr>
-        <w:t>maka</w:t>
-      </w:r>
-      <w:proofErr w:type="spellEnd"/>
-      <w:r>
-        <w:rPr>
-          <w:rFonts w:ascii="Times New Roman" w:hAnsi="Times New Roman" w:cs="Times New Roman"/>
-        </w:rPr>
-        <w:t xml:space="preserve"> </w:t>
-      </w:r>
-      <w:proofErr w:type="spellStart"/>
-      <w:r>
-        <w:rPr>
-          <w:rFonts w:ascii="Times New Roman" w:hAnsi="Times New Roman" w:cs="Times New Roman"/>
-        </w:rPr>
-        <w:t>akan</w:t>
-      </w:r>
-      <w:proofErr w:type="spellEnd"/>
-      <w:r>
-        <w:rPr>
-          <w:rFonts w:ascii="Times New Roman" w:hAnsi="Times New Roman" w:cs="Times New Roman"/>
-        </w:rPr>
-        <w:t xml:space="preserve"> return user dan password yang </w:t>
-      </w:r>
-      <w:proofErr w:type="spellStart"/>
-      <w:r>
-        <w:rPr>
-          <w:rFonts w:ascii="Times New Roman" w:hAnsi="Times New Roman" w:cs="Times New Roman"/>
-        </w:rPr>
-        <w:t>berhasil</w:t>
-      </w:r>
-      <w:proofErr w:type="spellEnd"/>
-      <w:r>
-        <w:rPr>
-          <w:rFonts w:ascii="Times New Roman" w:hAnsi="Times New Roman" w:cs="Times New Roman"/>
-        </w:rPr>
-        <w:t xml:space="preserve"> </w:t>
-      </w:r>
-      <w:proofErr w:type="spellStart"/>
-      <w:r>
-        <w:rPr>
-          <w:rFonts w:ascii="Times New Roman" w:hAnsi="Times New Roman" w:cs="Times New Roman"/>
-        </w:rPr>
-        <w:t>ditemukan</w:t>
-      </w:r>
-      <w:proofErr w:type="spellEnd"/>
-      <w:r>
-        <w:rPr>
-          <w:rFonts w:ascii="Times New Roman" w:hAnsi="Times New Roman" w:cs="Times New Roman"/>
-        </w:rPr>
-        <w:t xml:space="preserve">, </w:t>
-      </w:r>
-      <w:proofErr w:type="spellStart"/>
-      <w:r>
-        <w:rPr>
-          <w:rFonts w:ascii="Times New Roman" w:hAnsi="Times New Roman" w:cs="Times New Roman"/>
-        </w:rPr>
-        <w:t>sebalikan</w:t>
-      </w:r>
-      <w:proofErr w:type="spellEnd"/>
-      <w:r>
-        <w:rPr>
-          <w:rFonts w:ascii="Times New Roman" w:hAnsi="Times New Roman" w:cs="Times New Roman"/>
-        </w:rPr>
-        <w:t xml:space="preserve"> </w:t>
-      </w:r>
-      <w:proofErr w:type="spellStart"/>
-      <w:r>
-        <w:rPr>
-          <w:rFonts w:ascii="Times New Roman" w:hAnsi="Times New Roman" w:cs="Times New Roman"/>
-        </w:rPr>
-        <w:t>jika</w:t>
-      </w:r>
-      <w:proofErr w:type="spellEnd"/>
-      <w:r>
-        <w:rPr>
-          <w:rFonts w:ascii="Times New Roman" w:hAnsi="Times New Roman" w:cs="Times New Roman"/>
-        </w:rPr>
-        <w:t xml:space="preserve"> </w:t>
-      </w:r>
-      <w:proofErr w:type="spellStart"/>
-      <w:r>
-        <w:rPr>
-          <w:rFonts w:ascii="Times New Roman" w:hAnsi="Times New Roman" w:cs="Times New Roman"/>
-        </w:rPr>
-        <w:t>tidak</w:t>
-      </w:r>
-      <w:proofErr w:type="spellEnd"/>
-      <w:r>
-        <w:rPr>
-          <w:rFonts w:ascii="Times New Roman" w:hAnsi="Times New Roman" w:cs="Times New Roman"/>
-        </w:rPr>
-        <w:t xml:space="preserve"> </w:t>
-      </w:r>
-      <w:proofErr w:type="spellStart"/>
-      <w:r>
-        <w:rPr>
-          <w:rFonts w:ascii="Times New Roman" w:hAnsi="Times New Roman" w:cs="Times New Roman"/>
-        </w:rPr>
-        <w:t>ada</w:t>
-      </w:r>
-      <w:proofErr w:type="spellEnd"/>
-      <w:r>
-        <w:rPr>
-          <w:rFonts w:ascii="Times New Roman" w:hAnsi="Times New Roman" w:cs="Times New Roman"/>
-        </w:rPr>
-        <w:t xml:space="preserve"> </w:t>
-      </w:r>
-      <w:proofErr w:type="spellStart"/>
-      <w:r>
-        <w:rPr>
-          <w:rFonts w:ascii="Times New Roman" w:hAnsi="Times New Roman" w:cs="Times New Roman"/>
-        </w:rPr>
-        <w:t>maka</w:t>
-      </w:r>
-      <w:proofErr w:type="spellEnd"/>
-      <w:r>
-        <w:rPr>
-          <w:rFonts w:ascii="Times New Roman" w:hAnsi="Times New Roman" w:cs="Times New Roman"/>
-        </w:rPr>
-        <w:t xml:space="preserve"> yang </w:t>
-      </w:r>
-      <w:proofErr w:type="spellStart"/>
-      <w:r>
-        <w:rPr>
-          <w:rFonts w:ascii="Times New Roman" w:hAnsi="Times New Roman" w:cs="Times New Roman"/>
-        </w:rPr>
-        <w:t>direturn</w:t>
-      </w:r>
-      <w:proofErr w:type="spellEnd"/>
-      <w:r>
-        <w:rPr>
-          <w:rFonts w:ascii="Times New Roman" w:hAnsi="Times New Roman" w:cs="Times New Roman"/>
-        </w:rPr>
-        <w:t xml:space="preserve"> adalah </w:t>
-      </w:r>
-      <w:proofErr w:type="spellStart"/>
-      <w:r>
-        <w:rPr>
-          <w:rFonts w:ascii="Times New Roman" w:hAnsi="Times New Roman" w:cs="Times New Roman"/>
-        </w:rPr>
-        <w:t>sebuah</w:t>
-      </w:r>
-      <w:proofErr w:type="spellEnd"/>
-      <w:r>
-        <w:rPr>
-          <w:rFonts w:ascii="Times New Roman" w:hAnsi="Times New Roman" w:cs="Times New Roman"/>
-        </w:rPr>
-        <w:t xml:space="preserve"> array </w:t>
-      </w:r>
-      <w:proofErr w:type="spellStart"/>
-      <w:r>
-        <w:rPr>
-          <w:rFonts w:ascii="Times New Roman" w:hAnsi="Times New Roman" w:cs="Times New Roman"/>
-        </w:rPr>
-        <w:t>kosong</w:t>
-      </w:r>
-      <w:proofErr w:type="spellEnd"/>
-      <w:r>
-        <w:rPr>
-          <w:rFonts w:ascii="Times New Roman" w:hAnsi="Times New Roman" w:cs="Times New Roman"/>
-        </w:rPr>
-        <w:t>.</w:t>
-      </w:r>
-    </w:p>
-    <w:p>
-      <w:pPr>
-        <w:jc w:val="center"/>
+        </w:rPr>
+      </w:pPr>
+      <w:r>
         <w:rPr>
           <w:rFonts w:ascii="Times New Roman" w:hAnsi="Times New Roman" w:cs="Times New Roman"/>
           <w:b/>
           <w:bCs/>
         </w:rPr>
-      </w:pPr>
-      <w:proofErr w:type="spellStart"/>
-      <w:r>
-        <w:rPr>
-          <w:rFonts w:ascii="Times New Roman" w:hAnsi="Times New Roman" w:cs="Times New Roman"/>
-          <w:b/>
-          <w:bCs/>
-        </w:rPr>
         <w:t>tb_user</w:t>
       </w:r>
-      <w:proofErr w:type="spellEnd"/>
     </w:p>
     <w:tbl>
       <w:tblPr>
@@ -721,7 +215,6 @@
                 <w:color w:val="FFFFFF"/>
               </w:rPr>
             </w:pPr>
-            <w:proofErr w:type="spellStart"/>
             <w:r>
               <w:rPr>
                 <w:rFonts w:ascii="Calibri" w:eastAsia="Times New Roman" w:hAnsi="Calibri" w:cs="Calibri"/>
@@ -729,7 +222,6 @@
               </w:rPr>
               <w:t>Tipe</w:t>
             </w:r>
-            <w:proofErr w:type="spellEnd"/>
           </w:p>
         </w:tc>
         <w:tc>
@@ -787,7 +279,6 @@
                 <w:color w:val="FFFFFF"/>
               </w:rPr>
             </w:pPr>
-            <w:proofErr w:type="spellStart"/>
             <w:r>
               <w:rPr>
                 <w:rFonts w:ascii="Calibri" w:eastAsia="Times New Roman" w:hAnsi="Calibri" w:cs="Calibri"/>
@@ -795,7 +286,6 @@
               </w:rPr>
               <w:t>Keterangan</w:t>
             </w:r>
-            <w:proofErr w:type="spellEnd"/>
           </w:p>
         </w:tc>
       </w:tr>
@@ -928,23 +418,7 @@
                 <w:rFonts w:ascii="Calibri" w:eastAsia="Times New Roman" w:hAnsi="Calibri" w:cs="Calibri"/>
                 <w:color w:val="000000"/>
               </w:rPr>
-              <w:t xml:space="preserve">id </w:t>
-            </w:r>
-            <w:proofErr w:type="spellStart"/>
-            <w:r>
-              <w:rPr>
-                <w:rFonts w:ascii="Calibri" w:eastAsia="Times New Roman" w:hAnsi="Calibri" w:cs="Calibri"/>
-                <w:color w:val="000000"/>
-              </w:rPr>
-              <w:t>dari</w:t>
-            </w:r>
-            <w:proofErr w:type="spellEnd"/>
-            <w:r>
-              <w:rPr>
-                <w:rFonts w:ascii="Calibri" w:eastAsia="Times New Roman" w:hAnsi="Calibri" w:cs="Calibri"/>
-                <w:color w:val="000000"/>
-              </w:rPr>
-              <w:t xml:space="preserve"> user</w:t>
+              <w:t>id dari user</w:t>
             </w:r>
           </w:p>
         </w:tc>
@@ -977,7 +451,6 @@
                 <w:color w:val="000000"/>
               </w:rPr>
             </w:pPr>
-            <w:proofErr w:type="spellStart"/>
             <w:r>
               <w:rPr>
                 <w:rFonts w:ascii="Calibri" w:eastAsia="Times New Roman" w:hAnsi="Calibri" w:cs="Calibri"/>
@@ -985,7 +458,6 @@
               </w:rPr>
               <w:t>nama</w:t>
             </w:r>
-            <w:proofErr w:type="spellEnd"/>
           </w:p>
         </w:tc>
         <w:tc>
@@ -1075,21 +547,12 @@
                 <w:color w:val="000000"/>
               </w:rPr>
             </w:pPr>
-            <w:proofErr w:type="spellStart"/>
-            <w:r>
-              <w:rPr>
-                <w:rFonts w:ascii="Calibri" w:eastAsia="Times New Roman" w:hAnsi="Calibri" w:cs="Calibri"/>
-                <w:color w:val="000000"/>
-              </w:rPr>
-              <w:t>nama</w:t>
-            </w:r>
-            <w:proofErr w:type="spellEnd"/>
-            <w:r>
-              <w:rPr>
-                <w:rFonts w:ascii="Calibri" w:eastAsia="Times New Roman" w:hAnsi="Calibri" w:cs="Calibri"/>
-                <w:color w:val="000000"/>
-              </w:rPr>
-              <w:t xml:space="preserve"> user</w:t>
+            <w:r>
+              <w:rPr>
+                <w:rFonts w:ascii="Calibri" w:eastAsia="Times New Roman" w:hAnsi="Calibri" w:cs="Calibri"/>
+                <w:color w:val="000000"/>
+              </w:rPr>
+              <w:t>nama user</w:t>
             </w:r>
           </w:p>
         </w:tc>
@@ -1223,23 +686,7 @@
                 <w:rFonts w:ascii="Calibri" w:eastAsia="Times New Roman" w:hAnsi="Calibri" w:cs="Calibri"/>
                 <w:color w:val="000000"/>
               </w:rPr>
-              <w:t xml:space="preserve">username </w:t>
-            </w:r>
-            <w:proofErr w:type="spellStart"/>
-            <w:r>
-              <w:rPr>
-                <w:rFonts w:ascii="Calibri" w:eastAsia="Times New Roman" w:hAnsi="Calibri" w:cs="Calibri"/>
-                <w:color w:val="000000"/>
-              </w:rPr>
-              <w:t>dari</w:t>
-            </w:r>
-            <w:proofErr w:type="spellEnd"/>
-            <w:r>
-              <w:rPr>
-                <w:rFonts w:ascii="Calibri" w:eastAsia="Times New Roman" w:hAnsi="Calibri" w:cs="Calibri"/>
-                <w:color w:val="000000"/>
-              </w:rPr>
-              <w:t xml:space="preserve"> user</w:t>
+              <w:t>username dari user</w:t>
             </w:r>
           </w:p>
         </w:tc>
@@ -1406,7 +853,6 @@
                 <w:color w:val="000000"/>
               </w:rPr>
             </w:pPr>
-            <w:proofErr w:type="spellStart"/>
             <w:r>
               <w:rPr>
                 <w:rFonts w:ascii="Calibri" w:eastAsia="Times New Roman" w:hAnsi="Calibri" w:cs="Calibri"/>
@@ -1414,7 +860,6 @@
               </w:rPr>
               <w:t>role_id</w:t>
             </w:r>
-            <w:proofErr w:type="spellEnd"/>
           </w:p>
         </w:tc>
         <w:tc>
@@ -1440,7 +885,6 @@
                 <w:color w:val="000000"/>
               </w:rPr>
             </w:pPr>
-            <w:proofErr w:type="spellStart"/>
             <w:r>
               <w:rPr>
                 <w:rFonts w:ascii="Calibri" w:eastAsia="Times New Roman" w:hAnsi="Calibri" w:cs="Calibri"/>
@@ -1448,7 +892,6 @@
               </w:rPr>
               <w:t>tinyint</w:t>
             </w:r>
-            <w:proofErr w:type="spellEnd"/>
           </w:p>
         </w:tc>
         <w:tc>
@@ -1586,458 +1029,52 @@
         <w:spacing w:line="256" w:lineRule="auto"/>
         <w:rPr>
           <w:rFonts w:ascii="Times New Roman" w:eastAsia="Calibri" w:hAnsi="Times New Roman" w:cs="Times New Roman"/>
-        </w:rPr>
-      </w:pPr>
-      <w:proofErr w:type="spellStart"/>
-      <w:r>
-        <w:rPr>
-          <w:rFonts w:ascii="Times New Roman" w:eastAsia="Calibri" w:hAnsi="Times New Roman" w:cs="Times New Roman"/>
-        </w:rPr>
-        <w:lastRenderedPageBreak/>
-        <w:t>Model_barang.php</w:t>
-      </w:r>
-      <w:proofErr w:type="spellEnd"/>
-    </w:p>
-    <w:p>
-      <w:pPr>
-        <w:spacing w:line="256" w:lineRule="auto"/>
-        <w:rPr>
-          <w:rFonts w:ascii="Times New Roman" w:eastAsia="Calibri" w:hAnsi="Times New Roman" w:cs="Times New Roman"/>
-        </w:rPr>
-      </w:pPr>
-      <w:r>
-        <w:rPr>
-          <w:rFonts w:ascii="Times New Roman" w:eastAsia="Calibri" w:hAnsi="Times New Roman" w:cs="Times New Roman"/>
-        </w:rPr>
-        <w:t xml:space="preserve">Pada model </w:t>
-      </w:r>
-      <w:proofErr w:type="spellStart"/>
-      <w:r>
-        <w:rPr>
-          <w:rFonts w:ascii="Times New Roman" w:eastAsia="Calibri" w:hAnsi="Times New Roman" w:cs="Times New Roman"/>
-        </w:rPr>
-        <w:t>ini</w:t>
-      </w:r>
-      <w:proofErr w:type="spellEnd"/>
-      <w:r>
-        <w:rPr>
-          <w:rFonts w:ascii="Times New Roman" w:eastAsia="Calibri" w:hAnsi="Times New Roman" w:cs="Times New Roman"/>
-        </w:rPr>
-        <w:t xml:space="preserve"> </w:t>
-      </w:r>
-      <w:proofErr w:type="spellStart"/>
-      <w:r>
-        <w:rPr>
-          <w:rFonts w:ascii="Times New Roman" w:eastAsia="Calibri" w:hAnsi="Times New Roman" w:cs="Times New Roman"/>
-        </w:rPr>
-        <w:t>berisikin</w:t>
-      </w:r>
-      <w:proofErr w:type="spellEnd"/>
-      <w:r>
-        <w:rPr>
-          <w:rFonts w:ascii="Times New Roman" w:eastAsia="Calibri" w:hAnsi="Times New Roman" w:cs="Times New Roman"/>
-        </w:rPr>
-        <w:t xml:space="preserve"> </w:t>
-      </w:r>
-      <w:proofErr w:type="spellStart"/>
-      <w:r>
-        <w:rPr>
-          <w:rFonts w:ascii="Times New Roman" w:eastAsia="Calibri" w:hAnsi="Times New Roman" w:cs="Times New Roman"/>
-        </w:rPr>
-        <w:t>fungsi</w:t>
-      </w:r>
-      <w:proofErr w:type="spellEnd"/>
-      <w:r>
-        <w:rPr>
-          <w:rFonts w:ascii="Times New Roman" w:eastAsia="Calibri" w:hAnsi="Times New Roman" w:cs="Times New Roman"/>
-        </w:rPr>
-        <w:t xml:space="preserve"> CRUD </w:t>
-      </w:r>
-      <w:proofErr w:type="spellStart"/>
-      <w:r>
-        <w:rPr>
-          <w:rFonts w:ascii="Times New Roman" w:eastAsia="Calibri" w:hAnsi="Times New Roman" w:cs="Times New Roman"/>
-        </w:rPr>
-        <w:t>diaman</w:t>
-      </w:r>
-      <w:proofErr w:type="spellEnd"/>
-      <w:r>
-        <w:rPr>
-          <w:rFonts w:ascii="Times New Roman" w:eastAsia="Calibri" w:hAnsi="Times New Roman" w:cs="Times New Roman"/>
-        </w:rPr>
-        <w:t xml:space="preserve"> create </w:t>
-      </w:r>
-      <w:proofErr w:type="spellStart"/>
-      <w:r>
-        <w:rPr>
-          <w:rFonts w:ascii="Times New Roman" w:eastAsia="Calibri" w:hAnsi="Times New Roman" w:cs="Times New Roman"/>
-        </w:rPr>
-        <w:t>itu</w:t>
-      </w:r>
-      <w:proofErr w:type="spellEnd"/>
-      <w:r>
-        <w:rPr>
-          <w:rFonts w:ascii="Times New Roman" w:eastAsia="Calibri" w:hAnsi="Times New Roman" w:cs="Times New Roman"/>
-        </w:rPr>
-        <w:t xml:space="preserve"> </w:t>
-      </w:r>
-      <w:proofErr w:type="spellStart"/>
-      <w:r>
-        <w:rPr>
-          <w:rFonts w:ascii="Times New Roman" w:eastAsia="Calibri" w:hAnsi="Times New Roman" w:cs="Times New Roman"/>
-        </w:rPr>
-        <w:t>tambah_</w:t>
-      </w:r>
-      <w:proofErr w:type="gramStart"/>
-      <w:r>
-        <w:rPr>
-          <w:rFonts w:ascii="Times New Roman" w:eastAsia="Calibri" w:hAnsi="Times New Roman" w:cs="Times New Roman"/>
-        </w:rPr>
-        <w:t>barang</w:t>
-      </w:r>
-      <w:proofErr w:type="spellEnd"/>
-      <w:r>
-        <w:rPr>
-          <w:rFonts w:ascii="Times New Roman" w:eastAsia="Calibri" w:hAnsi="Times New Roman" w:cs="Times New Roman"/>
-        </w:rPr>
-        <w:t>(</w:t>
-      </w:r>
-      <w:proofErr w:type="gramEnd"/>
-      <w:r>
-        <w:rPr>
-          <w:rFonts w:ascii="Times New Roman" w:eastAsia="Calibri" w:hAnsi="Times New Roman" w:cs="Times New Roman"/>
-        </w:rPr>
-        <w:t xml:space="preserve">), read </w:t>
-      </w:r>
-      <w:proofErr w:type="spellStart"/>
-      <w:r>
-        <w:rPr>
-          <w:rFonts w:ascii="Times New Roman" w:eastAsia="Calibri" w:hAnsi="Times New Roman" w:cs="Times New Roman"/>
-        </w:rPr>
-        <w:t>itu</w:t>
-      </w:r>
-      <w:proofErr w:type="spellEnd"/>
-      <w:r>
-        <w:rPr>
-          <w:rFonts w:ascii="Times New Roman" w:eastAsia="Calibri" w:hAnsi="Times New Roman" w:cs="Times New Roman"/>
-        </w:rPr>
-        <w:t xml:space="preserve"> </w:t>
-      </w:r>
-      <w:proofErr w:type="spellStart"/>
-      <w:r>
-        <w:rPr>
-          <w:rFonts w:ascii="Times New Roman" w:eastAsia="Calibri" w:hAnsi="Times New Roman" w:cs="Times New Roman"/>
-        </w:rPr>
-        <w:t>tampil_data</w:t>
-      </w:r>
-      <w:proofErr w:type="spellEnd"/>
-      <w:r>
-        <w:rPr>
-          <w:rFonts w:ascii="Times New Roman" w:eastAsia="Calibri" w:hAnsi="Times New Roman" w:cs="Times New Roman"/>
-        </w:rPr>
-        <w:t xml:space="preserve">(), update </w:t>
-      </w:r>
-      <w:proofErr w:type="spellStart"/>
-      <w:r>
-        <w:rPr>
-          <w:rFonts w:ascii="Times New Roman" w:eastAsia="Calibri" w:hAnsi="Times New Roman" w:cs="Times New Roman"/>
-        </w:rPr>
-        <w:t>itu</w:t>
-      </w:r>
-      <w:proofErr w:type="spellEnd"/>
-      <w:r>
-        <w:rPr>
-          <w:rFonts w:ascii="Times New Roman" w:eastAsia="Calibri" w:hAnsi="Times New Roman" w:cs="Times New Roman"/>
-        </w:rPr>
-        <w:t xml:space="preserve"> </w:t>
-      </w:r>
-      <w:proofErr w:type="spellStart"/>
-      <w:r>
-        <w:rPr>
-          <w:rFonts w:ascii="Times New Roman" w:eastAsia="Calibri" w:hAnsi="Times New Roman" w:cs="Times New Roman"/>
-        </w:rPr>
-        <w:t>edit_barang</w:t>
-      </w:r>
-      <w:proofErr w:type="spellEnd"/>
-      <w:r>
-        <w:rPr>
-          <w:rFonts w:ascii="Times New Roman" w:eastAsia="Calibri" w:hAnsi="Times New Roman" w:cs="Times New Roman"/>
-        </w:rPr>
-        <w:t xml:space="preserve">(), </w:t>
-      </w:r>
-      <w:proofErr w:type="spellStart"/>
-      <w:r>
-        <w:rPr>
-          <w:rFonts w:ascii="Times New Roman" w:eastAsia="Calibri" w:hAnsi="Times New Roman" w:cs="Times New Roman"/>
-        </w:rPr>
-        <w:t>lalu</w:t>
-      </w:r>
-      <w:proofErr w:type="spellEnd"/>
-      <w:r>
-        <w:rPr>
-          <w:rFonts w:ascii="Times New Roman" w:eastAsia="Calibri" w:hAnsi="Times New Roman" w:cs="Times New Roman"/>
-        </w:rPr>
-        <w:t xml:space="preserve"> yang </w:t>
-      </w:r>
-      <w:proofErr w:type="spellStart"/>
-      <w:r>
-        <w:rPr>
-          <w:rFonts w:ascii="Times New Roman" w:eastAsia="Calibri" w:hAnsi="Times New Roman" w:cs="Times New Roman"/>
-        </w:rPr>
-        <w:t>terakhir</w:t>
-      </w:r>
-      <w:proofErr w:type="spellEnd"/>
-      <w:r>
-        <w:rPr>
-          <w:rFonts w:ascii="Times New Roman" w:eastAsia="Calibri" w:hAnsi="Times New Roman" w:cs="Times New Roman"/>
-        </w:rPr>
-        <w:t xml:space="preserve"> delete </w:t>
-      </w:r>
-      <w:proofErr w:type="spellStart"/>
-      <w:r>
-        <w:rPr>
-          <w:rFonts w:ascii="Times New Roman" w:eastAsia="Calibri" w:hAnsi="Times New Roman" w:cs="Times New Roman"/>
-        </w:rPr>
-        <w:t>ada</w:t>
-      </w:r>
-      <w:proofErr w:type="spellEnd"/>
-      <w:r>
-        <w:rPr>
-          <w:rFonts w:ascii="Times New Roman" w:eastAsia="Calibri" w:hAnsi="Times New Roman" w:cs="Times New Roman"/>
-        </w:rPr>
-        <w:t xml:space="preserve"> </w:t>
-      </w:r>
-      <w:proofErr w:type="spellStart"/>
-      <w:r>
-        <w:rPr>
-          <w:rFonts w:ascii="Times New Roman" w:eastAsia="Calibri" w:hAnsi="Times New Roman" w:cs="Times New Roman"/>
-        </w:rPr>
-        <w:t>hapus_data</w:t>
-      </w:r>
-      <w:proofErr w:type="spellEnd"/>
-      <w:r>
-        <w:rPr>
-          <w:rFonts w:ascii="Times New Roman" w:eastAsia="Calibri" w:hAnsi="Times New Roman" w:cs="Times New Roman"/>
-        </w:rPr>
-        <w:t xml:space="preserve">(). </w:t>
-      </w:r>
-      <w:proofErr w:type="spellStart"/>
-      <w:r>
-        <w:rPr>
-          <w:rFonts w:ascii="Times New Roman" w:eastAsia="Calibri" w:hAnsi="Times New Roman" w:cs="Times New Roman"/>
-        </w:rPr>
-        <w:t>Selain</w:t>
-      </w:r>
-      <w:proofErr w:type="spellEnd"/>
-      <w:r>
-        <w:rPr>
-          <w:rFonts w:ascii="Times New Roman" w:eastAsia="Calibri" w:hAnsi="Times New Roman" w:cs="Times New Roman"/>
-        </w:rPr>
-        <w:t xml:space="preserve"> crud </w:t>
-      </w:r>
-      <w:proofErr w:type="spellStart"/>
-      <w:r>
-        <w:rPr>
-          <w:rFonts w:ascii="Times New Roman" w:eastAsia="Calibri" w:hAnsi="Times New Roman" w:cs="Times New Roman"/>
-        </w:rPr>
-        <w:t>ada</w:t>
-      </w:r>
-      <w:proofErr w:type="spellEnd"/>
-      <w:r>
-        <w:rPr>
-          <w:rFonts w:ascii="Times New Roman" w:eastAsia="Calibri" w:hAnsi="Times New Roman" w:cs="Times New Roman"/>
-        </w:rPr>
-        <w:t xml:space="preserve"> </w:t>
-      </w:r>
-      <w:proofErr w:type="spellStart"/>
-      <w:r>
-        <w:rPr>
-          <w:rFonts w:ascii="Times New Roman" w:eastAsia="Calibri" w:hAnsi="Times New Roman" w:cs="Times New Roman"/>
-        </w:rPr>
-        <w:t>beberapa</w:t>
-      </w:r>
-      <w:proofErr w:type="spellEnd"/>
-      <w:r>
-        <w:rPr>
-          <w:rFonts w:ascii="Times New Roman" w:eastAsia="Calibri" w:hAnsi="Times New Roman" w:cs="Times New Roman"/>
-        </w:rPr>
-        <w:t xml:space="preserve"> </w:t>
-      </w:r>
-      <w:proofErr w:type="spellStart"/>
-      <w:r>
-        <w:rPr>
-          <w:rFonts w:ascii="Times New Roman" w:eastAsia="Calibri" w:hAnsi="Times New Roman" w:cs="Times New Roman"/>
-        </w:rPr>
-        <w:t>fungsi</w:t>
-      </w:r>
-      <w:proofErr w:type="spellEnd"/>
-      <w:r>
-        <w:rPr>
-          <w:rFonts w:ascii="Times New Roman" w:eastAsia="Calibri" w:hAnsi="Times New Roman" w:cs="Times New Roman"/>
-        </w:rPr>
-        <w:t xml:space="preserve"> </w:t>
-      </w:r>
-      <w:proofErr w:type="spellStart"/>
-      <w:r>
-        <w:rPr>
-          <w:rFonts w:ascii="Times New Roman" w:eastAsia="Calibri" w:hAnsi="Times New Roman" w:cs="Times New Roman"/>
-        </w:rPr>
-        <w:t>tambahan</w:t>
-      </w:r>
-      <w:proofErr w:type="spellEnd"/>
-      <w:r>
-        <w:rPr>
-          <w:rFonts w:ascii="Times New Roman" w:eastAsia="Calibri" w:hAnsi="Times New Roman" w:cs="Times New Roman"/>
-        </w:rPr>
-        <w:t xml:space="preserve"> </w:t>
-      </w:r>
-      <w:proofErr w:type="spellStart"/>
-      <w:r>
-        <w:rPr>
-          <w:rFonts w:ascii="Times New Roman" w:eastAsia="Calibri" w:hAnsi="Times New Roman" w:cs="Times New Roman"/>
-        </w:rPr>
-        <w:t>yaitu</w:t>
-      </w:r>
-      <w:proofErr w:type="spellEnd"/>
-      <w:r>
-        <w:rPr>
-          <w:rFonts w:ascii="Times New Roman" w:eastAsia="Calibri" w:hAnsi="Times New Roman" w:cs="Times New Roman"/>
-        </w:rPr>
-        <w:t xml:space="preserve"> find </w:t>
-      </w:r>
-      <w:proofErr w:type="spellStart"/>
-      <w:r>
-        <w:rPr>
-          <w:rFonts w:ascii="Times New Roman" w:eastAsia="Calibri" w:hAnsi="Times New Roman" w:cs="Times New Roman"/>
-        </w:rPr>
-        <w:t>barang</w:t>
-      </w:r>
-      <w:proofErr w:type="spellEnd"/>
-      <w:r>
-        <w:rPr>
-          <w:rFonts w:ascii="Times New Roman" w:eastAsia="Calibri" w:hAnsi="Times New Roman" w:cs="Times New Roman"/>
-        </w:rPr>
-        <w:t xml:space="preserve"> </w:t>
-      </w:r>
-      <w:proofErr w:type="spellStart"/>
-      <w:r>
-        <w:rPr>
-          <w:rFonts w:ascii="Times New Roman" w:eastAsia="Calibri" w:hAnsi="Times New Roman" w:cs="Times New Roman"/>
-        </w:rPr>
-        <w:t>berdasarkan</w:t>
-      </w:r>
-      <w:proofErr w:type="spellEnd"/>
-      <w:r>
-        <w:rPr>
-          <w:rFonts w:ascii="Times New Roman" w:eastAsia="Calibri" w:hAnsi="Times New Roman" w:cs="Times New Roman"/>
-        </w:rPr>
-        <w:t xml:space="preserve"> </w:t>
-      </w:r>
-      <w:proofErr w:type="spellStart"/>
-      <w:r>
-        <w:rPr>
-          <w:rFonts w:ascii="Times New Roman" w:eastAsia="Calibri" w:hAnsi="Times New Roman" w:cs="Times New Roman"/>
-        </w:rPr>
-        <w:t>idnya</w:t>
-      </w:r>
-      <w:proofErr w:type="spellEnd"/>
-      <w:r>
-        <w:rPr>
-          <w:rFonts w:ascii="Times New Roman" w:eastAsia="Calibri" w:hAnsi="Times New Roman" w:cs="Times New Roman"/>
-        </w:rPr>
-        <w:t xml:space="preserve"> find($id) </w:t>
-      </w:r>
-      <w:proofErr w:type="spellStart"/>
-      <w:r>
-        <w:rPr>
-          <w:rFonts w:ascii="Times New Roman" w:eastAsia="Calibri" w:hAnsi="Times New Roman" w:cs="Times New Roman"/>
-        </w:rPr>
-        <w:t>lalu</w:t>
-      </w:r>
-      <w:proofErr w:type="spellEnd"/>
-      <w:r>
-        <w:rPr>
-          <w:rFonts w:ascii="Times New Roman" w:eastAsia="Calibri" w:hAnsi="Times New Roman" w:cs="Times New Roman"/>
-        </w:rPr>
-        <w:t xml:space="preserve"> </w:t>
-      </w:r>
-      <w:proofErr w:type="spellStart"/>
-      <w:r>
-        <w:rPr>
-          <w:rFonts w:ascii="Times New Roman" w:eastAsia="Calibri" w:hAnsi="Times New Roman" w:cs="Times New Roman"/>
-        </w:rPr>
-        <w:t>ada</w:t>
-      </w:r>
-      <w:proofErr w:type="spellEnd"/>
-      <w:r>
-        <w:rPr>
-          <w:rFonts w:ascii="Times New Roman" w:eastAsia="Calibri" w:hAnsi="Times New Roman" w:cs="Times New Roman"/>
-        </w:rPr>
-        <w:t xml:space="preserve"> juga detail </w:t>
-      </w:r>
-      <w:proofErr w:type="spellStart"/>
-      <w:r>
-        <w:rPr>
-          <w:rFonts w:ascii="Times New Roman" w:eastAsia="Calibri" w:hAnsi="Times New Roman" w:cs="Times New Roman"/>
-        </w:rPr>
-        <w:t>barang</w:t>
-      </w:r>
-      <w:proofErr w:type="spellEnd"/>
-      <w:r>
-        <w:rPr>
-          <w:rFonts w:ascii="Times New Roman" w:eastAsia="Calibri" w:hAnsi="Times New Roman" w:cs="Times New Roman"/>
-        </w:rPr>
-        <w:t xml:space="preserve"> </w:t>
-      </w:r>
-      <w:proofErr w:type="spellStart"/>
-      <w:r>
-        <w:rPr>
-          <w:rFonts w:ascii="Times New Roman" w:eastAsia="Calibri" w:hAnsi="Times New Roman" w:cs="Times New Roman"/>
-        </w:rPr>
-        <w:t>detail_</w:t>
-      </w:r>
-      <w:proofErr w:type="gramStart"/>
-      <w:r>
-        <w:rPr>
-          <w:rFonts w:ascii="Times New Roman" w:eastAsia="Calibri" w:hAnsi="Times New Roman" w:cs="Times New Roman"/>
-        </w:rPr>
-        <w:t>brg</w:t>
-      </w:r>
-      <w:proofErr w:type="spellEnd"/>
-      <w:r>
-        <w:rPr>
-          <w:rFonts w:ascii="Times New Roman" w:eastAsia="Calibri" w:hAnsi="Times New Roman" w:cs="Times New Roman"/>
-        </w:rPr>
-        <w:t>(</w:t>
-      </w:r>
-      <w:proofErr w:type="gramEnd"/>
-      <w:r>
-        <w:rPr>
-          <w:rFonts w:ascii="Times New Roman" w:eastAsia="Calibri" w:hAnsi="Times New Roman" w:cs="Times New Roman"/>
-        </w:rPr>
-        <w:t>).</w:t>
-      </w:r>
-    </w:p>
-    <w:p>
-      <w:pPr>
-        <w:spacing w:line="256" w:lineRule="auto"/>
-        <w:jc w:val="center"/>
+          <w:b/>
+          <w:bCs/>
+        </w:rPr>
+      </w:pPr>
+      <w:r>
         <w:rPr>
           <w:rFonts w:ascii="Times New Roman" w:eastAsia="Calibri" w:hAnsi="Times New Roman" w:cs="Times New Roman"/>
           <w:b/>
           <w:bCs/>
         </w:rPr>
-      </w:pPr>
-      <w:proofErr w:type="spellStart"/>
-      <w:r>
+        <w:lastRenderedPageBreak/>
+        <w:t>Model_barang.php</w:t>
+      </w:r>
+    </w:p>
+    <w:p>
+      <w:pPr>
+        <w:spacing w:line="256" w:lineRule="auto"/>
+        <w:rPr>
+          <w:rFonts w:ascii="Times New Roman" w:eastAsia="Calibri" w:hAnsi="Times New Roman" w:cs="Times New Roman"/>
+        </w:rPr>
+      </w:pPr>
+      <w:r>
+        <w:rPr>
+          <w:rFonts w:ascii="Times New Roman" w:eastAsia="Calibri" w:hAnsi="Times New Roman" w:cs="Times New Roman"/>
+        </w:rPr>
+        <w:t>Pada model ini berisikin fungsi CRUD diaman create itu tambah_barang(), read itu tampil_data(), update itu edit_barang(), lalu yang terakhir delete ada hapus_data(). Selain crud ada beberapa fungsi tambahan yaitu find barang berdasarkan idnya find($id) lalu ada juga detail barang detail_brg().</w:t>
+      </w:r>
+    </w:p>
+    <w:p>
+      <w:pPr>
+        <w:spacing w:line="256" w:lineRule="auto"/>
+        <w:jc w:val="center"/>
         <w:rPr>
           <w:rFonts w:ascii="Times New Roman" w:eastAsia="Calibri" w:hAnsi="Times New Roman" w:cs="Times New Roman"/>
           <w:b/>
           <w:bCs/>
         </w:rPr>
+      </w:pPr>
+      <w:r>
+        <w:rPr>
+          <w:rFonts w:ascii="Times New Roman" w:eastAsia="Calibri" w:hAnsi="Times New Roman" w:cs="Times New Roman"/>
+          <w:b/>
+          <w:bCs/>
+        </w:rPr>
         <w:t>tb_barang</w:t>
       </w:r>
-      <w:proofErr w:type="spellEnd"/>
     </w:p>
     <w:tbl>
       <w:tblPr>
@@ -2111,7 +1148,6 @@
                 <w:color w:val="FFFFFF"/>
               </w:rPr>
             </w:pPr>
-            <w:proofErr w:type="spellStart"/>
             <w:r>
               <w:rPr>
                 <w:rFonts w:ascii="Calibri" w:eastAsia="Times New Roman" w:hAnsi="Calibri" w:cs="Calibri"/>
@@ -2119,7 +1155,6 @@
               </w:rPr>
               <w:t>Tipe</w:t>
             </w:r>
-            <w:proofErr w:type="spellEnd"/>
           </w:p>
         </w:tc>
         <w:tc>
@@ -2177,7 +1212,6 @@
                 <w:color w:val="FFFFFF"/>
               </w:rPr>
             </w:pPr>
-            <w:proofErr w:type="spellStart"/>
             <w:r>
               <w:rPr>
                 <w:rFonts w:ascii="Calibri" w:eastAsia="Times New Roman" w:hAnsi="Calibri" w:cs="Calibri"/>
@@ -2185,7 +1219,6 @@
               </w:rPr>
               <w:t>Keterangan</w:t>
             </w:r>
-            <w:proofErr w:type="spellEnd"/>
           </w:p>
         </w:tc>
       </w:tr>
@@ -2216,7 +1249,6 @@
                 <w:color w:val="000000"/>
               </w:rPr>
             </w:pPr>
-            <w:proofErr w:type="spellStart"/>
             <w:r>
               <w:rPr>
                 <w:rFonts w:ascii="Calibri" w:eastAsia="Times New Roman" w:hAnsi="Calibri" w:cs="Calibri"/>
@@ -2224,7 +1256,6 @@
               </w:rPr>
               <w:t>id_brg</w:t>
             </w:r>
-            <w:proofErr w:type="spellEnd"/>
           </w:p>
         </w:tc>
         <w:tc>
@@ -2316,33 +1347,8 @@
                 <w:rFonts w:ascii="Calibri" w:eastAsia="Times New Roman" w:hAnsi="Calibri" w:cs="Calibri"/>
                 <w:color w:val="000000"/>
               </w:rPr>
-              <w:t xml:space="preserve">id </w:t>
-            </w:r>
-            <w:proofErr w:type="spellStart"/>
-            <w:r>
-              <w:rPr>
-                <w:rFonts w:ascii="Calibri" w:eastAsia="Times New Roman" w:hAnsi="Calibri" w:cs="Calibri"/>
-                <w:color w:val="000000"/>
-              </w:rPr>
-              <w:t>dari</w:t>
-            </w:r>
-            <w:proofErr w:type="spellEnd"/>
-            <w:r>
-              <w:rPr>
-                <w:rFonts w:ascii="Calibri" w:eastAsia="Times New Roman" w:hAnsi="Calibri" w:cs="Calibri"/>
-                <w:color w:val="000000"/>
-              </w:rPr>
-              <w:t xml:space="preserve"> </w:t>
-            </w:r>
-            <w:proofErr w:type="spellStart"/>
-            <w:r>
-              <w:rPr>
-                <w:rFonts w:ascii="Calibri" w:eastAsia="Times New Roman" w:hAnsi="Calibri" w:cs="Calibri"/>
-                <w:color w:val="000000"/>
-              </w:rPr>
-              <w:t>barang</w:t>
-            </w:r>
-            <w:proofErr w:type="spellEnd"/>
+              <w:t>id dari barang</w:t>
+            </w:r>
           </w:p>
         </w:tc>
       </w:tr>
@@ -2373,7 +1379,6 @@
                 <w:color w:val="000000"/>
               </w:rPr>
             </w:pPr>
-            <w:proofErr w:type="spellStart"/>
             <w:r>
               <w:rPr>
                 <w:rFonts w:ascii="Calibri" w:eastAsia="Times New Roman" w:hAnsi="Calibri" w:cs="Calibri"/>
@@ -2381,7 +1386,6 @@
               </w:rPr>
               <w:t>nama_brg</w:t>
             </w:r>
-            <w:proofErr w:type="spellEnd"/>
           </w:p>
         </w:tc>
         <w:tc>
@@ -2468,31 +1472,13 @@
                 <w:color w:val="000000"/>
               </w:rPr>
             </w:pPr>
-            <w:proofErr w:type="spellStart"/>
-            <w:r>
-              <w:rPr>
-                <w:rFonts w:ascii="Calibri" w:eastAsia="Times New Roman" w:hAnsi="Calibri" w:cs="Calibri"/>
-                <w:color w:val="000000"/>
-              </w:rPr>
-              <w:t>nama</w:t>
-            </w:r>
-            <w:proofErr w:type="spellEnd"/>
-            <w:r>
-              <w:rPr>
-                <w:rFonts w:ascii="Calibri" w:eastAsia="Times New Roman" w:hAnsi="Calibri" w:cs="Calibri"/>
-                <w:color w:val="000000"/>
-              </w:rPr>
-              <w:t xml:space="preserve"> </w:t>
-            </w:r>
-            <w:proofErr w:type="spellStart"/>
-            <w:r>
-              <w:rPr>
-                <w:rFonts w:ascii="Calibri" w:eastAsia="Times New Roman" w:hAnsi="Calibri" w:cs="Calibri"/>
-                <w:color w:val="000000"/>
-              </w:rPr>
-              <w:t>barang</w:t>
-            </w:r>
-            <w:proofErr w:type="spellEnd"/>
+            <w:r>
+              <w:rPr>
+                <w:rFonts w:ascii="Calibri" w:eastAsia="Times New Roman" w:hAnsi="Calibri" w:cs="Calibri"/>
+                <w:color w:val="000000"/>
+              </w:rPr>
+              <w:t>nama barang</w:t>
+            </w:r>
           </w:p>
         </w:tc>
       </w:tr>
@@ -2523,7 +1509,6 @@
                 <w:color w:val="000000"/>
               </w:rPr>
             </w:pPr>
-            <w:proofErr w:type="spellStart"/>
             <w:r>
               <w:rPr>
                 <w:rFonts w:ascii="Calibri" w:eastAsia="Times New Roman" w:hAnsi="Calibri" w:cs="Calibri"/>
@@ -2531,7 +1516,6 @@
               </w:rPr>
               <w:t>keterangan</w:t>
             </w:r>
-            <w:proofErr w:type="spellEnd"/>
           </w:p>
         </w:tc>
         <w:tc>
@@ -2618,31 +1602,13 @@
                 <w:color w:val="000000"/>
               </w:rPr>
             </w:pPr>
-            <w:proofErr w:type="spellStart"/>
-            <w:r>
-              <w:rPr>
-                <w:rFonts w:ascii="Calibri" w:eastAsia="Times New Roman" w:hAnsi="Calibri" w:cs="Calibri"/>
-                <w:color w:val="000000"/>
-              </w:rPr>
-              <w:t>keterangan</w:t>
-            </w:r>
-            <w:proofErr w:type="spellEnd"/>
-            <w:r>
-              <w:rPr>
-                <w:rFonts w:ascii="Calibri" w:eastAsia="Times New Roman" w:hAnsi="Calibri" w:cs="Calibri"/>
-                <w:color w:val="000000"/>
-              </w:rPr>
-              <w:t xml:space="preserve"> </w:t>
-            </w:r>
-            <w:proofErr w:type="spellStart"/>
-            <w:r>
-              <w:rPr>
-                <w:rFonts w:ascii="Calibri" w:eastAsia="Times New Roman" w:hAnsi="Calibri" w:cs="Calibri"/>
-                <w:color w:val="000000"/>
-              </w:rPr>
-              <w:t>barang</w:t>
-            </w:r>
-            <w:proofErr w:type="spellEnd"/>
+            <w:r>
+              <w:rPr>
+                <w:rFonts w:ascii="Calibri" w:eastAsia="Times New Roman" w:hAnsi="Calibri" w:cs="Calibri"/>
+                <w:color w:val="000000"/>
+              </w:rPr>
+              <w:t>keterangan barang</w:t>
+            </w:r>
           </w:p>
         </w:tc>
       </w:tr>
@@ -2673,7 +1639,6 @@
                 <w:color w:val="000000"/>
               </w:rPr>
             </w:pPr>
-            <w:proofErr w:type="spellStart"/>
             <w:r>
               <w:rPr>
                 <w:rFonts w:ascii="Calibri" w:eastAsia="Times New Roman" w:hAnsi="Calibri" w:cs="Calibri"/>
@@ -2681,7 +1646,6 @@
               </w:rPr>
               <w:t>kategori</w:t>
             </w:r>
-            <w:proofErr w:type="spellEnd"/>
           </w:p>
         </w:tc>
         <w:tc>
@@ -2768,31 +1732,13 @@
                 <w:color w:val="000000"/>
               </w:rPr>
             </w:pPr>
-            <w:proofErr w:type="spellStart"/>
-            <w:r>
-              <w:rPr>
-                <w:rFonts w:ascii="Calibri" w:eastAsia="Times New Roman" w:hAnsi="Calibri" w:cs="Calibri"/>
-                <w:color w:val="000000"/>
-              </w:rPr>
-              <w:t>kategori</w:t>
-            </w:r>
-            <w:proofErr w:type="spellEnd"/>
-            <w:r>
-              <w:rPr>
-                <w:rFonts w:ascii="Calibri" w:eastAsia="Times New Roman" w:hAnsi="Calibri" w:cs="Calibri"/>
-                <w:color w:val="000000"/>
-              </w:rPr>
-              <w:t xml:space="preserve"> </w:t>
-            </w:r>
-            <w:proofErr w:type="spellStart"/>
-            <w:r>
-              <w:rPr>
-                <w:rFonts w:ascii="Calibri" w:eastAsia="Times New Roman" w:hAnsi="Calibri" w:cs="Calibri"/>
-                <w:color w:val="000000"/>
-              </w:rPr>
-              <w:t>barang</w:t>
-            </w:r>
-            <w:proofErr w:type="spellEnd"/>
+            <w:r>
+              <w:rPr>
+                <w:rFonts w:ascii="Calibri" w:eastAsia="Times New Roman" w:hAnsi="Calibri" w:cs="Calibri"/>
+                <w:color w:val="000000"/>
+              </w:rPr>
+              <w:t>kategori barang</w:t>
+            </w:r>
           </w:p>
         </w:tc>
       </w:tr>
@@ -2823,7 +1769,6 @@
                 <w:color w:val="000000"/>
               </w:rPr>
             </w:pPr>
-            <w:proofErr w:type="spellStart"/>
             <w:r>
               <w:rPr>
                 <w:rFonts w:ascii="Calibri" w:eastAsia="Times New Roman" w:hAnsi="Calibri" w:cs="Calibri"/>
@@ -2831,7 +1776,6 @@
               </w:rPr>
               <w:t>harga</w:t>
             </w:r>
-            <w:proofErr w:type="spellEnd"/>
           </w:p>
         </w:tc>
         <w:tc>
@@ -2918,31 +1862,13 @@
                 <w:color w:val="000000"/>
               </w:rPr>
             </w:pPr>
-            <w:proofErr w:type="spellStart"/>
-            <w:r>
-              <w:rPr>
-                <w:rFonts w:ascii="Calibri" w:eastAsia="Times New Roman" w:hAnsi="Calibri" w:cs="Calibri"/>
-                <w:color w:val="000000"/>
-              </w:rPr>
-              <w:t>harga</w:t>
-            </w:r>
-            <w:proofErr w:type="spellEnd"/>
-            <w:r>
-              <w:rPr>
-                <w:rFonts w:ascii="Calibri" w:eastAsia="Times New Roman" w:hAnsi="Calibri" w:cs="Calibri"/>
-                <w:color w:val="000000"/>
-              </w:rPr>
-              <w:t xml:space="preserve"> </w:t>
-            </w:r>
-            <w:proofErr w:type="spellStart"/>
-            <w:r>
-              <w:rPr>
-                <w:rFonts w:ascii="Calibri" w:eastAsia="Times New Roman" w:hAnsi="Calibri" w:cs="Calibri"/>
-                <w:color w:val="000000"/>
-              </w:rPr>
-              <w:t>barang</w:t>
-            </w:r>
-            <w:proofErr w:type="spellEnd"/>
+            <w:r>
+              <w:rPr>
+                <w:rFonts w:ascii="Calibri" w:eastAsia="Times New Roman" w:hAnsi="Calibri" w:cs="Calibri"/>
+                <w:color w:val="000000"/>
+              </w:rPr>
+              <w:t>harga barang</w:t>
+            </w:r>
           </w:p>
         </w:tc>
       </w:tr>
@@ -2973,7 +1899,6 @@
                 <w:color w:val="000000"/>
               </w:rPr>
             </w:pPr>
-            <w:proofErr w:type="spellStart"/>
             <w:r>
               <w:rPr>
                 <w:rFonts w:ascii="Calibri" w:eastAsia="Times New Roman" w:hAnsi="Calibri" w:cs="Calibri"/>
@@ -2981,7 +1906,6 @@
               </w:rPr>
               <w:t>stok</w:t>
             </w:r>
-            <w:proofErr w:type="spellEnd"/>
           </w:p>
         </w:tc>
         <w:tc>
@@ -3068,31 +1992,13 @@
                 <w:color w:val="000000"/>
               </w:rPr>
             </w:pPr>
-            <w:proofErr w:type="spellStart"/>
-            <w:r>
-              <w:rPr>
-                <w:rFonts w:ascii="Calibri" w:eastAsia="Times New Roman" w:hAnsi="Calibri" w:cs="Calibri"/>
-                <w:color w:val="000000"/>
-              </w:rPr>
-              <w:t>stok</w:t>
-            </w:r>
-            <w:proofErr w:type="spellEnd"/>
-            <w:r>
-              <w:rPr>
-                <w:rFonts w:ascii="Calibri" w:eastAsia="Times New Roman" w:hAnsi="Calibri" w:cs="Calibri"/>
-                <w:color w:val="000000"/>
-              </w:rPr>
-              <w:t xml:space="preserve"> </w:t>
-            </w:r>
-            <w:proofErr w:type="spellStart"/>
-            <w:r>
-              <w:rPr>
-                <w:rFonts w:ascii="Calibri" w:eastAsia="Times New Roman" w:hAnsi="Calibri" w:cs="Calibri"/>
-                <w:color w:val="000000"/>
-              </w:rPr>
-              <w:t>barang</w:t>
-            </w:r>
-            <w:proofErr w:type="spellEnd"/>
+            <w:r>
+              <w:rPr>
+                <w:rFonts w:ascii="Calibri" w:eastAsia="Times New Roman" w:hAnsi="Calibri" w:cs="Calibri"/>
+                <w:color w:val="000000"/>
+              </w:rPr>
+              <w:t>stok barang</w:t>
+            </w:r>
           </w:p>
         </w:tc>
       </w:tr>
@@ -3123,7 +2029,6 @@
                 <w:color w:val="000000"/>
               </w:rPr>
             </w:pPr>
-            <w:proofErr w:type="spellStart"/>
             <w:r>
               <w:rPr>
                 <w:rFonts w:ascii="Calibri" w:eastAsia="Times New Roman" w:hAnsi="Calibri" w:cs="Calibri"/>
@@ -3131,7 +2036,6 @@
               </w:rPr>
               <w:t>gambar</w:t>
             </w:r>
-            <w:proofErr w:type="spellEnd"/>
           </w:p>
         </w:tc>
         <w:tc>
@@ -3223,33 +2127,8 @@
                 <w:rFonts w:ascii="Calibri" w:eastAsia="Times New Roman" w:hAnsi="Calibri" w:cs="Calibri"/>
                 <w:color w:val="000000"/>
               </w:rPr>
-              <w:t xml:space="preserve">path file </w:t>
-            </w:r>
-            <w:proofErr w:type="spellStart"/>
-            <w:r>
-              <w:rPr>
-                <w:rFonts w:ascii="Calibri" w:eastAsia="Times New Roman" w:hAnsi="Calibri" w:cs="Calibri"/>
-                <w:color w:val="000000"/>
-              </w:rPr>
-              <w:t>gambar</w:t>
-            </w:r>
-            <w:proofErr w:type="spellEnd"/>
-            <w:r>
-              <w:rPr>
-                <w:rFonts w:ascii="Calibri" w:eastAsia="Times New Roman" w:hAnsi="Calibri" w:cs="Calibri"/>
-                <w:color w:val="000000"/>
-              </w:rPr>
-              <w:t xml:space="preserve"> </w:t>
-            </w:r>
-            <w:proofErr w:type="spellStart"/>
-            <w:r>
-              <w:rPr>
-                <w:rFonts w:ascii="Calibri" w:eastAsia="Times New Roman" w:hAnsi="Calibri" w:cs="Calibri"/>
-                <w:color w:val="000000"/>
-              </w:rPr>
-              <w:t>barang</w:t>
-            </w:r>
-            <w:proofErr w:type="spellEnd"/>
+              <w:t>path file gambar barang</w:t>
+            </w:r>
           </w:p>
         </w:tc>
       </w:tr>
@@ -3341,17 +2220,19 @@
         <w:spacing w:line="256" w:lineRule="auto"/>
         <w:rPr>
           <w:rFonts w:ascii="Times New Roman" w:eastAsia="Calibri" w:hAnsi="Times New Roman" w:cs="Times New Roman"/>
-        </w:rPr>
-      </w:pPr>
-      <w:proofErr w:type="spellStart"/>
+          <w:b/>
+          <w:bCs/>
+        </w:rPr>
+      </w:pPr>
       <w:r>
         <w:rPr>
           <w:rFonts w:ascii="Times New Roman" w:eastAsia="Calibri" w:hAnsi="Times New Roman" w:cs="Times New Roman"/>
+          <w:b/>
+          <w:bCs/>
         </w:rPr>
         <w:lastRenderedPageBreak/>
         <w:t>Model_invoice.php</w:t>
       </w:r>
-      <w:proofErr w:type="spellEnd"/>
     </w:p>
     <w:p>
       <w:pPr>
@@ -3364,77 +2245,7 @@
         <w:rPr>
           <w:rFonts w:ascii="Times New Roman" w:eastAsia="Calibri" w:hAnsi="Times New Roman" w:cs="Times New Roman"/>
         </w:rPr>
-        <w:t xml:space="preserve">Pada model </w:t>
-      </w:r>
-      <w:proofErr w:type="spellStart"/>
-      <w:r>
-        <w:rPr>
-          <w:rFonts w:ascii="Times New Roman" w:eastAsia="Calibri" w:hAnsi="Times New Roman" w:cs="Times New Roman"/>
-        </w:rPr>
-        <w:t>ini</w:t>
-      </w:r>
-      <w:proofErr w:type="spellEnd"/>
-      <w:r>
-        <w:rPr>
-          <w:rFonts w:ascii="Times New Roman" w:eastAsia="Calibri" w:hAnsi="Times New Roman" w:cs="Times New Roman"/>
-        </w:rPr>
-        <w:t xml:space="preserve"> </w:t>
-      </w:r>
-      <w:proofErr w:type="spellStart"/>
-      <w:r>
-        <w:rPr>
-          <w:rFonts w:ascii="Times New Roman" w:eastAsia="Calibri" w:hAnsi="Times New Roman" w:cs="Times New Roman"/>
-        </w:rPr>
-        <w:t>berisi</w:t>
-      </w:r>
-      <w:proofErr w:type="spellEnd"/>
-      <w:r>
-        <w:rPr>
-          <w:rFonts w:ascii="Times New Roman" w:eastAsia="Calibri" w:hAnsi="Times New Roman" w:cs="Times New Roman"/>
-        </w:rPr>
-        <w:t xml:space="preserve"> </w:t>
-      </w:r>
-      <w:proofErr w:type="spellStart"/>
-      <w:r>
-        <w:rPr>
-          <w:rFonts w:ascii="Times New Roman" w:eastAsia="Calibri" w:hAnsi="Times New Roman" w:cs="Times New Roman"/>
-        </w:rPr>
-        <w:t>fungsi</w:t>
-      </w:r>
-      <w:proofErr w:type="spellEnd"/>
-      <w:r>
-        <w:rPr>
-          <w:rFonts w:ascii="Times New Roman" w:eastAsia="Calibri" w:hAnsi="Times New Roman" w:cs="Times New Roman"/>
-        </w:rPr>
-        <w:t xml:space="preserve"> </w:t>
-      </w:r>
-      <w:proofErr w:type="spellStart"/>
-      <w:r>
-        <w:rPr>
-          <w:rFonts w:ascii="Times New Roman" w:eastAsia="Calibri" w:hAnsi="Times New Roman" w:cs="Times New Roman"/>
-        </w:rPr>
-        <w:t>sebagai</w:t>
-      </w:r>
-      <w:proofErr w:type="spellEnd"/>
-      <w:r>
-        <w:rPr>
-          <w:rFonts w:ascii="Times New Roman" w:eastAsia="Calibri" w:hAnsi="Times New Roman" w:cs="Times New Roman"/>
-        </w:rPr>
-        <w:t xml:space="preserve"> </w:t>
-      </w:r>
-      <w:proofErr w:type="spellStart"/>
-      <w:r>
-        <w:rPr>
-          <w:rFonts w:ascii="Times New Roman" w:eastAsia="Calibri" w:hAnsi="Times New Roman" w:cs="Times New Roman"/>
-        </w:rPr>
-        <w:t>berikut</w:t>
-      </w:r>
-      <w:proofErr w:type="spellEnd"/>
-      <w:r>
-        <w:rPr>
-          <w:rFonts w:ascii="Times New Roman" w:eastAsia="Calibri" w:hAnsi="Times New Roman" w:cs="Times New Roman"/>
-        </w:rPr>
-        <w:t>:</w:t>
+        <w:t>Pada model ini berisi fungsi sebagai berikut:</w:t>
       </w:r>
     </w:p>
     <w:p>
@@ -3449,117 +2260,11 @@
           <w:rFonts w:ascii="Times New Roman" w:eastAsia="Calibri" w:hAnsi="Times New Roman" w:cs="Times New Roman"/>
         </w:rPr>
       </w:pPr>
-      <w:proofErr w:type="spellStart"/>
       <w:r>
         <w:rPr>
           <w:rFonts w:ascii="Times New Roman" w:eastAsia="Calibri" w:hAnsi="Times New Roman" w:cs="Times New Roman"/>
         </w:rPr>
-        <w:t>date_default_timezone_</w:t>
-      </w:r>
-      <w:proofErr w:type="gramStart"/>
-      <w:r>
-        <w:rPr>
-          <w:rFonts w:ascii="Times New Roman" w:eastAsia="Calibri" w:hAnsi="Times New Roman" w:cs="Times New Roman"/>
-        </w:rPr>
-        <w:t>set</w:t>
-      </w:r>
-      <w:proofErr w:type="spellEnd"/>
-      <w:r>
-        <w:rPr>
-          <w:rFonts w:ascii="Times New Roman" w:eastAsia="Calibri" w:hAnsi="Times New Roman" w:cs="Times New Roman"/>
-        </w:rPr>
-        <w:t>(</w:t>
-      </w:r>
-      <w:proofErr w:type="gramEnd"/>
-      <w:r>
-        <w:rPr>
-          <w:rFonts w:ascii="Times New Roman" w:eastAsia="Calibri" w:hAnsi="Times New Roman" w:cs="Times New Roman"/>
-        </w:rPr>
-        <w:t xml:space="preserve">), </w:t>
-      </w:r>
-      <w:proofErr w:type="spellStart"/>
-      <w:r>
-        <w:rPr>
-          <w:rFonts w:ascii="Times New Roman" w:eastAsia="Calibri" w:hAnsi="Times New Roman" w:cs="Times New Roman"/>
-        </w:rPr>
-        <w:t>fungsi</w:t>
-      </w:r>
-      <w:proofErr w:type="spellEnd"/>
-      <w:r>
-        <w:rPr>
-          <w:rFonts w:ascii="Times New Roman" w:eastAsia="Calibri" w:hAnsi="Times New Roman" w:cs="Times New Roman"/>
-        </w:rPr>
-        <w:t xml:space="preserve"> </w:t>
-      </w:r>
-      <w:proofErr w:type="spellStart"/>
-      <w:r>
-        <w:rPr>
-          <w:rFonts w:ascii="Times New Roman" w:eastAsia="Calibri" w:hAnsi="Times New Roman" w:cs="Times New Roman"/>
-        </w:rPr>
-        <w:t>ini</w:t>
-      </w:r>
-      <w:proofErr w:type="spellEnd"/>
-      <w:r>
-        <w:rPr>
-          <w:rFonts w:ascii="Times New Roman" w:eastAsia="Calibri" w:hAnsi="Times New Roman" w:cs="Times New Roman"/>
-        </w:rPr>
-        <w:t xml:space="preserve"> </w:t>
-      </w:r>
-      <w:proofErr w:type="spellStart"/>
-      <w:r>
-        <w:rPr>
-          <w:rFonts w:ascii="Times New Roman" w:eastAsia="Calibri" w:hAnsi="Times New Roman" w:cs="Times New Roman"/>
-        </w:rPr>
-        <w:t>berguna</w:t>
-      </w:r>
-      <w:proofErr w:type="spellEnd"/>
-      <w:r>
-        <w:rPr>
-          <w:rFonts w:ascii="Times New Roman" w:eastAsia="Calibri" w:hAnsi="Times New Roman" w:cs="Times New Roman"/>
-        </w:rPr>
-        <w:t xml:space="preserve"> </w:t>
-      </w:r>
-      <w:proofErr w:type="spellStart"/>
-      <w:r>
-        <w:rPr>
-          <w:rFonts w:ascii="Times New Roman" w:eastAsia="Calibri" w:hAnsi="Times New Roman" w:cs="Times New Roman"/>
-        </w:rPr>
-        <w:t>untuk</w:t>
-      </w:r>
-      <w:proofErr w:type="spellEnd"/>
-      <w:r>
-        <w:rPr>
-          <w:rFonts w:ascii="Times New Roman" w:eastAsia="Calibri" w:hAnsi="Times New Roman" w:cs="Times New Roman"/>
-        </w:rPr>
-        <w:t xml:space="preserve"> </w:t>
-      </w:r>
-      <w:proofErr w:type="spellStart"/>
-      <w:r>
-        <w:rPr>
-          <w:rFonts w:ascii="Times New Roman" w:eastAsia="Calibri" w:hAnsi="Times New Roman" w:cs="Times New Roman"/>
-        </w:rPr>
-        <w:t>mengeset</w:t>
-      </w:r>
-      <w:proofErr w:type="spellEnd"/>
-      <w:r>
-        <w:rPr>
-          <w:rFonts w:ascii="Times New Roman" w:eastAsia="Calibri" w:hAnsi="Times New Roman" w:cs="Times New Roman"/>
-        </w:rPr>
-        <w:t xml:space="preserve"> default date </w:t>
-      </w:r>
-      <w:proofErr w:type="spellStart"/>
-      <w:r>
-        <w:rPr>
-          <w:rFonts w:ascii="Times New Roman" w:eastAsia="Calibri" w:hAnsi="Times New Roman" w:cs="Times New Roman"/>
-        </w:rPr>
-        <w:t>menjadi</w:t>
-      </w:r>
-      <w:proofErr w:type="spellEnd"/>
-      <w:r>
-        <w:rPr>
-          <w:rFonts w:ascii="Times New Roman" w:eastAsia="Calibri" w:hAnsi="Times New Roman" w:cs="Times New Roman"/>
-        </w:rPr>
-        <w:t xml:space="preserve"> Asia/Jakarta</w:t>
+        <w:t>date_default_timezone_set(), fungsi ini berguna untuk mengeset default date menjadi Asia/Jakarta</w:t>
       </w:r>
     </w:p>
     <w:p>
@@ -3574,131 +2279,11 @@
           <w:rFonts w:ascii="Times New Roman" w:eastAsia="Calibri" w:hAnsi="Times New Roman" w:cs="Times New Roman"/>
         </w:rPr>
       </w:pPr>
-      <w:proofErr w:type="spellStart"/>
       <w:r>
         <w:rPr>
           <w:rFonts w:ascii="Times New Roman" w:eastAsia="Calibri" w:hAnsi="Times New Roman" w:cs="Times New Roman"/>
         </w:rPr>
-        <w:t>tampil_</w:t>
-      </w:r>
-      <w:proofErr w:type="gramStart"/>
-      <w:r>
-        <w:rPr>
-          <w:rFonts w:ascii="Times New Roman" w:eastAsia="Calibri" w:hAnsi="Times New Roman" w:cs="Times New Roman"/>
-        </w:rPr>
-        <w:t>data</w:t>
-      </w:r>
-      <w:proofErr w:type="spellEnd"/>
-      <w:r>
-        <w:rPr>
-          <w:rFonts w:ascii="Times New Roman" w:eastAsia="Calibri" w:hAnsi="Times New Roman" w:cs="Times New Roman"/>
-        </w:rPr>
-        <w:t>(</w:t>
-      </w:r>
-      <w:proofErr w:type="gramEnd"/>
-      <w:r>
-        <w:rPr>
-          <w:rFonts w:ascii="Times New Roman" w:eastAsia="Calibri" w:hAnsi="Times New Roman" w:cs="Times New Roman"/>
-        </w:rPr>
-        <w:t xml:space="preserve">), </w:t>
-      </w:r>
-      <w:proofErr w:type="spellStart"/>
-      <w:r>
-        <w:rPr>
-          <w:rFonts w:ascii="Times New Roman" w:eastAsia="Calibri" w:hAnsi="Times New Roman" w:cs="Times New Roman"/>
-        </w:rPr>
-        <w:t>fungsi</w:t>
-      </w:r>
-      <w:proofErr w:type="spellEnd"/>
-      <w:r>
-        <w:rPr>
-          <w:rFonts w:ascii="Times New Roman" w:eastAsia="Calibri" w:hAnsi="Times New Roman" w:cs="Times New Roman"/>
-        </w:rPr>
-        <w:t xml:space="preserve"> </w:t>
-      </w:r>
-      <w:proofErr w:type="spellStart"/>
-      <w:r>
-        <w:rPr>
-          <w:rFonts w:ascii="Times New Roman" w:eastAsia="Calibri" w:hAnsi="Times New Roman" w:cs="Times New Roman"/>
-        </w:rPr>
-        <w:t>ini</w:t>
-      </w:r>
-      <w:proofErr w:type="spellEnd"/>
-      <w:r>
-        <w:rPr>
-          <w:rFonts w:ascii="Times New Roman" w:eastAsia="Calibri" w:hAnsi="Times New Roman" w:cs="Times New Roman"/>
-        </w:rPr>
-        <w:t xml:space="preserve"> </w:t>
-      </w:r>
-      <w:proofErr w:type="spellStart"/>
-      <w:r>
-        <w:rPr>
-          <w:rFonts w:ascii="Times New Roman" w:eastAsia="Calibri" w:hAnsi="Times New Roman" w:cs="Times New Roman"/>
-        </w:rPr>
-        <w:t>berguna</w:t>
-      </w:r>
-      <w:proofErr w:type="spellEnd"/>
-      <w:r>
-        <w:rPr>
-          <w:rFonts w:ascii="Times New Roman" w:eastAsia="Calibri" w:hAnsi="Times New Roman" w:cs="Times New Roman"/>
-        </w:rPr>
-        <w:t xml:space="preserve"> </w:t>
-      </w:r>
-      <w:proofErr w:type="spellStart"/>
-      <w:r>
-        <w:rPr>
-          <w:rFonts w:ascii="Times New Roman" w:eastAsia="Calibri" w:hAnsi="Times New Roman" w:cs="Times New Roman"/>
-        </w:rPr>
-        <w:t>untuk</w:t>
-      </w:r>
-      <w:proofErr w:type="spellEnd"/>
-      <w:r>
-        <w:rPr>
-          <w:rFonts w:ascii="Times New Roman" w:eastAsia="Calibri" w:hAnsi="Times New Roman" w:cs="Times New Roman"/>
-        </w:rPr>
-        <w:t xml:space="preserve"> </w:t>
-      </w:r>
-      <w:proofErr w:type="spellStart"/>
-      <w:r>
-        <w:rPr>
-          <w:rFonts w:ascii="Times New Roman" w:eastAsia="Calibri" w:hAnsi="Times New Roman" w:cs="Times New Roman"/>
-        </w:rPr>
-        <w:t>mengambil</w:t>
-      </w:r>
-      <w:proofErr w:type="spellEnd"/>
-      <w:r>
-        <w:rPr>
-          <w:rFonts w:ascii="Times New Roman" w:eastAsia="Calibri" w:hAnsi="Times New Roman" w:cs="Times New Roman"/>
-        </w:rPr>
-        <w:t xml:space="preserve"> data </w:t>
-      </w:r>
-      <w:proofErr w:type="spellStart"/>
-      <w:r>
-        <w:rPr>
-          <w:rFonts w:ascii="Times New Roman" w:eastAsia="Calibri" w:hAnsi="Times New Roman" w:cs="Times New Roman"/>
-        </w:rPr>
-        <w:t>dari</w:t>
-      </w:r>
-      <w:proofErr w:type="spellEnd"/>
-      <w:r>
-        <w:rPr>
-          <w:rFonts w:ascii="Times New Roman" w:eastAsia="Calibri" w:hAnsi="Times New Roman" w:cs="Times New Roman"/>
-        </w:rPr>
-        <w:t xml:space="preserve"> </w:t>
-      </w:r>
-      <w:proofErr w:type="spellStart"/>
-      <w:r>
-        <w:rPr>
-          <w:rFonts w:ascii="Times New Roman" w:eastAsia="Calibri" w:hAnsi="Times New Roman" w:cs="Times New Roman"/>
-        </w:rPr>
-        <w:t>tabel</w:t>
-      </w:r>
-      <w:proofErr w:type="spellEnd"/>
-      <w:r>
-        <w:rPr>
-          <w:rFonts w:ascii="Times New Roman" w:eastAsia="Calibri" w:hAnsi="Times New Roman" w:cs="Times New Roman"/>
-        </w:rPr>
-        <w:t xml:space="preserve"> invoice</w:t>
+        <w:t>tampil_data(), fungsi ini berguna untuk mengambil data dari tabel invoice</w:t>
       </w:r>
     </w:p>
     <w:p>
@@ -3713,154 +2298,12 @@
           <w:rFonts w:ascii="Times New Roman" w:eastAsia="Calibri" w:hAnsi="Times New Roman" w:cs="Times New Roman"/>
         </w:rPr>
       </w:pPr>
-      <w:proofErr w:type="spellStart"/>
       <w:r>
         <w:rPr>
           <w:rFonts w:ascii="Times New Roman" w:eastAsia="Calibri" w:hAnsi="Times New Roman" w:cs="Times New Roman"/>
         </w:rPr>
-        <w:t>ambil_id_</w:t>
-      </w:r>
-      <w:proofErr w:type="gramStart"/>
-      <w:r>
-        <w:rPr>
-          <w:rFonts w:ascii="Times New Roman" w:eastAsia="Calibri" w:hAnsi="Times New Roman" w:cs="Times New Roman"/>
-        </w:rPr>
-        <w:t>invoice</w:t>
-      </w:r>
-      <w:proofErr w:type="spellEnd"/>
-      <w:r>
-        <w:rPr>
-          <w:rFonts w:ascii="Times New Roman" w:eastAsia="Calibri" w:hAnsi="Times New Roman" w:cs="Times New Roman"/>
-        </w:rPr>
-        <w:t>(</w:t>
-      </w:r>
-      <w:proofErr w:type="gramEnd"/>
-      <w:r>
-        <w:rPr>
-          <w:rFonts w:ascii="Times New Roman" w:eastAsia="Calibri" w:hAnsi="Times New Roman" w:cs="Times New Roman"/>
-        </w:rPr>
-        <w:t xml:space="preserve">), </w:t>
-      </w:r>
-      <w:proofErr w:type="spellStart"/>
-      <w:r>
-        <w:rPr>
-          <w:rFonts w:ascii="Times New Roman" w:eastAsia="Calibri" w:hAnsi="Times New Roman" w:cs="Times New Roman"/>
-        </w:rPr>
-        <w:t>fungsi</w:t>
-      </w:r>
-      <w:proofErr w:type="spellEnd"/>
-      <w:r>
-        <w:rPr>
-          <w:rFonts w:ascii="Times New Roman" w:eastAsia="Calibri" w:hAnsi="Times New Roman" w:cs="Times New Roman"/>
-        </w:rPr>
-        <w:t xml:space="preserve"> </w:t>
-      </w:r>
-      <w:proofErr w:type="spellStart"/>
-      <w:r>
-        <w:rPr>
-          <w:rFonts w:ascii="Times New Roman" w:eastAsia="Calibri" w:hAnsi="Times New Roman" w:cs="Times New Roman"/>
-        </w:rPr>
-        <w:t>ini</w:t>
-      </w:r>
-      <w:proofErr w:type="spellEnd"/>
-      <w:r>
-        <w:rPr>
-          <w:rFonts w:ascii="Times New Roman" w:eastAsia="Calibri" w:hAnsi="Times New Roman" w:cs="Times New Roman"/>
-        </w:rPr>
-        <w:t xml:space="preserve"> </w:t>
-      </w:r>
-      <w:proofErr w:type="spellStart"/>
-      <w:r>
-        <w:rPr>
-          <w:rFonts w:ascii="Times New Roman" w:eastAsia="Calibri" w:hAnsi="Times New Roman" w:cs="Times New Roman"/>
-        </w:rPr>
-        <w:t>berguna</w:t>
-      </w:r>
-      <w:proofErr w:type="spellEnd"/>
-      <w:r>
-        <w:rPr>
-          <w:rFonts w:ascii="Times New Roman" w:eastAsia="Calibri" w:hAnsi="Times New Roman" w:cs="Times New Roman"/>
-        </w:rPr>
-        <w:t xml:space="preserve"> </w:t>
-      </w:r>
-      <w:proofErr w:type="spellStart"/>
-      <w:r>
-        <w:rPr>
-          <w:rFonts w:ascii="Times New Roman" w:eastAsia="Calibri" w:hAnsi="Times New Roman" w:cs="Times New Roman"/>
-        </w:rPr>
-        <w:t>untuk</w:t>
-      </w:r>
-      <w:proofErr w:type="spellEnd"/>
-      <w:r>
-        <w:rPr>
-          <w:rFonts w:ascii="Times New Roman" w:eastAsia="Calibri" w:hAnsi="Times New Roman" w:cs="Times New Roman"/>
-        </w:rPr>
-        <w:t xml:space="preserve"> </w:t>
-      </w:r>
-      <w:proofErr w:type="spellStart"/>
-      <w:r>
-        <w:rPr>
-          <w:rFonts w:ascii="Times New Roman" w:eastAsia="Calibri" w:hAnsi="Times New Roman" w:cs="Times New Roman"/>
-        </w:rPr>
-        <w:t>mengambil</w:t>
-      </w:r>
-      <w:proofErr w:type="spellEnd"/>
-      <w:r>
-        <w:rPr>
-          <w:rFonts w:ascii="Times New Roman" w:eastAsia="Calibri" w:hAnsi="Times New Roman" w:cs="Times New Roman"/>
-        </w:rPr>
-        <w:t xml:space="preserve"> data </w:t>
-      </w:r>
-      <w:proofErr w:type="spellStart"/>
-      <w:r>
-        <w:rPr>
-          <w:rFonts w:ascii="Times New Roman" w:eastAsia="Calibri" w:hAnsi="Times New Roman" w:cs="Times New Roman"/>
-        </w:rPr>
-        <w:t>dari</w:t>
-      </w:r>
-      <w:proofErr w:type="spellEnd"/>
-      <w:r>
-        <w:rPr>
-          <w:rFonts w:ascii="Times New Roman" w:eastAsia="Calibri" w:hAnsi="Times New Roman" w:cs="Times New Roman"/>
-        </w:rPr>
-        <w:t xml:space="preserve"> </w:t>
-      </w:r>
-      <w:proofErr w:type="spellStart"/>
-      <w:r>
-        <w:rPr>
-          <w:rFonts w:ascii="Times New Roman" w:eastAsia="Calibri" w:hAnsi="Times New Roman" w:cs="Times New Roman"/>
-        </w:rPr>
-        <w:t>tabel</w:t>
-      </w:r>
-      <w:proofErr w:type="spellEnd"/>
-      <w:r>
-        <w:rPr>
-          <w:rFonts w:ascii="Times New Roman" w:eastAsia="Calibri" w:hAnsi="Times New Roman" w:cs="Times New Roman"/>
-        </w:rPr>
-        <w:t xml:space="preserve"> invoice </w:t>
-      </w:r>
-      <w:proofErr w:type="spellStart"/>
-      <w:r>
-        <w:rPr>
-          <w:rFonts w:ascii="Times New Roman" w:eastAsia="Calibri" w:hAnsi="Times New Roman" w:cs="Times New Roman"/>
-        </w:rPr>
-        <w:t>berdasarkan</w:t>
-      </w:r>
-      <w:proofErr w:type="spellEnd"/>
-      <w:r>
-        <w:rPr>
-          <w:rFonts w:ascii="Times New Roman" w:eastAsia="Calibri" w:hAnsi="Times New Roman" w:cs="Times New Roman"/>
-        </w:rPr>
-        <w:t xml:space="preserve"> id </w:t>
-      </w:r>
-      <w:proofErr w:type="spellStart"/>
-      <w:r>
-        <w:rPr>
-          <w:rFonts w:ascii="Times New Roman" w:eastAsia="Calibri" w:hAnsi="Times New Roman" w:cs="Times New Roman"/>
-        </w:rPr>
-        <w:t>invoicenya</w:t>
-      </w:r>
-      <w:proofErr w:type="spellEnd"/>
+        <w:t>ambil_id_invoice(), fungsi ini berguna untuk mengambil data dari tabel invoice berdasarkan id invoicenya</w:t>
+      </w:r>
     </w:p>
     <w:p>
       <w:pPr>
@@ -3874,168 +2317,12 @@
           <w:rFonts w:ascii="Times New Roman" w:eastAsia="Calibri" w:hAnsi="Times New Roman" w:cs="Times New Roman"/>
         </w:rPr>
       </w:pPr>
-      <w:proofErr w:type="spellStart"/>
       <w:r>
         <w:rPr>
           <w:rFonts w:ascii="Times New Roman" w:eastAsia="Calibri" w:hAnsi="Times New Roman" w:cs="Times New Roman"/>
         </w:rPr>
-        <w:t>ambil_id_</w:t>
-      </w:r>
-      <w:proofErr w:type="gramStart"/>
-      <w:r>
-        <w:rPr>
-          <w:rFonts w:ascii="Times New Roman" w:eastAsia="Calibri" w:hAnsi="Times New Roman" w:cs="Times New Roman"/>
-        </w:rPr>
-        <w:t>pesanan</w:t>
-      </w:r>
-      <w:proofErr w:type="spellEnd"/>
-      <w:r>
-        <w:rPr>
-          <w:rFonts w:ascii="Times New Roman" w:eastAsia="Calibri" w:hAnsi="Times New Roman" w:cs="Times New Roman"/>
-        </w:rPr>
-        <w:t>(</w:t>
-      </w:r>
-      <w:proofErr w:type="gramEnd"/>
-      <w:r>
-        <w:rPr>
-          <w:rFonts w:ascii="Times New Roman" w:eastAsia="Calibri" w:hAnsi="Times New Roman" w:cs="Times New Roman"/>
-        </w:rPr>
-        <w:t xml:space="preserve">), </w:t>
-      </w:r>
-      <w:proofErr w:type="spellStart"/>
-      <w:r>
-        <w:rPr>
-          <w:rFonts w:ascii="Times New Roman" w:eastAsia="Calibri" w:hAnsi="Times New Roman" w:cs="Times New Roman"/>
-        </w:rPr>
-        <w:t>fungsi</w:t>
-      </w:r>
-      <w:proofErr w:type="spellEnd"/>
-      <w:r>
-        <w:rPr>
-          <w:rFonts w:ascii="Times New Roman" w:eastAsia="Calibri" w:hAnsi="Times New Roman" w:cs="Times New Roman"/>
-        </w:rPr>
-        <w:t xml:space="preserve"> </w:t>
-      </w:r>
-      <w:proofErr w:type="spellStart"/>
-      <w:r>
-        <w:rPr>
-          <w:rFonts w:ascii="Times New Roman" w:eastAsia="Calibri" w:hAnsi="Times New Roman" w:cs="Times New Roman"/>
-        </w:rPr>
-        <w:t>ini</w:t>
-      </w:r>
-      <w:proofErr w:type="spellEnd"/>
-      <w:r>
-        <w:rPr>
-          <w:rFonts w:ascii="Times New Roman" w:eastAsia="Calibri" w:hAnsi="Times New Roman" w:cs="Times New Roman"/>
-        </w:rPr>
-        <w:t xml:space="preserve"> </w:t>
-      </w:r>
-      <w:proofErr w:type="spellStart"/>
-      <w:r>
-        <w:rPr>
-          <w:rFonts w:ascii="Times New Roman" w:eastAsia="Calibri" w:hAnsi="Times New Roman" w:cs="Times New Roman"/>
-        </w:rPr>
-        <w:t>berguna</w:t>
-      </w:r>
-      <w:proofErr w:type="spellEnd"/>
-      <w:r>
-        <w:rPr>
-          <w:rFonts w:ascii="Times New Roman" w:eastAsia="Calibri" w:hAnsi="Times New Roman" w:cs="Times New Roman"/>
-        </w:rPr>
-        <w:t xml:space="preserve"> </w:t>
-      </w:r>
-      <w:proofErr w:type="spellStart"/>
-      <w:r>
-        <w:rPr>
-          <w:rFonts w:ascii="Times New Roman" w:eastAsia="Calibri" w:hAnsi="Times New Roman" w:cs="Times New Roman"/>
-        </w:rPr>
-        <w:t>untuk</w:t>
-      </w:r>
-      <w:proofErr w:type="spellEnd"/>
-      <w:r>
-        <w:rPr>
-          <w:rFonts w:ascii="Times New Roman" w:eastAsia="Calibri" w:hAnsi="Times New Roman" w:cs="Times New Roman"/>
-        </w:rPr>
-        <w:t xml:space="preserve"> </w:t>
-      </w:r>
-      <w:proofErr w:type="spellStart"/>
-      <w:r>
-        <w:rPr>
-          <w:rFonts w:ascii="Times New Roman" w:eastAsia="Calibri" w:hAnsi="Times New Roman" w:cs="Times New Roman"/>
-        </w:rPr>
-        <w:t>mengambil</w:t>
-      </w:r>
-      <w:proofErr w:type="spellEnd"/>
-      <w:r>
-        <w:rPr>
-          <w:rFonts w:ascii="Times New Roman" w:eastAsia="Calibri" w:hAnsi="Times New Roman" w:cs="Times New Roman"/>
-        </w:rPr>
-        <w:t xml:space="preserve"> data </w:t>
-      </w:r>
-      <w:proofErr w:type="spellStart"/>
-      <w:r>
-        <w:rPr>
-          <w:rFonts w:ascii="Times New Roman" w:eastAsia="Calibri" w:hAnsi="Times New Roman" w:cs="Times New Roman"/>
-        </w:rPr>
-        <w:t>dari</w:t>
-      </w:r>
-      <w:proofErr w:type="spellEnd"/>
-      <w:r>
-        <w:rPr>
-          <w:rFonts w:ascii="Times New Roman" w:eastAsia="Calibri" w:hAnsi="Times New Roman" w:cs="Times New Roman"/>
-        </w:rPr>
-        <w:t xml:space="preserve"> </w:t>
-      </w:r>
-      <w:proofErr w:type="spellStart"/>
-      <w:r>
-        <w:rPr>
-          <w:rFonts w:ascii="Times New Roman" w:eastAsia="Calibri" w:hAnsi="Times New Roman" w:cs="Times New Roman"/>
-        </w:rPr>
-        <w:t>tabel</w:t>
-      </w:r>
-      <w:proofErr w:type="spellEnd"/>
-      <w:r>
-        <w:rPr>
-          <w:rFonts w:ascii="Times New Roman" w:eastAsia="Calibri" w:hAnsi="Times New Roman" w:cs="Times New Roman"/>
-        </w:rPr>
-        <w:t xml:space="preserve"> </w:t>
-      </w:r>
-      <w:proofErr w:type="spellStart"/>
-      <w:r>
-        <w:rPr>
-          <w:rFonts w:ascii="Times New Roman" w:eastAsia="Calibri" w:hAnsi="Times New Roman" w:cs="Times New Roman"/>
-        </w:rPr>
-        <w:t>pesanan</w:t>
-      </w:r>
-      <w:proofErr w:type="spellEnd"/>
-      <w:r>
-        <w:rPr>
-          <w:rFonts w:ascii="Times New Roman" w:eastAsia="Calibri" w:hAnsi="Times New Roman" w:cs="Times New Roman"/>
-        </w:rPr>
-        <w:t xml:space="preserve"> </w:t>
-      </w:r>
-      <w:proofErr w:type="spellStart"/>
-      <w:r>
-        <w:rPr>
-          <w:rFonts w:ascii="Times New Roman" w:eastAsia="Calibri" w:hAnsi="Times New Roman" w:cs="Times New Roman"/>
-        </w:rPr>
-        <w:t>berdasarkan</w:t>
-      </w:r>
-      <w:proofErr w:type="spellEnd"/>
-      <w:r>
-        <w:rPr>
-          <w:rFonts w:ascii="Times New Roman" w:eastAsia="Calibri" w:hAnsi="Times New Roman" w:cs="Times New Roman"/>
-        </w:rPr>
-        <w:t xml:space="preserve"> id </w:t>
-      </w:r>
-      <w:proofErr w:type="spellStart"/>
-      <w:r>
-        <w:rPr>
-          <w:rFonts w:ascii="Times New Roman" w:eastAsia="Calibri" w:hAnsi="Times New Roman" w:cs="Times New Roman"/>
-        </w:rPr>
-        <w:t>invoicenya</w:t>
-      </w:r>
-      <w:proofErr w:type="spellEnd"/>
+        <w:t>ambil_id_pesanan(), fungsi ini berguna untuk mengambil data dari tabel pesanan berdasarkan id invoicenya</w:t>
+      </w:r>
     </w:p>
     <w:p>
       <w:pPr>
@@ -4047,7 +2334,6 @@
           <w:bCs/>
         </w:rPr>
       </w:pPr>
-      <w:proofErr w:type="spellStart"/>
       <w:r>
         <w:rPr>
           <w:rFonts w:ascii="Times New Roman" w:eastAsia="Calibri" w:hAnsi="Times New Roman" w:cs="Times New Roman"/>
@@ -4056,7 +2342,6 @@
         </w:rPr>
         <w:t>tb_invoice</w:t>
       </w:r>
-      <w:proofErr w:type="spellEnd"/>
     </w:p>
     <w:tbl>
       <w:tblPr>
@@ -4130,7 +2415,6 @@
                 <w:color w:val="FFFFFF"/>
               </w:rPr>
             </w:pPr>
-            <w:proofErr w:type="spellStart"/>
             <w:r>
               <w:rPr>
                 <w:rFonts w:ascii="Calibri" w:eastAsia="Times New Roman" w:hAnsi="Calibri" w:cs="Calibri"/>
@@ -4138,7 +2422,6 @@
               </w:rPr>
               <w:t>Tipe</w:t>
             </w:r>
-            <w:proofErr w:type="spellEnd"/>
           </w:p>
         </w:tc>
         <w:tc>
@@ -4196,7 +2479,6 @@
                 <w:color w:val="FFFFFF"/>
               </w:rPr>
             </w:pPr>
-            <w:proofErr w:type="spellStart"/>
             <w:r>
               <w:rPr>
                 <w:rFonts w:ascii="Calibri" w:eastAsia="Times New Roman" w:hAnsi="Calibri" w:cs="Calibri"/>
@@ -4204,7 +2486,6 @@
               </w:rPr>
               <w:t>Keterangan</w:t>
             </w:r>
-            <w:proofErr w:type="spellEnd"/>
           </w:p>
         </w:tc>
       </w:tr>
@@ -4370,7 +2651,6 @@
                 <w:color w:val="000000"/>
               </w:rPr>
             </w:pPr>
-            <w:proofErr w:type="spellStart"/>
             <w:r>
               <w:rPr>
                 <w:rFonts w:ascii="Calibri" w:eastAsia="Times New Roman" w:hAnsi="Calibri" w:cs="Calibri"/>
@@ -4378,7 +2658,6 @@
               </w:rPr>
               <w:t>nama</w:t>
             </w:r>
-            <w:proofErr w:type="spellEnd"/>
           </w:p>
         </w:tc>
         <w:tc>
@@ -4468,31 +2747,13 @@
                 <w:color w:val="000000"/>
               </w:rPr>
             </w:pPr>
-            <w:proofErr w:type="spellStart"/>
-            <w:r>
-              <w:rPr>
-                <w:rFonts w:ascii="Calibri" w:eastAsia="Times New Roman" w:hAnsi="Calibri" w:cs="Calibri"/>
-                <w:color w:val="000000"/>
-              </w:rPr>
-              <w:t>nama</w:t>
-            </w:r>
-            <w:proofErr w:type="spellEnd"/>
-            <w:r>
-              <w:rPr>
-                <w:rFonts w:ascii="Calibri" w:eastAsia="Times New Roman" w:hAnsi="Calibri" w:cs="Calibri"/>
-                <w:color w:val="000000"/>
-              </w:rPr>
-              <w:t xml:space="preserve"> </w:t>
-            </w:r>
-            <w:proofErr w:type="spellStart"/>
-            <w:r>
-              <w:rPr>
-                <w:rFonts w:ascii="Calibri" w:eastAsia="Times New Roman" w:hAnsi="Calibri" w:cs="Calibri"/>
-                <w:color w:val="000000"/>
-              </w:rPr>
-              <w:t>pembeli</w:t>
-            </w:r>
-            <w:proofErr w:type="spellEnd"/>
+            <w:r>
+              <w:rPr>
+                <w:rFonts w:ascii="Calibri" w:eastAsia="Times New Roman" w:hAnsi="Calibri" w:cs="Calibri"/>
+                <w:color w:val="000000"/>
+              </w:rPr>
+              <w:t>nama pembeli</w:t>
+            </w:r>
           </w:p>
         </w:tc>
       </w:tr>
@@ -4524,7 +2785,6 @@
                 <w:color w:val="000000"/>
               </w:rPr>
             </w:pPr>
-            <w:proofErr w:type="spellStart"/>
             <w:r>
               <w:rPr>
                 <w:rFonts w:ascii="Calibri" w:eastAsia="Times New Roman" w:hAnsi="Calibri" w:cs="Calibri"/>
@@ -4532,7 +2792,6 @@
               </w:rPr>
               <w:t>alamat</w:t>
             </w:r>
-            <w:proofErr w:type="spellEnd"/>
           </w:p>
         </w:tc>
         <w:tc>
@@ -4622,31 +2881,13 @@
                 <w:color w:val="000000"/>
               </w:rPr>
             </w:pPr>
-            <w:proofErr w:type="spellStart"/>
-            <w:r>
-              <w:rPr>
-                <w:rFonts w:ascii="Calibri" w:eastAsia="Times New Roman" w:hAnsi="Calibri" w:cs="Calibri"/>
-                <w:color w:val="000000"/>
-              </w:rPr>
-              <w:t>alamat</w:t>
-            </w:r>
-            <w:proofErr w:type="spellEnd"/>
-            <w:r>
-              <w:rPr>
-                <w:rFonts w:ascii="Calibri" w:eastAsia="Times New Roman" w:hAnsi="Calibri" w:cs="Calibri"/>
-                <w:color w:val="000000"/>
-              </w:rPr>
-              <w:t xml:space="preserve"> </w:t>
-            </w:r>
-            <w:proofErr w:type="spellStart"/>
-            <w:r>
-              <w:rPr>
-                <w:rFonts w:ascii="Calibri" w:eastAsia="Times New Roman" w:hAnsi="Calibri" w:cs="Calibri"/>
-                <w:color w:val="000000"/>
-              </w:rPr>
-              <w:t>pembeli</w:t>
-            </w:r>
-            <w:proofErr w:type="spellEnd"/>
+            <w:r>
+              <w:rPr>
+                <w:rFonts w:ascii="Calibri" w:eastAsia="Times New Roman" w:hAnsi="Calibri" w:cs="Calibri"/>
+                <w:color w:val="000000"/>
+              </w:rPr>
+              <w:t>alamat pembeli</w:t>
+            </w:r>
           </w:p>
         </w:tc>
       </w:tr>
@@ -4678,7 +2919,6 @@
                 <w:color w:val="000000"/>
               </w:rPr>
             </w:pPr>
-            <w:proofErr w:type="spellStart"/>
             <w:r>
               <w:rPr>
                 <w:rFonts w:ascii="Calibri" w:eastAsia="Times New Roman" w:hAnsi="Calibri" w:cs="Calibri"/>
@@ -4686,7 +2926,6 @@
               </w:rPr>
               <w:t>tgl_pesan</w:t>
             </w:r>
-            <w:proofErr w:type="spellEnd"/>
           </w:p>
         </w:tc>
         <w:tc>
@@ -4776,31 +3015,13 @@
                 <w:color w:val="000000"/>
               </w:rPr>
             </w:pPr>
-            <w:proofErr w:type="spellStart"/>
-            <w:r>
-              <w:rPr>
-                <w:rFonts w:ascii="Calibri" w:eastAsia="Times New Roman" w:hAnsi="Calibri" w:cs="Calibri"/>
-                <w:color w:val="000000"/>
-              </w:rPr>
-              <w:t>waktu</w:t>
-            </w:r>
-            <w:proofErr w:type="spellEnd"/>
-            <w:r>
-              <w:rPr>
-                <w:rFonts w:ascii="Calibri" w:eastAsia="Times New Roman" w:hAnsi="Calibri" w:cs="Calibri"/>
-                <w:color w:val="000000"/>
-              </w:rPr>
-              <w:t xml:space="preserve"> </w:t>
-            </w:r>
-            <w:proofErr w:type="spellStart"/>
-            <w:r>
-              <w:rPr>
-                <w:rFonts w:ascii="Calibri" w:eastAsia="Times New Roman" w:hAnsi="Calibri" w:cs="Calibri"/>
-                <w:color w:val="000000"/>
-              </w:rPr>
-              <w:t>pemesanan</w:t>
-            </w:r>
-            <w:proofErr w:type="spellEnd"/>
+            <w:r>
+              <w:rPr>
+                <w:rFonts w:ascii="Calibri" w:eastAsia="Times New Roman" w:hAnsi="Calibri" w:cs="Calibri"/>
+                <w:color w:val="000000"/>
+              </w:rPr>
+              <w:t>waktu pemesanan</w:t>
+            </w:r>
           </w:p>
         </w:tc>
       </w:tr>
@@ -4832,7 +3053,6 @@
                 <w:color w:val="000000"/>
               </w:rPr>
             </w:pPr>
-            <w:proofErr w:type="spellStart"/>
             <w:r>
               <w:rPr>
                 <w:rFonts w:ascii="Calibri" w:eastAsia="Times New Roman" w:hAnsi="Calibri" w:cs="Calibri"/>
@@ -4840,7 +3060,6 @@
               </w:rPr>
               <w:t>batas_bayar</w:t>
             </w:r>
-            <w:proofErr w:type="spellEnd"/>
           </w:p>
         </w:tc>
         <w:tc>
@@ -4930,47 +3149,13 @@
                 <w:color w:val="000000"/>
               </w:rPr>
             </w:pPr>
-            <w:proofErr w:type="spellStart"/>
-            <w:r>
-              <w:rPr>
-                <w:rFonts w:ascii="Calibri" w:eastAsia="Times New Roman" w:hAnsi="Calibri" w:cs="Calibri"/>
-                <w:color w:val="000000"/>
-              </w:rPr>
-              <w:t>batas</w:t>
-            </w:r>
-            <w:proofErr w:type="spellEnd"/>
-            <w:r>
-              <w:rPr>
-                <w:rFonts w:ascii="Calibri" w:eastAsia="Times New Roman" w:hAnsi="Calibri" w:cs="Calibri"/>
-                <w:color w:val="000000"/>
-              </w:rPr>
-              <w:t xml:space="preserve"> </w:t>
-            </w:r>
-            <w:proofErr w:type="spellStart"/>
-            <w:r>
-              <w:rPr>
-                <w:rFonts w:ascii="Calibri" w:eastAsia="Times New Roman" w:hAnsi="Calibri" w:cs="Calibri"/>
-                <w:color w:val="000000"/>
-              </w:rPr>
-              <w:t>bayar</w:t>
-            </w:r>
-            <w:proofErr w:type="spellEnd"/>
-            <w:r>
-              <w:rPr>
-                <w:rFonts w:ascii="Calibri" w:eastAsia="Times New Roman" w:hAnsi="Calibri" w:cs="Calibri"/>
-                <w:color w:val="000000"/>
-              </w:rPr>
-              <w:t xml:space="preserve"> </w:t>
-            </w:r>
-            <w:proofErr w:type="spellStart"/>
-            <w:r>
-              <w:rPr>
-                <w:rFonts w:ascii="Calibri" w:eastAsia="Times New Roman" w:hAnsi="Calibri" w:cs="Calibri"/>
-                <w:color w:val="000000"/>
-              </w:rPr>
-              <w:t>pembelian</w:t>
-            </w:r>
-            <w:proofErr w:type="spellEnd"/>
+            <w:r>
+              <w:rPr>
+                <w:rFonts w:ascii="Calibri" w:eastAsia="Times New Roman" w:hAnsi="Calibri" w:cs="Calibri"/>
+                <w:color w:val="000000"/>
+              </w:rPr>
+              <w:t>batas bayar pembelian</w:t>
+            </w:r>
           </w:p>
         </w:tc>
       </w:tr>
@@ -5039,99 +3224,31 @@
       <w:pPr>
         <w:rPr>
           <w:rFonts w:ascii="Times New Roman" w:hAnsi="Times New Roman" w:cs="Times New Roman"/>
-        </w:rPr>
-      </w:pPr>
-      <w:proofErr w:type="spellStart"/>
-      <w:r>
-        <w:rPr>
-          <w:rFonts w:ascii="Times New Roman" w:hAnsi="Times New Roman" w:cs="Times New Roman"/>
+          <w:b/>
+          <w:bCs/>
+        </w:rPr>
+      </w:pPr>
+      <w:r>
+        <w:rPr>
+          <w:rFonts w:ascii="Times New Roman" w:hAnsi="Times New Roman" w:cs="Times New Roman"/>
+          <w:b/>
+          <w:bCs/>
         </w:rPr>
         <w:lastRenderedPageBreak/>
         <w:t>Model_kategori.php</w:t>
       </w:r>
-      <w:proofErr w:type="spellEnd"/>
-    </w:p>
-    <w:p>
-      <w:pPr>
-        <w:rPr>
-          <w:rFonts w:ascii="Times New Roman" w:hAnsi="Times New Roman" w:cs="Times New Roman"/>
-        </w:rPr>
-      </w:pPr>
-      <w:r>
-        <w:rPr>
-          <w:rFonts w:ascii="Times New Roman" w:hAnsi="Times New Roman" w:cs="Times New Roman"/>
-        </w:rPr>
-        <w:t xml:space="preserve">Pada model </w:t>
-      </w:r>
-      <w:proofErr w:type="spellStart"/>
-      <w:r>
-        <w:rPr>
-          <w:rFonts w:ascii="Times New Roman" w:hAnsi="Times New Roman" w:cs="Times New Roman"/>
-        </w:rPr>
-        <w:t>ini</w:t>
-      </w:r>
-      <w:proofErr w:type="spellEnd"/>
-      <w:r>
-        <w:rPr>
-          <w:rFonts w:ascii="Times New Roman" w:hAnsi="Times New Roman" w:cs="Times New Roman"/>
-        </w:rPr>
-        <w:t xml:space="preserve"> </w:t>
-      </w:r>
-      <w:proofErr w:type="spellStart"/>
-      <w:r>
-        <w:rPr>
-          <w:rFonts w:ascii="Times New Roman" w:hAnsi="Times New Roman" w:cs="Times New Roman"/>
-        </w:rPr>
-        <w:t>berisi</w:t>
-      </w:r>
-      <w:proofErr w:type="spellEnd"/>
-      <w:r>
-        <w:rPr>
-          <w:rFonts w:ascii="Times New Roman" w:hAnsi="Times New Roman" w:cs="Times New Roman"/>
-        </w:rPr>
-        <w:t xml:space="preserve"> </w:t>
-      </w:r>
-      <w:proofErr w:type="spellStart"/>
-      <w:r>
-        <w:rPr>
-          <w:rFonts w:ascii="Times New Roman" w:hAnsi="Times New Roman" w:cs="Times New Roman"/>
-        </w:rPr>
-        <w:t>fungsi</w:t>
-      </w:r>
-      <w:proofErr w:type="spellEnd"/>
-      <w:r>
-        <w:rPr>
-          <w:rFonts w:ascii="Times New Roman" w:hAnsi="Times New Roman" w:cs="Times New Roman"/>
-        </w:rPr>
-        <w:t xml:space="preserve"> </w:t>
-      </w:r>
-      <w:proofErr w:type="spellStart"/>
-      <w:r>
-        <w:rPr>
-          <w:rFonts w:ascii="Times New Roman" w:hAnsi="Times New Roman" w:cs="Times New Roman"/>
-        </w:rPr>
-        <w:t>sebagai</w:t>
-      </w:r>
-      <w:proofErr w:type="spellEnd"/>
-      <w:r>
-        <w:rPr>
-          <w:rFonts w:ascii="Times New Roman" w:hAnsi="Times New Roman" w:cs="Times New Roman"/>
-        </w:rPr>
-        <w:t xml:space="preserve"> </w:t>
-      </w:r>
-      <w:proofErr w:type="spellStart"/>
-      <w:r>
-        <w:rPr>
-          <w:rFonts w:ascii="Times New Roman" w:hAnsi="Times New Roman" w:cs="Times New Roman"/>
-        </w:rPr>
-        <w:t>berikut</w:t>
-      </w:r>
-      <w:proofErr w:type="spellEnd"/>
-      <w:r>
-        <w:rPr>
-          <w:rFonts w:ascii="Times New Roman" w:hAnsi="Times New Roman" w:cs="Times New Roman"/>
-        </w:rPr>
-        <w:t>:</w:t>
+    </w:p>
+    <w:p>
+      <w:pPr>
+        <w:rPr>
+          <w:rFonts w:ascii="Times New Roman" w:hAnsi="Times New Roman" w:cs="Times New Roman"/>
+        </w:rPr>
+      </w:pPr>
+      <w:r>
+        <w:rPr>
+          <w:rFonts w:ascii="Times New Roman" w:hAnsi="Times New Roman" w:cs="Times New Roman"/>
+        </w:rPr>
+        <w:t>Pada model ini berisi fungsi sebagai berikut:</w:t>
       </w:r>
     </w:p>
     <w:p>
@@ -5145,112 +3262,12 @@
           <w:rFonts w:ascii="Times New Roman" w:hAnsi="Times New Roman" w:cs="Times New Roman"/>
         </w:rPr>
       </w:pPr>
-      <w:proofErr w:type="spellStart"/>
-      <w:r>
-        <w:rPr>
-          <w:rFonts w:ascii="Times New Roman" w:hAnsi="Times New Roman" w:cs="Times New Roman"/>
-        </w:rPr>
-        <w:t>data_</w:t>
-      </w:r>
-      <w:proofErr w:type="gramStart"/>
-      <w:r>
-        <w:rPr>
-          <w:rFonts w:ascii="Times New Roman" w:hAnsi="Times New Roman" w:cs="Times New Roman"/>
-        </w:rPr>
-        <w:t>elektronik</w:t>
-      </w:r>
-      <w:proofErr w:type="spellEnd"/>
-      <w:r>
-        <w:rPr>
-          <w:rFonts w:ascii="Times New Roman" w:hAnsi="Times New Roman" w:cs="Times New Roman"/>
-        </w:rPr>
-        <w:t>(</w:t>
-      </w:r>
-      <w:proofErr w:type="gramEnd"/>
-      <w:r>
-        <w:rPr>
-          <w:rFonts w:ascii="Times New Roman" w:hAnsi="Times New Roman" w:cs="Times New Roman"/>
-        </w:rPr>
-        <w:t xml:space="preserve">), </w:t>
-      </w:r>
-      <w:proofErr w:type="spellStart"/>
-      <w:r>
-        <w:rPr>
-          <w:rFonts w:ascii="Times New Roman" w:hAnsi="Times New Roman" w:cs="Times New Roman"/>
-        </w:rPr>
-        <w:t>berguna</w:t>
-      </w:r>
-      <w:proofErr w:type="spellEnd"/>
-      <w:r>
-        <w:rPr>
-          <w:rFonts w:ascii="Times New Roman" w:hAnsi="Times New Roman" w:cs="Times New Roman"/>
-        </w:rPr>
-        <w:t xml:space="preserve"> </w:t>
-      </w:r>
-      <w:proofErr w:type="spellStart"/>
-      <w:r>
-        <w:rPr>
-          <w:rFonts w:ascii="Times New Roman" w:hAnsi="Times New Roman" w:cs="Times New Roman"/>
-        </w:rPr>
-        <w:t>untuk</w:t>
-      </w:r>
-      <w:proofErr w:type="spellEnd"/>
-      <w:r>
-        <w:rPr>
-          <w:rFonts w:ascii="Times New Roman" w:hAnsi="Times New Roman" w:cs="Times New Roman"/>
-        </w:rPr>
-        <w:t xml:space="preserve"> </w:t>
-      </w:r>
-      <w:proofErr w:type="spellStart"/>
-      <w:r>
-        <w:rPr>
-          <w:rFonts w:ascii="Times New Roman" w:hAnsi="Times New Roman" w:cs="Times New Roman"/>
-        </w:rPr>
-        <w:t>mengambil</w:t>
-      </w:r>
-      <w:proofErr w:type="spellEnd"/>
-      <w:r>
-        <w:rPr>
-          <w:rFonts w:ascii="Times New Roman" w:hAnsi="Times New Roman" w:cs="Times New Roman"/>
-        </w:rPr>
-        <w:t xml:space="preserve"> </w:t>
-      </w:r>
-      <w:proofErr w:type="spellStart"/>
-      <w:r>
-        <w:rPr>
-          <w:rFonts w:ascii="Times New Roman" w:hAnsi="Times New Roman" w:cs="Times New Roman"/>
-        </w:rPr>
-        <w:t>barang</w:t>
-      </w:r>
-      <w:proofErr w:type="spellEnd"/>
-      <w:r>
-        <w:rPr>
-          <w:rFonts w:ascii="Times New Roman" w:hAnsi="Times New Roman" w:cs="Times New Roman"/>
-        </w:rPr>
-        <w:t xml:space="preserve"> </w:t>
-      </w:r>
-      <w:proofErr w:type="spellStart"/>
-      <w:r>
-        <w:rPr>
-          <w:rFonts w:ascii="Times New Roman" w:hAnsi="Times New Roman" w:cs="Times New Roman"/>
-        </w:rPr>
-        <w:t>kategori</w:t>
-      </w:r>
-      <w:proofErr w:type="spellEnd"/>
-      <w:r>
-        <w:rPr>
-          <w:rFonts w:ascii="Times New Roman" w:hAnsi="Times New Roman" w:cs="Times New Roman"/>
-        </w:rPr>
-        <w:t xml:space="preserve"> </w:t>
-      </w:r>
-      <w:proofErr w:type="spellStart"/>
-      <w:r>
-        <w:rPr>
-          <w:rFonts w:ascii="Times New Roman" w:hAnsi="Times New Roman" w:cs="Times New Roman"/>
-        </w:rPr>
-        <w:t>elektronik</w:t>
-      </w:r>
-      <w:proofErr w:type="spellEnd"/>
+      <w:r>
+        <w:rPr>
+          <w:rFonts w:ascii="Times New Roman" w:hAnsi="Times New Roman" w:cs="Times New Roman"/>
+        </w:rPr>
+        <w:t>data_elektronik(), berguna untuk mengambil barang kategori elektronik</w:t>
+      </w:r>
     </w:p>
     <w:p>
       <w:pPr>
@@ -5263,112 +3280,12 @@
           <w:rFonts w:ascii="Times New Roman" w:hAnsi="Times New Roman" w:cs="Times New Roman"/>
         </w:rPr>
       </w:pPr>
-      <w:proofErr w:type="spellStart"/>
-      <w:r>
-        <w:rPr>
-          <w:rFonts w:ascii="Times New Roman" w:hAnsi="Times New Roman" w:cs="Times New Roman"/>
-        </w:rPr>
-        <w:t>data_pakaian_</w:t>
-      </w:r>
-      <w:proofErr w:type="gramStart"/>
-      <w:r>
-        <w:rPr>
-          <w:rFonts w:ascii="Times New Roman" w:hAnsi="Times New Roman" w:cs="Times New Roman"/>
-        </w:rPr>
-        <w:t>pria</w:t>
-      </w:r>
-      <w:proofErr w:type="spellEnd"/>
-      <w:r>
-        <w:rPr>
-          <w:rFonts w:ascii="Times New Roman" w:hAnsi="Times New Roman" w:cs="Times New Roman"/>
-        </w:rPr>
-        <w:t>(</w:t>
-      </w:r>
-      <w:proofErr w:type="gramEnd"/>
-      <w:r>
-        <w:rPr>
-          <w:rFonts w:ascii="Times New Roman" w:hAnsi="Times New Roman" w:cs="Times New Roman"/>
-        </w:rPr>
-        <w:t xml:space="preserve">), </w:t>
-      </w:r>
-      <w:proofErr w:type="spellStart"/>
-      <w:r>
-        <w:rPr>
-          <w:rFonts w:ascii="Times New Roman" w:hAnsi="Times New Roman" w:cs="Times New Roman"/>
-        </w:rPr>
-        <w:t>berguna</w:t>
-      </w:r>
-      <w:proofErr w:type="spellEnd"/>
-      <w:r>
-        <w:rPr>
-          <w:rFonts w:ascii="Times New Roman" w:hAnsi="Times New Roman" w:cs="Times New Roman"/>
-        </w:rPr>
-        <w:t xml:space="preserve"> </w:t>
-      </w:r>
-      <w:proofErr w:type="spellStart"/>
-      <w:r>
-        <w:rPr>
-          <w:rFonts w:ascii="Times New Roman" w:hAnsi="Times New Roman" w:cs="Times New Roman"/>
-        </w:rPr>
-        <w:t>untuk</w:t>
-      </w:r>
-      <w:proofErr w:type="spellEnd"/>
-      <w:r>
-        <w:rPr>
-          <w:rFonts w:ascii="Times New Roman" w:hAnsi="Times New Roman" w:cs="Times New Roman"/>
-        </w:rPr>
-        <w:t xml:space="preserve"> </w:t>
-      </w:r>
-      <w:proofErr w:type="spellStart"/>
-      <w:r>
-        <w:rPr>
-          <w:rFonts w:ascii="Times New Roman" w:hAnsi="Times New Roman" w:cs="Times New Roman"/>
-        </w:rPr>
-        <w:t>mengambil</w:t>
-      </w:r>
-      <w:proofErr w:type="spellEnd"/>
-      <w:r>
-        <w:rPr>
-          <w:rFonts w:ascii="Times New Roman" w:hAnsi="Times New Roman" w:cs="Times New Roman"/>
-        </w:rPr>
-        <w:t xml:space="preserve"> </w:t>
-      </w:r>
-      <w:proofErr w:type="spellStart"/>
-      <w:r>
-        <w:rPr>
-          <w:rFonts w:ascii="Times New Roman" w:hAnsi="Times New Roman" w:cs="Times New Roman"/>
-        </w:rPr>
-        <w:t>barang</w:t>
-      </w:r>
-      <w:proofErr w:type="spellEnd"/>
-      <w:r>
-        <w:rPr>
-          <w:rFonts w:ascii="Times New Roman" w:hAnsi="Times New Roman" w:cs="Times New Roman"/>
-        </w:rPr>
-        <w:t xml:space="preserve"> </w:t>
-      </w:r>
-      <w:proofErr w:type="spellStart"/>
-      <w:r>
-        <w:rPr>
-          <w:rFonts w:ascii="Times New Roman" w:hAnsi="Times New Roman" w:cs="Times New Roman"/>
-        </w:rPr>
-        <w:t>pakaian</w:t>
-      </w:r>
-      <w:proofErr w:type="spellEnd"/>
-      <w:r>
-        <w:rPr>
-          <w:rFonts w:ascii="Times New Roman" w:hAnsi="Times New Roman" w:cs="Times New Roman"/>
-        </w:rPr>
-        <w:t xml:space="preserve"> </w:t>
-      </w:r>
-      <w:proofErr w:type="spellStart"/>
-      <w:r>
-        <w:rPr>
-          <w:rFonts w:ascii="Times New Roman" w:hAnsi="Times New Roman" w:cs="Times New Roman"/>
-        </w:rPr>
-        <w:t>pria</w:t>
-      </w:r>
-      <w:proofErr w:type="spellEnd"/>
+      <w:r>
+        <w:rPr>
+          <w:rFonts w:ascii="Times New Roman" w:hAnsi="Times New Roman" w:cs="Times New Roman"/>
+        </w:rPr>
+        <w:t>data_pakaian_pria(), berguna untuk mengambil barang pakaian pria</w:t>
+      </w:r>
     </w:p>
     <w:p>
       <w:pPr>
@@ -5381,112 +3298,12 @@
           <w:rFonts w:ascii="Times New Roman" w:hAnsi="Times New Roman" w:cs="Times New Roman"/>
         </w:rPr>
       </w:pPr>
-      <w:proofErr w:type="spellStart"/>
-      <w:r>
-        <w:rPr>
-          <w:rFonts w:ascii="Times New Roman" w:hAnsi="Times New Roman" w:cs="Times New Roman"/>
-        </w:rPr>
-        <w:t>data_pakaian_</w:t>
-      </w:r>
-      <w:proofErr w:type="gramStart"/>
-      <w:r>
-        <w:rPr>
-          <w:rFonts w:ascii="Times New Roman" w:hAnsi="Times New Roman" w:cs="Times New Roman"/>
-        </w:rPr>
-        <w:t>wanita</w:t>
-      </w:r>
-      <w:proofErr w:type="spellEnd"/>
-      <w:r>
-        <w:rPr>
-          <w:rFonts w:ascii="Times New Roman" w:hAnsi="Times New Roman" w:cs="Times New Roman"/>
-        </w:rPr>
-        <w:t>(</w:t>
-      </w:r>
-      <w:proofErr w:type="gramEnd"/>
-      <w:r>
-        <w:rPr>
-          <w:rFonts w:ascii="Times New Roman" w:hAnsi="Times New Roman" w:cs="Times New Roman"/>
-        </w:rPr>
-        <w:t xml:space="preserve">), </w:t>
-      </w:r>
-      <w:proofErr w:type="spellStart"/>
-      <w:r>
-        <w:rPr>
-          <w:rFonts w:ascii="Times New Roman" w:hAnsi="Times New Roman" w:cs="Times New Roman"/>
-        </w:rPr>
-        <w:t>berguna</w:t>
-      </w:r>
-      <w:proofErr w:type="spellEnd"/>
-      <w:r>
-        <w:rPr>
-          <w:rFonts w:ascii="Times New Roman" w:hAnsi="Times New Roman" w:cs="Times New Roman"/>
-        </w:rPr>
-        <w:t xml:space="preserve"> </w:t>
-      </w:r>
-      <w:proofErr w:type="spellStart"/>
-      <w:r>
-        <w:rPr>
-          <w:rFonts w:ascii="Times New Roman" w:hAnsi="Times New Roman" w:cs="Times New Roman"/>
-        </w:rPr>
-        <w:t>untuk</w:t>
-      </w:r>
-      <w:proofErr w:type="spellEnd"/>
-      <w:r>
-        <w:rPr>
-          <w:rFonts w:ascii="Times New Roman" w:hAnsi="Times New Roman" w:cs="Times New Roman"/>
-        </w:rPr>
-        <w:t xml:space="preserve"> </w:t>
-      </w:r>
-      <w:proofErr w:type="spellStart"/>
-      <w:r>
-        <w:rPr>
-          <w:rFonts w:ascii="Times New Roman" w:hAnsi="Times New Roman" w:cs="Times New Roman"/>
-        </w:rPr>
-        <w:t>mengambil</w:t>
-      </w:r>
-      <w:proofErr w:type="spellEnd"/>
-      <w:r>
-        <w:rPr>
-          <w:rFonts w:ascii="Times New Roman" w:hAnsi="Times New Roman" w:cs="Times New Roman"/>
-        </w:rPr>
-        <w:t xml:space="preserve"> </w:t>
-      </w:r>
-      <w:proofErr w:type="spellStart"/>
-      <w:r>
-        <w:rPr>
-          <w:rFonts w:ascii="Times New Roman" w:hAnsi="Times New Roman" w:cs="Times New Roman"/>
-        </w:rPr>
-        <w:t>barang</w:t>
-      </w:r>
-      <w:proofErr w:type="spellEnd"/>
-      <w:r>
-        <w:rPr>
-          <w:rFonts w:ascii="Times New Roman" w:hAnsi="Times New Roman" w:cs="Times New Roman"/>
-        </w:rPr>
-        <w:t xml:space="preserve"> </w:t>
-      </w:r>
-      <w:proofErr w:type="spellStart"/>
-      <w:r>
-        <w:rPr>
-          <w:rFonts w:ascii="Times New Roman" w:hAnsi="Times New Roman" w:cs="Times New Roman"/>
-        </w:rPr>
-        <w:t>pakaian</w:t>
-      </w:r>
-      <w:proofErr w:type="spellEnd"/>
-      <w:r>
-        <w:rPr>
-          <w:rFonts w:ascii="Times New Roman" w:hAnsi="Times New Roman" w:cs="Times New Roman"/>
-        </w:rPr>
-        <w:t xml:space="preserve"> </w:t>
-      </w:r>
-      <w:proofErr w:type="spellStart"/>
-      <w:r>
-        <w:rPr>
-          <w:rFonts w:ascii="Times New Roman" w:hAnsi="Times New Roman" w:cs="Times New Roman"/>
-        </w:rPr>
-        <w:t>wanita</w:t>
-      </w:r>
-      <w:proofErr w:type="spellEnd"/>
+      <w:r>
+        <w:rPr>
+          <w:rFonts w:ascii="Times New Roman" w:hAnsi="Times New Roman" w:cs="Times New Roman"/>
+        </w:rPr>
+        <w:t>data_pakaian_wanita(), berguna untuk mengambil barang pakaian wanita</w:t>
+      </w:r>
     </w:p>
     <w:p>
       <w:pPr>
@@ -5499,112 +3316,12 @@
           <w:rFonts w:ascii="Times New Roman" w:hAnsi="Times New Roman" w:cs="Times New Roman"/>
         </w:rPr>
       </w:pPr>
-      <w:proofErr w:type="spellStart"/>
-      <w:r>
-        <w:rPr>
-          <w:rFonts w:ascii="Times New Roman" w:hAnsi="Times New Roman" w:cs="Times New Roman"/>
-        </w:rPr>
-        <w:t>data_pakaian_anak_</w:t>
-      </w:r>
-      <w:proofErr w:type="gramStart"/>
-      <w:r>
-        <w:rPr>
-          <w:rFonts w:ascii="Times New Roman" w:hAnsi="Times New Roman" w:cs="Times New Roman"/>
-        </w:rPr>
-        <w:t>anak</w:t>
-      </w:r>
-      <w:proofErr w:type="spellEnd"/>
-      <w:r>
-        <w:rPr>
-          <w:rFonts w:ascii="Times New Roman" w:hAnsi="Times New Roman" w:cs="Times New Roman"/>
-        </w:rPr>
-        <w:t>(</w:t>
-      </w:r>
-      <w:proofErr w:type="gramEnd"/>
-      <w:r>
-        <w:rPr>
-          <w:rFonts w:ascii="Times New Roman" w:hAnsi="Times New Roman" w:cs="Times New Roman"/>
-        </w:rPr>
-        <w:t xml:space="preserve">), </w:t>
-      </w:r>
-      <w:proofErr w:type="spellStart"/>
-      <w:r>
-        <w:rPr>
-          <w:rFonts w:ascii="Times New Roman" w:hAnsi="Times New Roman" w:cs="Times New Roman"/>
-        </w:rPr>
-        <w:t>berguna</w:t>
-      </w:r>
-      <w:proofErr w:type="spellEnd"/>
-      <w:r>
-        <w:rPr>
-          <w:rFonts w:ascii="Times New Roman" w:hAnsi="Times New Roman" w:cs="Times New Roman"/>
-        </w:rPr>
-        <w:t xml:space="preserve"> </w:t>
-      </w:r>
-      <w:proofErr w:type="spellStart"/>
-      <w:r>
-        <w:rPr>
-          <w:rFonts w:ascii="Times New Roman" w:hAnsi="Times New Roman" w:cs="Times New Roman"/>
-        </w:rPr>
-        <w:t>untuk</w:t>
-      </w:r>
-      <w:proofErr w:type="spellEnd"/>
-      <w:r>
-        <w:rPr>
-          <w:rFonts w:ascii="Times New Roman" w:hAnsi="Times New Roman" w:cs="Times New Roman"/>
-        </w:rPr>
-        <w:t xml:space="preserve"> </w:t>
-      </w:r>
-      <w:proofErr w:type="spellStart"/>
-      <w:r>
-        <w:rPr>
-          <w:rFonts w:ascii="Times New Roman" w:hAnsi="Times New Roman" w:cs="Times New Roman"/>
-        </w:rPr>
-        <w:t>mengambil</w:t>
-      </w:r>
-      <w:proofErr w:type="spellEnd"/>
-      <w:r>
-        <w:rPr>
-          <w:rFonts w:ascii="Times New Roman" w:hAnsi="Times New Roman" w:cs="Times New Roman"/>
-        </w:rPr>
-        <w:t xml:space="preserve"> </w:t>
-      </w:r>
-      <w:proofErr w:type="spellStart"/>
-      <w:r>
-        <w:rPr>
-          <w:rFonts w:ascii="Times New Roman" w:hAnsi="Times New Roman" w:cs="Times New Roman"/>
-        </w:rPr>
-        <w:t>barang</w:t>
-      </w:r>
-      <w:proofErr w:type="spellEnd"/>
-      <w:r>
-        <w:rPr>
-          <w:rFonts w:ascii="Times New Roman" w:hAnsi="Times New Roman" w:cs="Times New Roman"/>
-        </w:rPr>
-        <w:t xml:space="preserve"> </w:t>
-      </w:r>
-      <w:proofErr w:type="spellStart"/>
-      <w:r>
-        <w:rPr>
-          <w:rFonts w:ascii="Times New Roman" w:hAnsi="Times New Roman" w:cs="Times New Roman"/>
-        </w:rPr>
-        <w:t>pakaian</w:t>
-      </w:r>
-      <w:proofErr w:type="spellEnd"/>
-      <w:r>
-        <w:rPr>
-          <w:rFonts w:ascii="Times New Roman" w:hAnsi="Times New Roman" w:cs="Times New Roman"/>
-        </w:rPr>
-        <w:t xml:space="preserve"> </w:t>
-      </w:r>
-      <w:proofErr w:type="spellStart"/>
-      <w:r>
-        <w:rPr>
-          <w:rFonts w:ascii="Times New Roman" w:hAnsi="Times New Roman" w:cs="Times New Roman"/>
-        </w:rPr>
-        <w:t>anak-anak</w:t>
-      </w:r>
-      <w:proofErr w:type="spellEnd"/>
+      <w:r>
+        <w:rPr>
+          <w:rFonts w:ascii="Times New Roman" w:hAnsi="Times New Roman" w:cs="Times New Roman"/>
+        </w:rPr>
+        <w:t>data_pakaian_anak_anak(), berguna untuk mengambil barang pakaian anak-anak</w:t>
+      </w:r>
     </w:p>
     <w:p>
       <w:pPr>
@@ -5664,44 +3381,18 @@
       <w:pPr>
         <w:rPr>
           <w:rFonts w:ascii="Times New Roman" w:hAnsi="Times New Roman" w:cs="Times New Roman"/>
-        </w:rPr>
-      </w:pPr>
-      <w:proofErr w:type="spellStart"/>
-      <w:r>
-        <w:rPr>
-          <w:rFonts w:ascii="Times New Roman" w:hAnsi="Times New Roman" w:cs="Times New Roman"/>
-        </w:rPr>
-        <w:t>Autoload.php</w:t>
-      </w:r>
-      <w:proofErr w:type="spellEnd"/>
-      <w:r>
-        <w:rPr>
-          <w:rFonts w:ascii="Times New Roman" w:hAnsi="Times New Roman" w:cs="Times New Roman"/>
-        </w:rPr>
-        <w:t xml:space="preserve">, </w:t>
-      </w:r>
-      <w:proofErr w:type="spellStart"/>
-      <w:r>
-        <w:rPr>
-          <w:rFonts w:ascii="Times New Roman" w:hAnsi="Times New Roman" w:cs="Times New Roman"/>
-        </w:rPr>
-        <w:t>config.php</w:t>
-      </w:r>
-      <w:proofErr w:type="spellEnd"/>
-      <w:r>
-        <w:rPr>
-          <w:rFonts w:ascii="Times New Roman" w:hAnsi="Times New Roman" w:cs="Times New Roman"/>
-        </w:rPr>
-        <w:t xml:space="preserve">, dan </w:t>
-      </w:r>
-      <w:proofErr w:type="spellStart"/>
-      <w:r>
-        <w:rPr>
-          <w:rFonts w:ascii="Times New Roman" w:hAnsi="Times New Roman" w:cs="Times New Roman"/>
-        </w:rPr>
-        <w:t>database.php</w:t>
-      </w:r>
-      <w:proofErr w:type="spellEnd"/>
+          <w:b/>
+          <w:bCs/>
+        </w:rPr>
+      </w:pPr>
+      <w:r>
+        <w:rPr>
+          <w:rFonts w:ascii="Times New Roman" w:hAnsi="Times New Roman" w:cs="Times New Roman"/>
+          <w:b/>
+          <w:bCs/>
+        </w:rPr>
+        <w:t>Autoload.php, config.php, dan database.php</w:t>
+      </w:r>
     </w:p>
     <w:p>
       <w:pPr>
@@ -5714,104 +3405,24 @@
           <w:rFonts w:ascii="Times New Roman" w:hAnsi="Times New Roman" w:cs="Times New Roman"/>
         </w:rPr>
       </w:pPr>
-      <w:proofErr w:type="spellStart"/>
-      <w:r>
-        <w:rPr>
-          <w:rFonts w:ascii="Times New Roman" w:hAnsi="Times New Roman" w:cs="Times New Roman"/>
-        </w:rPr>
-        <w:t>autload.php</w:t>
-      </w:r>
-      <w:proofErr w:type="spellEnd"/>
-      <w:r>
-        <w:rPr>
-          <w:rFonts w:ascii="Times New Roman" w:hAnsi="Times New Roman" w:cs="Times New Roman"/>
-        </w:rPr>
-        <w:t xml:space="preserve"> </w:t>
-      </w:r>
-      <w:proofErr w:type="spellStart"/>
-      <w:r>
-        <w:rPr>
-          <w:rFonts w:ascii="Times New Roman" w:hAnsi="Times New Roman" w:cs="Times New Roman"/>
-        </w:rPr>
-        <w:t>untuk</w:t>
-      </w:r>
-      <w:proofErr w:type="spellEnd"/>
-      <w:r>
-        <w:rPr>
-          <w:rFonts w:ascii="Times New Roman" w:hAnsi="Times New Roman" w:cs="Times New Roman"/>
-        </w:rPr>
-        <w:t xml:space="preserve"> model yang </w:t>
-      </w:r>
-      <w:proofErr w:type="spellStart"/>
-      <w:r>
-        <w:rPr>
-          <w:rFonts w:ascii="Times New Roman" w:hAnsi="Times New Roman" w:cs="Times New Roman"/>
-        </w:rPr>
-        <w:t>sudah</w:t>
-      </w:r>
-      <w:proofErr w:type="spellEnd"/>
-      <w:r>
-        <w:rPr>
-          <w:rFonts w:ascii="Times New Roman" w:hAnsi="Times New Roman" w:cs="Times New Roman"/>
-        </w:rPr>
-        <w:t xml:space="preserve"> </w:t>
-      </w:r>
-      <w:proofErr w:type="spellStart"/>
-      <w:r>
-        <w:rPr>
-          <w:rFonts w:ascii="Times New Roman" w:hAnsi="Times New Roman" w:cs="Times New Roman"/>
-        </w:rPr>
-        <w:t>dibuat</w:t>
-      </w:r>
-      <w:proofErr w:type="spellEnd"/>
-      <w:r>
-        <w:rPr>
-          <w:rFonts w:ascii="Times New Roman" w:hAnsi="Times New Roman" w:cs="Times New Roman"/>
-        </w:rPr>
-        <w:t xml:space="preserve">, </w:t>
-      </w:r>
-      <w:proofErr w:type="spellStart"/>
-      <w:r>
-        <w:rPr>
-          <w:rFonts w:ascii="Times New Roman" w:hAnsi="Times New Roman" w:cs="Times New Roman"/>
-        </w:rPr>
-        <w:t>autload</w:t>
-      </w:r>
-      <w:proofErr w:type="spellEnd"/>
-      <w:r>
-        <w:rPr>
-          <w:rFonts w:ascii="Times New Roman" w:hAnsi="Times New Roman" w:cs="Times New Roman"/>
-        </w:rPr>
-        <w:t xml:space="preserve"> libraries (</w:t>
-      </w:r>
-      <w:r>
-        <w:rPr>
-          <w:rFonts w:ascii="Times New Roman" w:hAnsi="Times New Roman" w:cs="Times New Roman"/>
-        </w:rPr>
-        <w:t xml:space="preserve">database, cart, </w:t>
-      </w:r>
-      <w:proofErr w:type="spellStart"/>
-      <w:r>
-        <w:rPr>
-          <w:rFonts w:ascii="Times New Roman" w:hAnsi="Times New Roman" w:cs="Times New Roman"/>
-        </w:rPr>
-        <w:t>form_validation</w:t>
-      </w:r>
-      <w:proofErr w:type="spellEnd"/>
-      <w:r>
-        <w:rPr>
-          <w:rFonts w:ascii="Times New Roman" w:hAnsi="Times New Roman" w:cs="Times New Roman"/>
-        </w:rPr>
-        <w:t xml:space="preserve">), dan juga helper </w:t>
-      </w:r>
-      <w:proofErr w:type="spellStart"/>
-      <w:r>
-        <w:rPr>
-          <w:rFonts w:ascii="Times New Roman" w:hAnsi="Times New Roman" w:cs="Times New Roman"/>
-        </w:rPr>
-        <w:t>url</w:t>
-      </w:r>
-      <w:proofErr w:type="spellEnd"/>
+      <w:r>
+        <w:rPr>
+          <w:rFonts w:ascii="Times New Roman" w:hAnsi="Times New Roman" w:cs="Times New Roman"/>
+        </w:rPr>
+        <w:t>autload.php untuk model yang sudah dibuat, autload libraries (</w:t>
+      </w:r>
+      <w:r>
+        <w:rPr>
+          <w:rFonts w:ascii="Times New Roman" w:hAnsi="Times New Roman" w:cs="Times New Roman"/>
+        </w:rPr>
+        <w:t>database, cart, form_validation</w:t>
+      </w:r>
+      <w:r>
+        <w:rPr>
+          <w:rFonts w:ascii="Times New Roman" w:hAnsi="Times New Roman" w:cs="Times New Roman"/>
+        </w:rPr>
+        <w:t>), dan juga helper url</w:t>
+      </w:r>
     </w:p>
     <w:p>
       <w:pPr>
@@ -5824,47 +3435,11 @@
           <w:rFonts w:ascii="Times New Roman" w:hAnsi="Times New Roman" w:cs="Times New Roman"/>
         </w:rPr>
       </w:pPr>
-      <w:proofErr w:type="spellStart"/>
-      <w:r>
-        <w:rPr>
-          <w:rFonts w:ascii="Times New Roman" w:hAnsi="Times New Roman" w:cs="Times New Roman"/>
-        </w:rPr>
-        <w:t>config.php</w:t>
-      </w:r>
-      <w:proofErr w:type="spellEnd"/>
-      <w:r>
-        <w:rPr>
-          <w:rFonts w:ascii="Times New Roman" w:hAnsi="Times New Roman" w:cs="Times New Roman"/>
-        </w:rPr>
-        <w:t xml:space="preserve"> update </w:t>
-      </w:r>
-      <w:proofErr w:type="spellStart"/>
-      <w:r>
-        <w:rPr>
-          <w:rFonts w:ascii="Times New Roman" w:hAnsi="Times New Roman" w:cs="Times New Roman"/>
-        </w:rPr>
-        <w:t>base_url</w:t>
-      </w:r>
-      <w:proofErr w:type="spellEnd"/>
-      <w:r>
-        <w:rPr>
-          <w:rFonts w:ascii="Times New Roman" w:hAnsi="Times New Roman" w:cs="Times New Roman"/>
-        </w:rPr>
-        <w:t xml:space="preserve"> </w:t>
-      </w:r>
-      <w:proofErr w:type="spellStart"/>
-      <w:r>
-        <w:rPr>
-          <w:rFonts w:ascii="Times New Roman" w:hAnsi="Times New Roman" w:cs="Times New Roman"/>
-        </w:rPr>
-        <w:t>seperti</w:t>
-      </w:r>
-      <w:proofErr w:type="spellEnd"/>
-      <w:r>
-        <w:rPr>
-          <w:rFonts w:ascii="Times New Roman" w:hAnsi="Times New Roman" w:cs="Times New Roman"/>
-        </w:rPr>
-        <w:t xml:space="preserve"> di ss</w:t>
+      <w:r>
+        <w:rPr>
+          <w:rFonts w:ascii="Times New Roman" w:hAnsi="Times New Roman" w:cs="Times New Roman"/>
+        </w:rPr>
+        <w:t>config.php update base_url seperti di ss</w:t>
       </w:r>
     </w:p>
     <w:p>
@@ -5878,70 +3453,12 @@
           <w:rFonts w:ascii="Times New Roman" w:hAnsi="Times New Roman" w:cs="Times New Roman"/>
         </w:rPr>
       </w:pPr>
-      <w:proofErr w:type="spellStart"/>
-      <w:r>
-        <w:rPr>
-          <w:rFonts w:ascii="Times New Roman" w:hAnsi="Times New Roman" w:cs="Times New Roman"/>
-        </w:rPr>
-        <w:t>database.php</w:t>
-      </w:r>
-      <w:proofErr w:type="spellEnd"/>
-      <w:r>
-        <w:rPr>
-          <w:rFonts w:ascii="Times New Roman" w:hAnsi="Times New Roman" w:cs="Times New Roman"/>
-        </w:rPr>
-        <w:t xml:space="preserve"> update setting </w:t>
-      </w:r>
-      <w:proofErr w:type="spellStart"/>
-      <w:r>
-        <w:rPr>
-          <w:rFonts w:ascii="Times New Roman" w:hAnsi="Times New Roman" w:cs="Times New Roman"/>
-        </w:rPr>
-        <w:t>untuk</w:t>
-      </w:r>
-      <w:proofErr w:type="spellEnd"/>
-      <w:r>
-        <w:rPr>
-          <w:rFonts w:ascii="Times New Roman" w:hAnsi="Times New Roman" w:cs="Times New Roman"/>
-        </w:rPr>
-        <w:t xml:space="preserve"> </w:t>
-      </w:r>
-      <w:proofErr w:type="spellStart"/>
-      <w:r>
-        <w:rPr>
-          <w:rFonts w:ascii="Times New Roman" w:hAnsi="Times New Roman" w:cs="Times New Roman"/>
-        </w:rPr>
-        <w:t>koneksi</w:t>
-      </w:r>
-      <w:proofErr w:type="spellEnd"/>
-      <w:r>
-        <w:rPr>
-          <w:rFonts w:ascii="Times New Roman" w:hAnsi="Times New Roman" w:cs="Times New Roman"/>
-        </w:rPr>
-        <w:t xml:space="preserve"> </w:t>
-      </w:r>
-      <w:proofErr w:type="spellStart"/>
-      <w:r>
-        <w:rPr>
-          <w:rFonts w:ascii="Times New Roman" w:hAnsi="Times New Roman" w:cs="Times New Roman"/>
-        </w:rPr>
-        <w:t>ke</w:t>
-      </w:r>
-      <w:proofErr w:type="spellEnd"/>
-      <w:r>
-        <w:rPr>
-          <w:rFonts w:ascii="Times New Roman" w:hAnsi="Times New Roman" w:cs="Times New Roman"/>
-        </w:rPr>
-        <w:t xml:space="preserve"> </w:t>
-      </w:r>
-      <w:proofErr w:type="spellStart"/>
-      <w:r>
-        <w:rPr>
-          <w:rFonts w:ascii="Times New Roman" w:hAnsi="Times New Roman" w:cs="Times New Roman"/>
-        </w:rPr>
-        <w:t>db</w:t>
-      </w:r>
-      <w:proofErr w:type="spellEnd"/>
+      <w:r>
+        <w:rPr>
+          <w:rFonts w:ascii="Times New Roman" w:hAnsi="Times New Roman" w:cs="Times New Roman"/>
+        </w:rPr>
+        <w:t>database.php update setting untuk koneksi ke db</w:t>
+      </w:r>
     </w:p>
     <w:p>
       <w:pPr>
@@ -6088,6 +3605,369 @@
         </w:drawing>
       </w:r>
     </w:p>
+    <w:p>
+      <w:pPr>
+        <w:jc w:val="center"/>
+        <w:rPr>
+          <w:rFonts w:ascii="Times New Roman" w:hAnsi="Times New Roman" w:cs="Times New Roman"/>
+        </w:rPr>
+      </w:pPr>
+      <w:r>
+        <w:rPr>
+          <w:rFonts w:ascii="Times New Roman" w:hAnsi="Times New Roman" w:cs="Times New Roman"/>
+        </w:rPr>
+        <w:tab/>
+      </w:r>
+    </w:p>
+    <w:p>
+      <w:pPr>
+        <w:rPr>
+          <w:rFonts w:ascii="Times New Roman" w:hAnsi="Times New Roman" w:cs="Times New Roman"/>
+          <w:b/>
+          <w:bCs/>
+        </w:rPr>
+      </w:pPr>
+      <w:r>
+        <w:rPr>
+          <w:rFonts w:ascii="Times New Roman" w:hAnsi="Times New Roman" w:cs="Times New Roman"/>
+          <w:b/>
+          <w:bCs/>
+        </w:rPr>
+        <w:t>Controller Dashboar</w:t>
+      </w:r>
+      <w:r>
+        <w:rPr>
+          <w:rFonts w:ascii="Times New Roman" w:hAnsi="Times New Roman" w:cs="Times New Roman"/>
+          <w:b/>
+          <w:bCs/>
+        </w:rPr>
+        <w:t>d</w:t>
+      </w:r>
+      <w:r>
+        <w:rPr>
+          <w:rFonts w:ascii="Times New Roman" w:hAnsi="Times New Roman" w:cs="Times New Roman"/>
+          <w:b/>
+          <w:bCs/>
+        </w:rPr>
+        <w:t>_admin.php</w:t>
+      </w:r>
+    </w:p>
+    <w:p>
+      <w:pPr>
+        <w:rPr>
+          <w:rFonts w:ascii="Times New Roman" w:hAnsi="Times New Roman" w:cs="Times New Roman"/>
+        </w:rPr>
+      </w:pPr>
+      <w:r>
+        <w:rPr>
+          <w:rFonts w:ascii="Times New Roman" w:hAnsi="Times New Roman" w:cs="Times New Roman"/>
+        </w:rPr>
+        <w:t xml:space="preserve">Controller ini berguna untuk </w:t>
+      </w:r>
+      <w:r>
+        <w:rPr>
+          <w:rFonts w:ascii="Times New Roman" w:hAnsi="Times New Roman" w:cs="Times New Roman"/>
+        </w:rPr>
+        <w:t>merender halaman dashboard admin pada folder view ke browser pengguna yang akan login dengan role 2 yaitu sebagai admin.</w:t>
+      </w:r>
+    </w:p>
+    <w:p>
+      <w:pPr>
+        <w:rPr>
+          <w:rFonts w:ascii="Times New Roman" w:hAnsi="Times New Roman" w:cs="Times New Roman"/>
+        </w:rPr>
+      </w:pPr>
+      <w:r>
+        <w:rPr>
+          <w:noProof/>
+        </w:rPr>
+        <w:lastRenderedPageBreak/>
+        <w:drawing>
+          <wp:anchor distT="0" distB="0" distL="114300" distR="114300" simplePos="0" relativeHeight="251658240" behindDoc="0" locked="0" layoutInCell="1" allowOverlap="1" wp14:anchorId="5282CB25" wp14:editId="613FCD6A">
+            <wp:simplePos x="914400" y="914400"/>
+            <wp:positionH relativeFrom="column">
+              <wp:align>left</wp:align>
+            </wp:positionH>
+            <wp:positionV relativeFrom="paragraph">
+              <wp:align>top</wp:align>
+            </wp:positionV>
+            <wp:extent cx="5943600" cy="2875280"/>
+            <wp:effectExtent l="0" t="0" r="0" b="1270"/>
+            <wp:wrapSquare wrapText="bothSides"/>
+            <wp:docPr id="9" name="Picture 9"/>
+            <wp:cNvGraphicFramePr>
+              <a:graphicFrameLocks xmlns:a="http://schemas.openxmlformats.org/drawingml/2006/main" noChangeAspect="1"/>
+            </wp:cNvGraphicFramePr>
+            <a:graphic xmlns:a="http://schemas.openxmlformats.org/drawingml/2006/main">
+              <a:graphicData uri="http://schemas.openxmlformats.org/drawingml/2006/picture">
+                <pic:pic xmlns:pic="http://schemas.openxmlformats.org/drawingml/2006/picture">
+                  <pic:nvPicPr>
+                    <pic:cNvPr id="1" name=""/>
+                    <pic:cNvPicPr/>
+                  </pic:nvPicPr>
+                  <pic:blipFill>
+                    <a:blip r:embed="rId12">
+                      <a:extLst>
+                        <a:ext uri="{28A0092B-C50C-407E-A947-70E740481C1C}">
+                          <a14:useLocalDpi xmlns:a14="http://schemas.microsoft.com/office/drawing/2010/main" val="0"/>
+                        </a:ext>
+                      </a:extLst>
+                    </a:blip>
+                    <a:stretch>
+                      <a:fillRect/>
+                    </a:stretch>
+                  </pic:blipFill>
+                  <pic:spPr>
+                    <a:xfrm>
+                      <a:off x="0" y="0"/>
+                      <a:ext cx="5943600" cy="2875280"/>
+                    </a:xfrm>
+                    <a:prstGeom prst="rect">
+                      <a:avLst/>
+                    </a:prstGeom>
+                  </pic:spPr>
+                </pic:pic>
+              </a:graphicData>
+            </a:graphic>
+          </wp:anchor>
+        </w:drawing>
+      </w:r>
+      <w:r>
+        <w:rPr>
+          <w:rFonts w:ascii="Times New Roman" w:hAnsi="Times New Roman" w:cs="Times New Roman"/>
+        </w:rPr>
+        <w:br w:type="textWrapping" w:clear="all"/>
+      </w:r>
+    </w:p>
+    <w:p>
+      <w:pPr>
+        <w:rPr>
+          <w:rFonts w:ascii="Times New Roman" w:hAnsi="Times New Roman" w:cs="Times New Roman"/>
+          <w:b/>
+          <w:bCs/>
+        </w:rPr>
+      </w:pPr>
+      <w:r>
+        <w:rPr>
+          <w:rFonts w:ascii="Times New Roman" w:hAnsi="Times New Roman" w:cs="Times New Roman"/>
+          <w:b/>
+          <w:bCs/>
+        </w:rPr>
+        <w:t>Controller Data_barang.php</w:t>
+      </w:r>
+    </w:p>
+    <w:p>
+      <w:pPr>
+        <w:rPr>
+          <w:rFonts w:ascii="Times New Roman" w:hAnsi="Times New Roman" w:cs="Times New Roman"/>
+        </w:rPr>
+      </w:pPr>
+      <w:r>
+        <w:rPr>
+          <w:rFonts w:ascii="Times New Roman" w:hAnsi="Times New Roman" w:cs="Times New Roman"/>
+        </w:rPr>
+        <w:t>Controller ini berguna untuk merender page pada folder view admin/data barang. Selain itu controller ini juga memiliki fungsi yang lain diantaranya adalah sebagai berikut:</w:t>
+      </w:r>
+    </w:p>
+    <w:p>
+      <w:pPr>
+        <w:pStyle w:val="ListParagraph"/>
+        <w:numPr>
+          <w:ilvl w:val="0"/>
+          <w:numId w:val="4"/>
+        </w:numPr>
+        <w:rPr>
+          <w:rFonts w:ascii="Times New Roman" w:hAnsi="Times New Roman" w:cs="Times New Roman"/>
+        </w:rPr>
+      </w:pPr>
+      <w:r>
+        <w:rPr>
+          <w:rFonts w:ascii="Times New Roman" w:hAnsi="Times New Roman" w:cs="Times New Roman"/>
+        </w:rPr>
+        <w:t>tambah_aksi</w:t>
+      </w:r>
+      <w:r>
+        <w:rPr>
+          <w:rFonts w:ascii="Times New Roman" w:hAnsi="Times New Roman" w:cs="Times New Roman"/>
+        </w:rPr>
+        <w:t>(), berguna untuk menambagkan data barang baru.</w:t>
+      </w:r>
+    </w:p>
+    <w:p>
+      <w:pPr>
+        <w:pStyle w:val="ListParagraph"/>
+        <w:numPr>
+          <w:ilvl w:val="0"/>
+          <w:numId w:val="4"/>
+        </w:numPr>
+        <w:rPr>
+          <w:rFonts w:ascii="Times New Roman" w:hAnsi="Times New Roman" w:cs="Times New Roman"/>
+        </w:rPr>
+      </w:pPr>
+      <w:r>
+        <w:rPr>
+          <w:rFonts w:ascii="Times New Roman" w:hAnsi="Times New Roman" w:cs="Times New Roman"/>
+        </w:rPr>
+        <w:t>edit</w:t>
+      </w:r>
+      <w:r>
+        <w:rPr>
+          <w:rFonts w:ascii="Times New Roman" w:hAnsi="Times New Roman" w:cs="Times New Roman"/>
+        </w:rPr>
+        <w:t>(), berguna untuk mengedit data barang.</w:t>
+      </w:r>
+    </w:p>
+    <w:p>
+      <w:pPr>
+        <w:pStyle w:val="ListParagraph"/>
+        <w:numPr>
+          <w:ilvl w:val="0"/>
+          <w:numId w:val="4"/>
+        </w:numPr>
+        <w:rPr>
+          <w:rFonts w:ascii="Times New Roman" w:hAnsi="Times New Roman" w:cs="Times New Roman"/>
+        </w:rPr>
+      </w:pPr>
+      <w:r>
+        <w:rPr>
+          <w:rFonts w:ascii="Times New Roman" w:hAnsi="Times New Roman" w:cs="Times New Roman"/>
+        </w:rPr>
+        <w:t>hapus(), berguna untuk menghapus data barang.</w:t>
+      </w:r>
+    </w:p>
+    <w:p>
+      <w:pPr>
+        <w:rPr>
+          <w:rFonts w:ascii="Times New Roman" w:hAnsi="Times New Roman" w:cs="Times New Roman"/>
+        </w:rPr>
+      </w:pPr>
+      <w:r>
+        <w:rPr>
+          <w:noProof/>
+        </w:rPr>
+        <w:drawing>
+          <wp:inline distT="0" distB="0" distL="0" distR="0" wp14:anchorId="72C7549E" wp14:editId="2ED80DC1">
+            <wp:extent cx="5943600" cy="3343275"/>
+            <wp:effectExtent l="0" t="0" r="0" b="9525"/>
+            <wp:docPr id="10" name="Picture 10"/>
+            <wp:cNvGraphicFramePr>
+              <a:graphicFrameLocks xmlns:a="http://schemas.openxmlformats.org/drawingml/2006/main" noChangeAspect="1"/>
+            </wp:cNvGraphicFramePr>
+            <a:graphic xmlns:a="http://schemas.openxmlformats.org/drawingml/2006/main">
+              <a:graphicData uri="http://schemas.openxmlformats.org/drawingml/2006/picture">
+                <pic:pic xmlns:pic="http://schemas.openxmlformats.org/drawingml/2006/picture">
+                  <pic:nvPicPr>
+                    <pic:cNvPr id="1" name=""/>
+                    <pic:cNvPicPr/>
+                  </pic:nvPicPr>
+                  <pic:blipFill>
+                    <a:blip r:embed="rId13"/>
+                    <a:stretch>
+                      <a:fillRect/>
+                    </a:stretch>
+                  </pic:blipFill>
+                  <pic:spPr>
+                    <a:xfrm>
+                      <a:off x="0" y="0"/>
+                      <a:ext cx="5943600" cy="3343275"/>
+                    </a:xfrm>
+                    <a:prstGeom prst="rect">
+                      <a:avLst/>
+                    </a:prstGeom>
+                  </pic:spPr>
+                </pic:pic>
+              </a:graphicData>
+            </a:graphic>
+          </wp:inline>
+        </w:drawing>
+      </w:r>
+    </w:p>
+    <w:p>
+      <w:pPr>
+        <w:rPr>
+          <w:rFonts w:ascii="Times New Roman" w:hAnsi="Times New Roman" w:cs="Times New Roman"/>
+          <w:b/>
+          <w:bCs/>
+        </w:rPr>
+      </w:pPr>
+      <w:r>
+        <w:rPr>
+          <w:rFonts w:ascii="Times New Roman" w:hAnsi="Times New Roman" w:cs="Times New Roman"/>
+          <w:b/>
+          <w:bCs/>
+        </w:rPr>
+        <w:lastRenderedPageBreak/>
+        <w:t>Controller Invoice.php</w:t>
+      </w:r>
+    </w:p>
+    <w:p>
+      <w:pPr>
+        <w:rPr>
+          <w:rFonts w:ascii="Times New Roman" w:hAnsi="Times New Roman" w:cs="Times New Roman"/>
+        </w:rPr>
+      </w:pPr>
+      <w:r>
+        <w:rPr>
+          <w:rFonts w:ascii="Times New Roman" w:hAnsi="Times New Roman" w:cs="Times New Roman"/>
+        </w:rPr>
+        <w:t>Controll</w:t>
+      </w:r>
+      <w:r>
+        <w:rPr>
+          <w:rFonts w:ascii="Times New Roman" w:hAnsi="Times New Roman" w:cs="Times New Roman"/>
+        </w:rPr>
+        <w:t>er ini berguna untuk merender page pada folder view admin/invoice, dan juga view admin/detail_invoice.</w:t>
+      </w:r>
+    </w:p>
+    <w:p>
+      <w:pPr>
+        <w:rPr>
+          <w:rFonts w:ascii="Times New Roman" w:hAnsi="Times New Roman" w:cs="Times New Roman"/>
+          <w:b/>
+          <w:bCs/>
+        </w:rPr>
+      </w:pPr>
+      <w:r>
+        <w:rPr>
+          <w:noProof/>
+        </w:rPr>
+        <w:drawing>
+          <wp:inline distT="0" distB="0" distL="0" distR="0" wp14:anchorId="3E5ABBC4" wp14:editId="64347737">
+            <wp:extent cx="5943600" cy="3225800"/>
+            <wp:effectExtent l="0" t="0" r="0" b="0"/>
+            <wp:docPr id="12" name="Picture 12"/>
+            <wp:cNvGraphicFramePr>
+              <a:graphicFrameLocks xmlns:a="http://schemas.openxmlformats.org/drawingml/2006/main" noChangeAspect="1"/>
+            </wp:cNvGraphicFramePr>
+            <a:graphic xmlns:a="http://schemas.openxmlformats.org/drawingml/2006/main">
+              <a:graphicData uri="http://schemas.openxmlformats.org/drawingml/2006/picture">
+                <pic:pic xmlns:pic="http://schemas.openxmlformats.org/drawingml/2006/picture">
+                  <pic:nvPicPr>
+                    <pic:cNvPr id="1" name=""/>
+                    <pic:cNvPicPr/>
+                  </pic:nvPicPr>
+                  <pic:blipFill>
+                    <a:blip r:embed="rId14"/>
+                    <a:stretch>
+                      <a:fillRect/>
+                    </a:stretch>
+                  </pic:blipFill>
+                  <pic:spPr>
+                    <a:xfrm>
+                      <a:off x="0" y="0"/>
+                      <a:ext cx="5943600" cy="3225800"/>
+                    </a:xfrm>
+                    <a:prstGeom prst="rect">
+                      <a:avLst/>
+                    </a:prstGeom>
+                  </pic:spPr>
+                </pic:pic>
+              </a:graphicData>
+            </a:graphic>
+          </wp:inline>
+        </w:drawing>
+      </w:r>
+    </w:p>
     <w:sectPr>
       <w:pgSz w:w="12240" w:h="15840"/>
       <w:pgMar w:top="1440" w:right="1440" w:bottom="1440" w:left="1440" w:header="720" w:footer="720" w:gutter="0"/>
@@ -6101,9 +3981,9 @@
 <file path=word/numbering.xml><?xml version="1.0" encoding="utf-8"?>
 <w:numbering xmlns:wpc="http://schemas.microsoft.com/office/word/2010/wordprocessingCanvas" xmlns:cx="http://schemas.microsoft.com/office/drawing/2014/chartex" xmlns:cx1="http://schemas.microsoft.com/office/drawing/2015/9/8/chartex" xmlns:cx2="http://schemas.microsoft.com/office/drawing/2015/10/21/chartex" xmlns:cx3="http://schemas.microsoft.com/office/drawing/2016/5/9/chartex" xmlns:cx4="http://schemas.microsoft.com/office/drawing/2016/5/10/chartex" xmlns:cx5="http://schemas.microsoft.com/office/drawing/2016/5/11/chartex" xmlns:cx6="http://schemas.microsoft.com/office/drawing/2016/5/12/chartex" xmlns:cx7="http://schemas.microsoft.com/office/drawing/2016/5/13/chartex" xmlns:cx8="http://schemas.microsoft.com/office/drawing/2016/5/14/chartex" xmlns:mc="http://schemas.openxmlformats.org/markup-compatibility/2006" xmlns:aink="http://schemas.microsoft.com/office/drawing/2016/ink" xmlns:am3d="http://schemas.microsoft.com/office/drawing/2017/model3d" xmlns:o="urn:schemas-microsoft-com:office:office" xmlns:oel="http://schemas.microsoft.com/office/2019/extlst" xmlns:r="http://schemas.openxmlformats.org/officeDocument/2006/relationships" xmlns:m="http://schemas.openxmlformats.org/officeDocument/2006/math" xmlns:v="urn:schemas-microsoft-com:vml" xmlns:wp14="http://schemas.microsoft.com/office/word/2010/wordprocessingDrawing" xmlns:wp="http://schemas.openxmlformats.org/drawingml/2006/wordprocessingDrawing" xmlns:w10="urn:schemas-microsoft-com:office:word" xmlns:w="http://schemas.openxmlformats.org/wordprocessingml/2006/main" xmlns:w14="http://schemas.microsoft.com/office/word/2010/wordml" xmlns:w15="http://schemas.microsoft.com/office/word/2012/wordml" xmlns:w16cex="http://schemas.microsoft.com/office/word/2018/wordml/cex" xmlns:w16cid="http://schemas.microsoft.com/office/word/2016/wordml/cid" xmlns:w16="http://schemas.microsoft.com/office/word/2018/wordml" xmlns:w16sdtdh="http://schemas.microsoft.com/office/word/2020/wordml/sdtdatahash" xmlns:w16se="http://schemas.microsoft.com/office/word/2015/wordml/symex" xmlns:wpg="http://schemas.microsoft.com/office/word/2010/wordprocessingGroup" xmlns:wpi="http://schemas.microsoft.com/office/word/2010/wordprocessingInk" xmlns:wne="http://schemas.microsoft.com/office/word/2006/wordml" xmlns:wps="http://schemas.microsoft.com/office/word/2010/wordprocessingShape" mc:Ignorable="w14 w15 w16se w16cid w16 w16cex w16sdtdh wp14">
   <w:abstractNum w:abstractNumId="0" w15:restartNumberingAfterBreak="0">
-    <w:nsid w:val="0BE50098"/>
+    <w:nsid w:val="08124193"/>
     <w:multiLevelType w:val="hybridMultilevel"/>
-    <w:tmpl w:val="FBB6FE2A"/>
+    <w:tmpl w:val="D2FEF94A"/>
     <w:lvl w:ilvl="0" w:tplc="04090001">
       <w:start w:val="1"/>
       <w:numFmt w:val="bullet"/>
@@ -6214,9 +4094,9 @@
     </w:lvl>
   </w:abstractNum>
   <w:abstractNum w:abstractNumId="1" w15:restartNumberingAfterBreak="0">
-    <w:nsid w:val="42F43A19"/>
+    <w:nsid w:val="0BE50098"/>
     <w:multiLevelType w:val="hybridMultilevel"/>
-    <w:tmpl w:val="375AF0DC"/>
+    <w:tmpl w:val="FBB6FE2A"/>
     <w:lvl w:ilvl="0" w:tplc="04090001">
       <w:start w:val="1"/>
       <w:numFmt w:val="bullet"/>
@@ -6327,9 +4207,9 @@
     </w:lvl>
   </w:abstractNum>
   <w:abstractNum w:abstractNumId="2" w15:restartNumberingAfterBreak="0">
-    <w:nsid w:val="77AB3FE0"/>
+    <w:nsid w:val="42F43A19"/>
     <w:multiLevelType w:val="hybridMultilevel"/>
-    <w:tmpl w:val="7026C45A"/>
+    <w:tmpl w:val="375AF0DC"/>
     <w:lvl w:ilvl="0" w:tplc="04090001">
       <w:start w:val="1"/>
       <w:numFmt w:val="bullet"/>
@@ -6439,13 +4319,129 @@
       </w:rPr>
     </w:lvl>
   </w:abstractNum>
+  <w:abstractNum w:abstractNumId="3" w15:restartNumberingAfterBreak="0">
+    <w:nsid w:val="77AB3FE0"/>
+    <w:multiLevelType w:val="hybridMultilevel"/>
+    <w:tmpl w:val="7026C45A"/>
+    <w:lvl w:ilvl="0" w:tplc="04090001">
+      <w:start w:val="1"/>
+      <w:numFmt w:val="bullet"/>
+      <w:lvlText w:val=""/>
+      <w:lvlJc w:val="left"/>
+      <w:pPr>
+        <w:ind w:left="720" w:hanging="360"/>
+      </w:pPr>
+      <w:rPr>
+        <w:rFonts w:ascii="Symbol" w:hAnsi="Symbol" w:hint="default"/>
+      </w:rPr>
+    </w:lvl>
+    <w:lvl w:ilvl="1" w:tplc="04090003" w:tentative="1">
+      <w:start w:val="1"/>
+      <w:numFmt w:val="bullet"/>
+      <w:lvlText w:val="o"/>
+      <w:lvlJc w:val="left"/>
+      <w:pPr>
+        <w:ind w:left="1440" w:hanging="360"/>
+      </w:pPr>
+      <w:rPr>
+        <w:rFonts w:ascii="Courier New" w:hAnsi="Courier New" w:cs="Courier New" w:hint="default"/>
+      </w:rPr>
+    </w:lvl>
+    <w:lvl w:ilvl="2" w:tplc="04090005" w:tentative="1">
+      <w:start w:val="1"/>
+      <w:numFmt w:val="bullet"/>
+      <w:lvlText w:val=""/>
+      <w:lvlJc w:val="left"/>
+      <w:pPr>
+        <w:ind w:left="2160" w:hanging="360"/>
+      </w:pPr>
+      <w:rPr>
+        <w:rFonts w:ascii="Wingdings" w:hAnsi="Wingdings" w:hint="default"/>
+      </w:rPr>
+    </w:lvl>
+    <w:lvl w:ilvl="3" w:tplc="04090001" w:tentative="1">
+      <w:start w:val="1"/>
+      <w:numFmt w:val="bullet"/>
+      <w:lvlText w:val=""/>
+      <w:lvlJc w:val="left"/>
+      <w:pPr>
+        <w:ind w:left="2880" w:hanging="360"/>
+      </w:pPr>
+      <w:rPr>
+        <w:rFonts w:ascii="Symbol" w:hAnsi="Symbol" w:hint="default"/>
+      </w:rPr>
+    </w:lvl>
+    <w:lvl w:ilvl="4" w:tplc="04090003" w:tentative="1">
+      <w:start w:val="1"/>
+      <w:numFmt w:val="bullet"/>
+      <w:lvlText w:val="o"/>
+      <w:lvlJc w:val="left"/>
+      <w:pPr>
+        <w:ind w:left="3600" w:hanging="360"/>
+      </w:pPr>
+      <w:rPr>
+        <w:rFonts w:ascii="Courier New" w:hAnsi="Courier New" w:cs="Courier New" w:hint="default"/>
+      </w:rPr>
+    </w:lvl>
+    <w:lvl w:ilvl="5" w:tplc="04090005" w:tentative="1">
+      <w:start w:val="1"/>
+      <w:numFmt w:val="bullet"/>
+      <w:lvlText w:val=""/>
+      <w:lvlJc w:val="left"/>
+      <w:pPr>
+        <w:ind w:left="4320" w:hanging="360"/>
+      </w:pPr>
+      <w:rPr>
+        <w:rFonts w:ascii="Wingdings" w:hAnsi="Wingdings" w:hint="default"/>
+      </w:rPr>
+    </w:lvl>
+    <w:lvl w:ilvl="6" w:tplc="04090001" w:tentative="1">
+      <w:start w:val="1"/>
+      <w:numFmt w:val="bullet"/>
+      <w:lvlText w:val=""/>
+      <w:lvlJc w:val="left"/>
+      <w:pPr>
+        <w:ind w:left="5040" w:hanging="360"/>
+      </w:pPr>
+      <w:rPr>
+        <w:rFonts w:ascii="Symbol" w:hAnsi="Symbol" w:hint="default"/>
+      </w:rPr>
+    </w:lvl>
+    <w:lvl w:ilvl="7" w:tplc="04090003" w:tentative="1">
+      <w:start w:val="1"/>
+      <w:numFmt w:val="bullet"/>
+      <w:lvlText w:val="o"/>
+      <w:lvlJc w:val="left"/>
+      <w:pPr>
+        <w:ind w:left="5760" w:hanging="360"/>
+      </w:pPr>
+      <w:rPr>
+        <w:rFonts w:ascii="Courier New" w:hAnsi="Courier New" w:cs="Courier New" w:hint="default"/>
+      </w:rPr>
+    </w:lvl>
+    <w:lvl w:ilvl="8" w:tplc="04090005" w:tentative="1">
+      <w:start w:val="1"/>
+      <w:numFmt w:val="bullet"/>
+      <w:lvlText w:val=""/>
+      <w:lvlJc w:val="left"/>
+      <w:pPr>
+        <w:ind w:left="6480" w:hanging="360"/>
+      </w:pPr>
+      <w:rPr>
+        <w:rFonts w:ascii="Wingdings" w:hAnsi="Wingdings" w:hint="default"/>
+      </w:rPr>
+    </w:lvl>
+  </w:abstractNum>
   <w:num w:numId="1" w16cid:durableId="1245147351">
+    <w:abstractNumId w:val="2"/>
+  </w:num>
+  <w:num w:numId="2" w16cid:durableId="786390211">
+    <w:abstractNumId w:val="3"/>
+  </w:num>
+  <w:num w:numId="3" w16cid:durableId="1339383834">
     <w:abstractNumId w:val="1"/>
   </w:num>
-  <w:num w:numId="2" w16cid:durableId="786390211">
-    <w:abstractNumId w:val="2"/>
-  </w:num>
-  <w:num w:numId="3" w16cid:durableId="1339383834">
+  <w:num w:numId="4" w16cid:durableId="390226266">
     <w:abstractNumId w:val="0"/>
   </w:num>
 </w:numbering>

</xml_diff>